<commit_message>
Updated Core Algorithm Overview
</commit_message>
<xml_diff>
--- a/Core Algorithm Overview.docx
+++ b/Core Algorithm Overview.docx
@@ -188,6 +188,50 @@
           <w:bCs/>
         </w:rPr>
         <w:t>D:\Program Files\JetBrains\PyCharm Community Edition 2020.3.3\bin</w:t>
+      </w:r>
+    </w:p>
+    <w:p>
+      <w:pPr>
+        <w:jc w:val="both"/>
+        <w:rPr>
+          <w:rFonts w:ascii="Times New Roman" w:hAnsi="Times New Roman" w:cs="Times New Roman"/>
+          <w:b/>
+        </w:rPr>
+      </w:pPr>
+      <w:r>
+        <w:rPr>
+          <w:rFonts w:ascii="Times New Roman" w:hAnsi="Times New Roman" w:cs="Times New Roman"/>
+          <w:b/>
+        </w:rPr>
+        <w:t>Please note: The program is designed to run in the Windows command line on a 1080p monitor. The GUI may look</w:t>
+      </w:r>
+      <w:r>
+        <w:rPr>
+          <w:rFonts w:ascii="Times New Roman" w:hAnsi="Times New Roman" w:cs="Times New Roman"/>
+          <w:b/>
+        </w:rPr>
+        <w:t>/behave</w:t>
+      </w:r>
+      <w:r>
+        <w:rPr>
+          <w:rFonts w:ascii="Times New Roman" w:hAnsi="Times New Roman" w:cs="Times New Roman"/>
+          <w:b/>
+        </w:rPr>
+        <w:t xml:space="preserve"> strange if you run the program in </w:t>
+      </w:r>
+      <w:r>
+        <w:rPr>
+          <w:rFonts w:ascii="Times New Roman" w:hAnsi="Times New Roman" w:cs="Times New Roman"/>
+          <w:b/>
+        </w:rPr>
+        <w:t>the</w:t>
+      </w:r>
+      <w:r>
+        <w:rPr>
+          <w:rFonts w:ascii="Times New Roman" w:hAnsi="Times New Roman" w:cs="Times New Roman"/>
+          <w:b/>
+        </w:rPr>
+        <w:t xml:space="preserve"> IDE terminal or on a Mac/Linux.</w:t>
       </w:r>
     </w:p>
     <w:p>
@@ -619,6 +663,7 @@
           <w:rFonts w:ascii="Times New Roman" w:hAnsi="Times New Roman" w:cs="Times New Roman"/>
           <w:bCs/>
         </w:rPr>
+        <w:lastRenderedPageBreak/>
         <w:t>Begin a loop that will cause a truck that is active to deliver a package at the current vertex and then travel to the closest vertex in its available vertex path.</w:t>
       </w:r>
     </w:p>
@@ -661,7 +706,6 @@
           <w:rFonts w:ascii="Times New Roman" w:hAnsi="Times New Roman" w:cs="Times New Roman"/>
           <w:bCs/>
         </w:rPr>
-        <w:lastRenderedPageBreak/>
         <w:t>After each loop, update the GUI to reflect new events, package status, and truck details.</w:t>
       </w:r>
     </w:p>

</xml_diff>

<commit_message>
Commented/Documented functions to give overview and space/time complexity.
</commit_message>
<xml_diff>
--- a/Core Algorithm Overview.docx
+++ b/Core Algorithm Overview.docx
@@ -164,23 +164,7 @@
           <w:rFonts w:ascii="Times New Roman" w:hAnsi="Times New Roman" w:cs="Times New Roman"/>
           <w:bCs/>
         </w:rPr>
-        <w:t xml:space="preserve">Environment Variables: C:\Python39\Scripts, </w:t>
-      </w:r>
-      <w:proofErr w:type="gramStart"/>
-      <w:r>
-        <w:rPr>
-          <w:rFonts w:ascii="Times New Roman" w:hAnsi="Times New Roman" w:cs="Times New Roman"/>
-          <w:bCs/>
-        </w:rPr>
-        <w:t>C:Python</w:t>
-      </w:r>
-      <w:proofErr w:type="gramEnd"/>
-      <w:r>
-        <w:rPr>
-          <w:rFonts w:ascii="Times New Roman" w:hAnsi="Times New Roman" w:cs="Times New Roman"/>
-          <w:bCs/>
-        </w:rPr>
-        <w:t xml:space="preserve">39\, %PyCharm Community Edition%, </w:t>
+        <w:t xml:space="preserve">Environment Variables: C:\Python39\Scripts, C:Python39\, %PyCharm Community Edition%, </w:t>
       </w:r>
       <w:r>
         <w:rPr>
@@ -321,17 +305,8 @@
           <w:rFonts w:ascii="Times New Roman" w:hAnsi="Times New Roman" w:cs="Times New Roman"/>
           <w:bCs/>
         </w:rPr>
-        <w:t xml:space="preserve">provided in the sample </w:t>
-      </w:r>
-      <w:proofErr w:type="gramStart"/>
-      <w:r>
-        <w:rPr>
-          <w:rFonts w:ascii="Times New Roman" w:hAnsi="Times New Roman" w:cs="Times New Roman"/>
-          <w:bCs/>
-        </w:rPr>
-        <w:t>file</w:t>
-      </w:r>
-      <w:proofErr w:type="gramEnd"/>
+        <w:t>provided in the sample file</w:t>
+      </w:r>
     </w:p>
     <w:p>
       <w:pPr>
@@ -495,23 +470,7 @@
           <w:rFonts w:ascii="Times New Roman" w:hAnsi="Times New Roman" w:cs="Times New Roman"/>
           <w:b/>
         </w:rPr>
-        <w:t xml:space="preserve">Space-Time Complexity - </w:t>
-      </w:r>
-      <w:proofErr w:type="gramStart"/>
-      <w:r>
-        <w:rPr>
-          <w:rFonts w:ascii="Times New Roman" w:hAnsi="Times New Roman" w:cs="Times New Roman"/>
-          <w:b/>
-        </w:rPr>
-        <w:t>O(</w:t>
-      </w:r>
-      <w:proofErr w:type="gramEnd"/>
-      <w:r>
-        <w:rPr>
-          <w:rFonts w:ascii="Times New Roman" w:hAnsi="Times New Roman" w:cs="Times New Roman"/>
-          <w:b/>
-        </w:rPr>
-        <w:t>1)</w:t>
+        <w:t>Space-Time Complexity - O(1)</w:t>
       </w:r>
     </w:p>
     <w:p>
@@ -889,23 +848,21 @@
           <w:rFonts w:ascii="Times New Roman" w:hAnsi="Times New Roman" w:cs="Times New Roman"/>
           <w:bCs/>
         </w:rPr>
-        <w:t xml:space="preserve">The program’s ability to scale would be limited up to 48 packages. Due to the requirements of the program, we only have three trucks with the capability of storing 16 packages each. The loading of the trucks only loads one truck at a time until they have 16 packages or until there are no more vertices left to discover. If the package count is greater than 48, truck count is greater than 3, or driver count changes. The loading and </w:t>
-      </w:r>
-      <w:proofErr w:type="spellStart"/>
-      <w:r>
-        <w:rPr>
-          <w:rFonts w:ascii="Times New Roman" w:hAnsi="Times New Roman" w:cs="Times New Roman"/>
-          <w:bCs/>
-        </w:rPr>
-        <w:t>special_event</w:t>
-      </w:r>
-      <w:proofErr w:type="spellEnd"/>
-      <w:r>
-        <w:rPr>
-          <w:rFonts w:ascii="Times New Roman" w:hAnsi="Times New Roman" w:cs="Times New Roman"/>
-          <w:bCs/>
-        </w:rPr>
-        <w:t xml:space="preserve"> functions would have to be recreated to accommodate the changes.</w:t>
+        <w:t>The program’s ability to scale would be limited up to 48 packages. Due to the requirements of the program, we only have three trucks with the capability of storing 16 packages each. The loading of the trucks only loads one truck at a time until they have 16 packages or until there are no more vertices left to discover. If the package count is greater than 48, truck count is greater than 3, or driver count changes. The loading and specia</w:t>
+      </w:r>
+      <w:r>
+        <w:rPr>
+          <w:rFonts w:ascii="Times New Roman" w:hAnsi="Times New Roman" w:cs="Times New Roman"/>
+          <w:bCs/>
+        </w:rPr>
+        <w:t>l</w:t>
+      </w:r>
+      <w:r>
+        <w:rPr>
+          <w:rFonts w:ascii="Times New Roman" w:hAnsi="Times New Roman" w:cs="Times New Roman"/>
+          <w:bCs/>
+        </w:rPr>
+        <w:t>_event functions would have to be recreated to accommodate the changes.</w:t>
       </w:r>
     </w:p>
     <w:p>

</xml_diff>

<commit_message>
Final Code, Document needs revision.
</commit_message>
<xml_diff>
--- a/Core Algorithm Overview.docx
+++ b/Core Algorithm Overview.docx
@@ -19,6 +19,15 @@
           <w:color w:val="003057"/>
           <w:sz w:val="44"/>
         </w:rPr>
+        <w:t>`</w:t>
+      </w:r>
+      <w:r>
+        <w:rPr>
+          <w:rFonts w:ascii="Baskerville Old Face" w:hAnsi="Baskerville Old Face" w:cs="Arial"/>
+          <w:b/>
+          <w:color w:val="003057"/>
+          <w:sz w:val="44"/>
+        </w:rPr>
         <w:t>Core Algorithm Overview</w:t>
       </w:r>
     </w:p>
@@ -61,15 +70,6 @@
         <w:jc w:val="both"/>
         <w:rPr>
           <w:rFonts w:ascii="Times New Roman" w:hAnsi="Times New Roman" w:cs="Times New Roman"/>
-          <w:bCs/>
-        </w:rPr>
-      </w:pPr>
-    </w:p>
-    <w:p>
-      <w:pPr>
-        <w:jc w:val="both"/>
-        <w:rPr>
-          <w:rFonts w:ascii="Times New Roman" w:hAnsi="Times New Roman" w:cs="Times New Roman"/>
           <w:b/>
           <w:u w:val="single"/>
         </w:rPr>
@@ -80,142 +80,23 @@
           <w:b/>
           <w:u w:val="single"/>
         </w:rPr>
-        <w:t>Programming Environment</w:t>
-      </w:r>
-    </w:p>
-    <w:p>
-      <w:pPr>
-        <w:spacing w:after="0" w:line="240" w:lineRule="auto"/>
-        <w:jc w:val="both"/>
-        <w:rPr>
-          <w:rFonts w:ascii="Times New Roman" w:hAnsi="Times New Roman" w:cs="Times New Roman"/>
-          <w:bCs/>
-        </w:rPr>
-      </w:pPr>
-      <w:r>
-        <w:rPr>
-          <w:rFonts w:ascii="Times New Roman" w:hAnsi="Times New Roman" w:cs="Times New Roman"/>
-          <w:bCs/>
-        </w:rPr>
-        <w:t>IDE – PyCharm Community Edition 2020.3.3</w:t>
-      </w:r>
-    </w:p>
-    <w:p>
-      <w:pPr>
-        <w:spacing w:after="0" w:line="240" w:lineRule="auto"/>
-        <w:jc w:val="both"/>
-        <w:rPr>
-          <w:rFonts w:ascii="Times New Roman" w:hAnsi="Times New Roman" w:cs="Times New Roman"/>
-          <w:bCs/>
-        </w:rPr>
-      </w:pPr>
-      <w:r>
-        <w:rPr>
-          <w:rFonts w:ascii="Times New Roman" w:hAnsi="Times New Roman" w:cs="Times New Roman"/>
-          <w:bCs/>
-        </w:rPr>
-        <w:t>Python Interpreter – Python 3.9</w:t>
-      </w:r>
-    </w:p>
-    <w:p>
-      <w:pPr>
-        <w:spacing w:after="0" w:line="240" w:lineRule="auto"/>
-        <w:jc w:val="both"/>
-        <w:rPr>
-          <w:rFonts w:ascii="Times New Roman" w:hAnsi="Times New Roman" w:cs="Times New Roman"/>
-          <w:bCs/>
-        </w:rPr>
-      </w:pPr>
-      <w:r>
-        <w:rPr>
-          <w:rFonts w:ascii="Times New Roman" w:hAnsi="Times New Roman" w:cs="Times New Roman"/>
-          <w:bCs/>
-        </w:rPr>
-        <w:t>OS – Windows 10</w:t>
-      </w:r>
-    </w:p>
-    <w:p>
-      <w:pPr>
-        <w:spacing w:after="0" w:line="240" w:lineRule="auto"/>
-        <w:jc w:val="both"/>
-        <w:rPr>
-          <w:rFonts w:ascii="Times New Roman" w:hAnsi="Times New Roman" w:cs="Times New Roman"/>
-          <w:bCs/>
-        </w:rPr>
-      </w:pPr>
-      <w:r>
-        <w:rPr>
-          <w:rFonts w:ascii="Times New Roman" w:hAnsi="Times New Roman" w:cs="Times New Roman"/>
-          <w:bCs/>
-        </w:rPr>
-        <w:t>RAM: 8GB</w:t>
-      </w:r>
-    </w:p>
-    <w:p>
-      <w:pPr>
-        <w:jc w:val="both"/>
-        <w:rPr>
-          <w:rFonts w:ascii="Times New Roman" w:hAnsi="Times New Roman" w:cs="Times New Roman"/>
-          <w:bCs/>
-        </w:rPr>
-      </w:pPr>
-      <w:r>
-        <w:rPr>
-          <w:rFonts w:ascii="Times New Roman" w:hAnsi="Times New Roman" w:cs="Times New Roman"/>
-          <w:bCs/>
-        </w:rPr>
-        <w:t xml:space="preserve">Environment Variables: C:\Python39\Scripts, C:Python39\, %PyCharm Community Edition%, </w:t>
-      </w:r>
-      <w:r>
-        <w:rPr>
-          <w:rFonts w:ascii="Times New Roman" w:hAnsi="Times New Roman" w:cs="Times New Roman"/>
-          <w:bCs/>
-        </w:rPr>
-        <w:t>D:\Program Files\JetBrains\PyCharm Community Edition 2020.3.3\bin</w:t>
-      </w:r>
-    </w:p>
-    <w:p>
-      <w:pPr>
-        <w:jc w:val="both"/>
-        <w:rPr>
-          <w:rFonts w:ascii="Times New Roman" w:hAnsi="Times New Roman" w:cs="Times New Roman"/>
-          <w:b/>
-        </w:rPr>
-      </w:pPr>
-      <w:r>
-        <w:rPr>
-          <w:rFonts w:ascii="Times New Roman" w:hAnsi="Times New Roman" w:cs="Times New Roman"/>
-          <w:b/>
-        </w:rPr>
-        <w:t>Please note: The program is designed to run in the Windows command line on a 1080p monitor. The GUI may look</w:t>
-      </w:r>
-      <w:r>
-        <w:rPr>
-          <w:rFonts w:ascii="Times New Roman" w:hAnsi="Times New Roman" w:cs="Times New Roman"/>
-          <w:b/>
-        </w:rPr>
-        <w:t>/behave</w:t>
-      </w:r>
-      <w:r>
-        <w:rPr>
-          <w:rFonts w:ascii="Times New Roman" w:hAnsi="Times New Roman" w:cs="Times New Roman"/>
-          <w:b/>
-        </w:rPr>
-        <w:t xml:space="preserve"> strange if you run the program in </w:t>
-      </w:r>
-      <w:r>
-        <w:rPr>
-          <w:rFonts w:ascii="Times New Roman" w:hAnsi="Times New Roman" w:cs="Times New Roman"/>
-          <w:b/>
-        </w:rPr>
-        <w:t>the</w:t>
-      </w:r>
-      <w:r>
-        <w:rPr>
-          <w:rFonts w:ascii="Times New Roman" w:hAnsi="Times New Roman" w:cs="Times New Roman"/>
-          <w:b/>
-        </w:rPr>
-        <w:t xml:space="preserve"> IDE terminal or on a Mac/Linux.</w:t>
+        <w:t>A. Self-adjusting algorithm used to create the program</w:t>
+      </w:r>
+    </w:p>
+    <w:p>
+      <w:pPr>
+        <w:jc w:val="both"/>
+        <w:rPr>
+          <w:rFonts w:ascii="Times New Roman" w:hAnsi="Times New Roman" w:cs="Times New Roman"/>
+          <w:bCs/>
+        </w:rPr>
+      </w:pPr>
+      <w:r>
+        <w:rPr>
+          <w:rFonts w:ascii="Times New Roman" w:hAnsi="Times New Roman" w:cs="Times New Roman"/>
+          <w:bCs/>
+        </w:rPr>
+        <w:t>Nearest Neighbor Algorithm</w:t>
       </w:r>
     </w:p>
     <w:p>
@@ -227,6 +108,14 @@
           <w:u w:val="single"/>
         </w:rPr>
       </w:pPr>
+      <w:r>
+        <w:rPr>
+          <w:rFonts w:ascii="Times New Roman" w:hAnsi="Times New Roman" w:cs="Times New Roman"/>
+          <w:b/>
+          <w:u w:val="single"/>
+        </w:rPr>
+        <w:t xml:space="preserve">B. </w:t>
+      </w:r>
       <w:r>
         <w:rPr>
           <w:rFonts w:ascii="Times New Roman" w:hAnsi="Times New Roman" w:cs="Times New Roman"/>
@@ -407,6 +296,529 @@
           <w:b/>
           <w:u w:val="single"/>
         </w:rPr>
+        <w:t>B1. Nearest Neighbor Algorithm Using Pseudocode</w:t>
+      </w:r>
+    </w:p>
+    <w:p>
+      <w:pPr>
+        <w:jc w:val="both"/>
+        <w:rPr>
+          <w:rFonts w:ascii="Times New Roman" w:hAnsi="Times New Roman" w:cs="Times New Roman"/>
+          <w:bCs/>
+        </w:rPr>
+      </w:pPr>
+      <w:r>
+        <w:rPr>
+          <w:rFonts w:ascii="Times New Roman" w:hAnsi="Times New Roman" w:cs="Times New Roman"/>
+          <w:bCs/>
+        </w:rPr>
+        <w:t>Nearest Neighbor Algorithm</w:t>
+      </w:r>
+    </w:p>
+    <w:p>
+      <w:pPr>
+        <w:jc w:val="both"/>
+        <w:rPr>
+          <w:rFonts w:ascii="Times New Roman" w:hAnsi="Times New Roman" w:cs="Times New Roman"/>
+          <w:bCs/>
+        </w:rPr>
+      </w:pPr>
+      <w:r>
+        <w:rPr>
+          <w:rFonts w:ascii="Times New Roman" w:hAnsi="Times New Roman" w:cs="Times New Roman"/>
+          <w:bCs/>
+        </w:rPr>
+        <w:tab/>
+      </w:r>
+    </w:p>
+    <w:p>
+      <w:pPr>
+        <w:jc w:val="both"/>
+        <w:rPr>
+          <w:rFonts w:ascii="Times New Roman" w:hAnsi="Times New Roman" w:cs="Times New Roman"/>
+          <w:bCs/>
+        </w:rPr>
+      </w:pPr>
+      <w:r>
+        <w:rPr>
+          <w:rFonts w:ascii="Times New Roman" w:hAnsi="Times New Roman" w:cs="Times New Roman"/>
+          <w:bCs/>
+        </w:rPr>
+        <w:tab/>
+        <w:t>Initialize empty visited</w:t>
+      </w:r>
+      <w:r>
+        <w:rPr>
+          <w:rFonts w:ascii="Times New Roman" w:hAnsi="Times New Roman" w:cs="Times New Roman"/>
+          <w:bCs/>
+        </w:rPr>
+        <w:t xml:space="preserve"> </w:t>
+      </w:r>
+      <w:r>
+        <w:rPr>
+          <w:rFonts w:ascii="Times New Roman" w:hAnsi="Times New Roman" w:cs="Times New Roman"/>
+          <w:bCs/>
+        </w:rPr>
+        <w:t>location list</w:t>
+      </w:r>
+    </w:p>
+    <w:p>
+      <w:pPr>
+        <w:jc w:val="both"/>
+        <w:rPr>
+          <w:rFonts w:ascii="Times New Roman" w:hAnsi="Times New Roman" w:cs="Times New Roman"/>
+          <w:bCs/>
+        </w:rPr>
+      </w:pPr>
+    </w:p>
+    <w:p>
+      <w:pPr>
+        <w:jc w:val="both"/>
+        <w:rPr>
+          <w:rFonts w:ascii="Times New Roman" w:hAnsi="Times New Roman" w:cs="Times New Roman"/>
+          <w:bCs/>
+        </w:rPr>
+      </w:pPr>
+      <w:r>
+        <w:rPr>
+          <w:rFonts w:ascii="Times New Roman" w:hAnsi="Times New Roman" w:cs="Times New Roman"/>
+          <w:bCs/>
+        </w:rPr>
+        <w:tab/>
+        <w:t xml:space="preserve">Get </w:t>
+      </w:r>
+      <w:r>
+        <w:rPr>
+          <w:rFonts w:ascii="Times New Roman" w:hAnsi="Times New Roman" w:cs="Times New Roman"/>
+          <w:bCs/>
+        </w:rPr>
+        <w:t>the current</w:t>
+      </w:r>
+      <w:r>
+        <w:rPr>
+          <w:rFonts w:ascii="Times New Roman" w:hAnsi="Times New Roman" w:cs="Times New Roman"/>
+          <w:bCs/>
+        </w:rPr>
+        <w:t xml:space="preserve"> location</w:t>
+      </w:r>
+      <w:r>
+        <w:rPr>
+          <w:rFonts w:ascii="Times New Roman" w:hAnsi="Times New Roman" w:cs="Times New Roman"/>
+          <w:bCs/>
+        </w:rPr>
+        <w:t xml:space="preserve"> of the truck</w:t>
+      </w:r>
+    </w:p>
+    <w:p>
+      <w:pPr>
+        <w:jc w:val="both"/>
+        <w:rPr>
+          <w:rFonts w:ascii="Times New Roman" w:hAnsi="Times New Roman" w:cs="Times New Roman"/>
+          <w:bCs/>
+        </w:rPr>
+      </w:pPr>
+      <w:r>
+        <w:rPr>
+          <w:rFonts w:ascii="Times New Roman" w:hAnsi="Times New Roman" w:cs="Times New Roman"/>
+          <w:bCs/>
+        </w:rPr>
+        <w:tab/>
+        <w:t>While there are still unvisited locations and the truck has less than 16 packages</w:t>
+      </w:r>
+    </w:p>
+    <w:p>
+      <w:pPr>
+        <w:jc w:val="both"/>
+        <w:rPr>
+          <w:rFonts w:ascii="Times New Roman" w:hAnsi="Times New Roman" w:cs="Times New Roman"/>
+          <w:bCs/>
+        </w:rPr>
+      </w:pPr>
+      <w:r>
+        <w:rPr>
+          <w:rFonts w:ascii="Times New Roman" w:hAnsi="Times New Roman" w:cs="Times New Roman"/>
+          <w:bCs/>
+        </w:rPr>
+        <w:tab/>
+      </w:r>
+      <w:r>
+        <w:rPr>
+          <w:rFonts w:ascii="Times New Roman" w:hAnsi="Times New Roman" w:cs="Times New Roman"/>
+          <w:bCs/>
+        </w:rPr>
+        <w:tab/>
+      </w:r>
+      <w:r>
+        <w:rPr>
+          <w:rFonts w:ascii="Times New Roman" w:hAnsi="Times New Roman" w:cs="Times New Roman"/>
+          <w:bCs/>
+        </w:rPr>
+        <w:t>For all adjacent locations</w:t>
+      </w:r>
+    </w:p>
+    <w:p>
+      <w:pPr>
+        <w:ind w:left="2160"/>
+        <w:jc w:val="both"/>
+        <w:rPr>
+          <w:rFonts w:ascii="Times New Roman" w:hAnsi="Times New Roman" w:cs="Times New Roman"/>
+          <w:bCs/>
+        </w:rPr>
+      </w:pPr>
+      <w:r>
+        <w:rPr>
+          <w:rFonts w:ascii="Times New Roman" w:hAnsi="Times New Roman" w:cs="Times New Roman"/>
+          <w:bCs/>
+        </w:rPr>
+        <w:t>If</w:t>
+      </w:r>
+      <w:r>
+        <w:rPr>
+          <w:rFonts w:ascii="Times New Roman" w:hAnsi="Times New Roman" w:cs="Times New Roman"/>
+          <w:bCs/>
+        </w:rPr>
+        <w:t xml:space="preserve"> the</w:t>
+      </w:r>
+      <w:r>
+        <w:rPr>
+          <w:rFonts w:ascii="Times New Roman" w:hAnsi="Times New Roman" w:cs="Times New Roman"/>
+          <w:bCs/>
+        </w:rPr>
+        <w:t xml:space="preserve"> adjacent location is</w:t>
+      </w:r>
+      <w:r>
+        <w:rPr>
+          <w:rFonts w:ascii="Times New Roman" w:hAnsi="Times New Roman" w:cs="Times New Roman"/>
+          <w:bCs/>
+        </w:rPr>
+        <w:t xml:space="preserve"> not the visited location and it’s distance is less than the current location with the nearest distance</w:t>
+      </w:r>
+    </w:p>
+    <w:p>
+      <w:pPr>
+        <w:ind w:left="2160"/>
+        <w:jc w:val="both"/>
+        <w:rPr>
+          <w:rFonts w:ascii="Times New Roman" w:hAnsi="Times New Roman" w:cs="Times New Roman"/>
+          <w:bCs/>
+        </w:rPr>
+      </w:pPr>
+      <w:r>
+        <w:rPr>
+          <w:rFonts w:ascii="Times New Roman" w:hAnsi="Times New Roman" w:cs="Times New Roman"/>
+          <w:bCs/>
+        </w:rPr>
+        <w:tab/>
+        <w:t>Remember the location as the closest location and it’s distance</w:t>
+      </w:r>
+    </w:p>
+    <w:p>
+      <w:pPr>
+        <w:jc w:val="both"/>
+        <w:rPr>
+          <w:rFonts w:ascii="Times New Roman" w:hAnsi="Times New Roman" w:cs="Times New Roman"/>
+          <w:bCs/>
+        </w:rPr>
+      </w:pPr>
+      <w:r>
+        <w:rPr>
+          <w:rFonts w:ascii="Times New Roman" w:hAnsi="Times New Roman" w:cs="Times New Roman"/>
+          <w:bCs/>
+        </w:rPr>
+        <w:tab/>
+      </w:r>
+      <w:r>
+        <w:rPr>
+          <w:rFonts w:ascii="Times New Roman" w:hAnsi="Times New Roman" w:cs="Times New Roman"/>
+          <w:bCs/>
+        </w:rPr>
+        <w:tab/>
+        <w:t>Add the closest location to the truck’s available locations</w:t>
+      </w:r>
+    </w:p>
+    <w:p>
+      <w:pPr>
+        <w:jc w:val="both"/>
+        <w:rPr>
+          <w:rFonts w:ascii="Times New Roman" w:hAnsi="Times New Roman" w:cs="Times New Roman"/>
+          <w:bCs/>
+        </w:rPr>
+      </w:pPr>
+      <w:r>
+        <w:rPr>
+          <w:rFonts w:ascii="Times New Roman" w:hAnsi="Times New Roman" w:cs="Times New Roman"/>
+          <w:bCs/>
+        </w:rPr>
+        <w:tab/>
+      </w:r>
+      <w:r>
+        <w:rPr>
+          <w:rFonts w:ascii="Times New Roman" w:hAnsi="Times New Roman" w:cs="Times New Roman"/>
+          <w:bCs/>
+        </w:rPr>
+        <w:tab/>
+        <w:t>Load the truck with the packages for the closest location</w:t>
+      </w:r>
+    </w:p>
+    <w:p>
+      <w:pPr>
+        <w:jc w:val="both"/>
+        <w:rPr>
+          <w:rFonts w:ascii="Times New Roman" w:hAnsi="Times New Roman" w:cs="Times New Roman"/>
+          <w:bCs/>
+        </w:rPr>
+      </w:pPr>
+      <w:r>
+        <w:rPr>
+          <w:rFonts w:ascii="Times New Roman" w:hAnsi="Times New Roman" w:cs="Times New Roman"/>
+          <w:bCs/>
+        </w:rPr>
+        <w:tab/>
+      </w:r>
+      <w:r>
+        <w:rPr>
+          <w:rFonts w:ascii="Times New Roman" w:hAnsi="Times New Roman" w:cs="Times New Roman"/>
+          <w:bCs/>
+        </w:rPr>
+        <w:tab/>
+        <w:t>Add the closest location to the list of visited locations</w:t>
+      </w:r>
+    </w:p>
+    <w:p>
+      <w:pPr>
+        <w:jc w:val="both"/>
+        <w:rPr>
+          <w:rFonts w:ascii="Times New Roman" w:hAnsi="Times New Roman" w:cs="Times New Roman"/>
+          <w:bCs/>
+        </w:rPr>
+      </w:pPr>
+      <w:r>
+        <w:rPr>
+          <w:rFonts w:ascii="Times New Roman" w:hAnsi="Times New Roman" w:cs="Times New Roman"/>
+          <w:bCs/>
+        </w:rPr>
+        <w:tab/>
+      </w:r>
+      <w:r>
+        <w:rPr>
+          <w:rFonts w:ascii="Times New Roman" w:hAnsi="Times New Roman" w:cs="Times New Roman"/>
+          <w:bCs/>
+        </w:rPr>
+        <w:tab/>
+        <w:t>Change the truck’s current location to the closest location</w:t>
+      </w:r>
+    </w:p>
+    <w:p>
+      <w:pPr>
+        <w:jc w:val="both"/>
+        <w:rPr>
+          <w:rFonts w:ascii="Times New Roman" w:hAnsi="Times New Roman" w:cs="Times New Roman"/>
+          <w:b/>
+          <w:u w:val="single"/>
+        </w:rPr>
+      </w:pPr>
+      <w:r>
+        <w:rPr>
+          <w:rFonts w:ascii="Times New Roman" w:hAnsi="Times New Roman" w:cs="Times New Roman"/>
+          <w:b/>
+          <w:u w:val="single"/>
+        </w:rPr>
+        <w:lastRenderedPageBreak/>
+        <w:t>B2</w:t>
+      </w:r>
+      <w:r>
+        <w:rPr>
+          <w:rFonts w:ascii="Times New Roman" w:hAnsi="Times New Roman" w:cs="Times New Roman"/>
+          <w:b/>
+          <w:u w:val="single"/>
+        </w:rPr>
+        <w:t>.</w:t>
+      </w:r>
+      <w:r>
+        <w:rPr>
+          <w:rFonts w:ascii="Times New Roman" w:hAnsi="Times New Roman" w:cs="Times New Roman"/>
+          <w:b/>
+          <w:u w:val="single"/>
+        </w:rPr>
+        <w:t xml:space="preserve"> </w:t>
+      </w:r>
+      <w:r>
+        <w:rPr>
+          <w:rFonts w:ascii="Times New Roman" w:hAnsi="Times New Roman" w:cs="Times New Roman"/>
+          <w:b/>
+          <w:u w:val="single"/>
+        </w:rPr>
+        <w:t>Programming Environment</w:t>
+      </w:r>
+    </w:p>
+    <w:p>
+      <w:pPr>
+        <w:spacing w:after="0" w:line="240" w:lineRule="auto"/>
+        <w:jc w:val="both"/>
+        <w:rPr>
+          <w:rFonts w:ascii="Times New Roman" w:hAnsi="Times New Roman" w:cs="Times New Roman"/>
+          <w:bCs/>
+        </w:rPr>
+      </w:pPr>
+      <w:r>
+        <w:rPr>
+          <w:rFonts w:ascii="Times New Roman" w:hAnsi="Times New Roman" w:cs="Times New Roman"/>
+          <w:bCs/>
+        </w:rPr>
+        <w:t>IDE – PyCharm Community Edition 2020.3.3</w:t>
+      </w:r>
+    </w:p>
+    <w:p>
+      <w:pPr>
+        <w:spacing w:after="0" w:line="240" w:lineRule="auto"/>
+        <w:jc w:val="both"/>
+        <w:rPr>
+          <w:rFonts w:ascii="Times New Roman" w:hAnsi="Times New Roman" w:cs="Times New Roman"/>
+          <w:bCs/>
+        </w:rPr>
+      </w:pPr>
+      <w:r>
+        <w:rPr>
+          <w:rFonts w:ascii="Times New Roman" w:hAnsi="Times New Roman" w:cs="Times New Roman"/>
+          <w:bCs/>
+        </w:rPr>
+        <w:t>Python Interpreter – Python 3.9</w:t>
+      </w:r>
+    </w:p>
+    <w:p>
+      <w:pPr>
+        <w:spacing w:after="0" w:line="240" w:lineRule="auto"/>
+        <w:jc w:val="both"/>
+        <w:rPr>
+          <w:rFonts w:ascii="Times New Roman" w:hAnsi="Times New Roman" w:cs="Times New Roman"/>
+          <w:bCs/>
+        </w:rPr>
+      </w:pPr>
+      <w:r>
+        <w:rPr>
+          <w:rFonts w:ascii="Times New Roman" w:hAnsi="Times New Roman" w:cs="Times New Roman"/>
+          <w:bCs/>
+        </w:rPr>
+        <w:t>OS – Windows 10</w:t>
+      </w:r>
+    </w:p>
+    <w:p>
+      <w:pPr>
+        <w:spacing w:after="0" w:line="240" w:lineRule="auto"/>
+        <w:jc w:val="both"/>
+        <w:rPr>
+          <w:rFonts w:ascii="Times New Roman" w:hAnsi="Times New Roman" w:cs="Times New Roman"/>
+          <w:bCs/>
+        </w:rPr>
+      </w:pPr>
+      <w:r>
+        <w:rPr>
+          <w:rFonts w:ascii="Times New Roman" w:hAnsi="Times New Roman" w:cs="Times New Roman"/>
+          <w:bCs/>
+        </w:rPr>
+        <w:t>RAM: 8GB</w:t>
+      </w:r>
+    </w:p>
+    <w:p>
+      <w:pPr>
+        <w:jc w:val="both"/>
+        <w:rPr>
+          <w:rFonts w:ascii="Times New Roman" w:hAnsi="Times New Roman" w:cs="Times New Roman"/>
+          <w:bCs/>
+        </w:rPr>
+      </w:pPr>
+      <w:r>
+        <w:rPr>
+          <w:rFonts w:ascii="Times New Roman" w:hAnsi="Times New Roman" w:cs="Times New Roman"/>
+          <w:bCs/>
+        </w:rPr>
+        <w:t xml:space="preserve">Environment Variables: C:\Python39\Scripts, C:Python39\, %PyCharm Community Edition%, </w:t>
+      </w:r>
+      <w:r>
+        <w:rPr>
+          <w:rFonts w:ascii="Times New Roman" w:hAnsi="Times New Roman" w:cs="Times New Roman"/>
+          <w:bCs/>
+        </w:rPr>
+        <w:t>D:\Program Files\JetBrains\PyCharm Community Edition 2020.3.3\bin</w:t>
+      </w:r>
+    </w:p>
+    <w:p>
+      <w:pPr>
+        <w:jc w:val="both"/>
+        <w:rPr>
+          <w:rFonts w:ascii="Times New Roman" w:hAnsi="Times New Roman" w:cs="Times New Roman"/>
+          <w:b/>
+        </w:rPr>
+      </w:pPr>
+      <w:r>
+        <w:rPr>
+          <w:rFonts w:ascii="Times New Roman" w:hAnsi="Times New Roman" w:cs="Times New Roman"/>
+          <w:b/>
+        </w:rPr>
+        <w:t>Please note: The program is designed to run in the Windows command line on a 1080p monitor. The GUI may look</w:t>
+      </w:r>
+      <w:r>
+        <w:rPr>
+          <w:rFonts w:ascii="Times New Roman" w:hAnsi="Times New Roman" w:cs="Times New Roman"/>
+          <w:b/>
+        </w:rPr>
+        <w:t>/behave</w:t>
+      </w:r>
+      <w:r>
+        <w:rPr>
+          <w:rFonts w:ascii="Times New Roman" w:hAnsi="Times New Roman" w:cs="Times New Roman"/>
+          <w:b/>
+        </w:rPr>
+        <w:t xml:space="preserve"> strange if you run the program in </w:t>
+      </w:r>
+      <w:r>
+        <w:rPr>
+          <w:rFonts w:ascii="Times New Roman" w:hAnsi="Times New Roman" w:cs="Times New Roman"/>
+          <w:b/>
+        </w:rPr>
+        <w:t>the</w:t>
+      </w:r>
+      <w:r>
+        <w:rPr>
+          <w:rFonts w:ascii="Times New Roman" w:hAnsi="Times New Roman" w:cs="Times New Roman"/>
+          <w:b/>
+        </w:rPr>
+        <w:t xml:space="preserve"> IDE terminal or on a Mac/Linux.</w:t>
+      </w:r>
+    </w:p>
+    <w:p>
+      <w:pPr>
+        <w:jc w:val="both"/>
+        <w:rPr>
+          <w:rFonts w:ascii="Times New Roman" w:hAnsi="Times New Roman" w:cs="Times New Roman"/>
+          <w:b/>
+          <w:u w:val="single"/>
+        </w:rPr>
+      </w:pPr>
+    </w:p>
+    <w:p>
+      <w:pPr>
+        <w:jc w:val="both"/>
+        <w:rPr>
+          <w:rFonts w:ascii="Times New Roman" w:hAnsi="Times New Roman" w:cs="Times New Roman"/>
+          <w:b/>
+          <w:u w:val="single"/>
+        </w:rPr>
+      </w:pPr>
+      <w:r>
+        <w:rPr>
+          <w:rFonts w:ascii="Times New Roman" w:hAnsi="Times New Roman" w:cs="Times New Roman"/>
+          <w:b/>
+          <w:u w:val="single"/>
+        </w:rPr>
+        <w:t xml:space="preserve">B3. </w:t>
+      </w:r>
+      <w:r>
+        <w:rPr>
+          <w:rFonts w:ascii="Times New Roman" w:hAnsi="Times New Roman" w:cs="Times New Roman"/>
+          <w:b/>
+          <w:u w:val="single"/>
+        </w:rPr>
         <w:t>Major Segments</w:t>
       </w:r>
     </w:p>
@@ -537,7 +949,21 @@
           <w:rFonts w:ascii="Times New Roman" w:hAnsi="Times New Roman" w:cs="Times New Roman"/>
           <w:b/>
         </w:rPr>
-        <w:t>Space-Time Complexity – O(n^2)</w:t>
+        <w:t>Space-Time Complexity – O(n^</w:t>
+      </w:r>
+      <w:r>
+        <w:rPr>
+          <w:rFonts w:ascii="Times New Roman" w:hAnsi="Times New Roman" w:cs="Times New Roman"/>
+          <w:b/>
+        </w:rPr>
+        <w:t>3</w:t>
+      </w:r>
+      <w:r>
+        <w:rPr>
+          <w:rFonts w:ascii="Times New Roman" w:hAnsi="Times New Roman" w:cs="Times New Roman"/>
+          <w:b/>
+        </w:rPr>
+        <w:t>)</w:t>
       </w:r>
     </w:p>
     <w:p>
@@ -622,7 +1048,6 @@
           <w:rFonts w:ascii="Times New Roman" w:hAnsi="Times New Roman" w:cs="Times New Roman"/>
           <w:bCs/>
         </w:rPr>
-        <w:lastRenderedPageBreak/>
         <w:t>Begin a loop that will cause a truck that is active to deliver a package at the current vertex and then travel to the closest vertex in its available vertex path.</w:t>
       </w:r>
     </w:p>
@@ -807,7 +1232,21 @@
           <w:rFonts w:ascii="Times New Roman" w:hAnsi="Times New Roman" w:cs="Times New Roman"/>
           <w:bCs/>
         </w:rPr>
-        <w:t>worst-case space-time complexity of O(n^2)</w:t>
+        <w:t>worst-case space-time complexity of O(n^</w:t>
+      </w:r>
+      <w:r>
+        <w:rPr>
+          <w:rFonts w:ascii="Times New Roman" w:hAnsi="Times New Roman" w:cs="Times New Roman"/>
+          <w:bCs/>
+        </w:rPr>
+        <w:t>3</w:t>
+      </w:r>
+      <w:r>
+        <w:rPr>
+          <w:rFonts w:ascii="Times New Roman" w:hAnsi="Times New Roman" w:cs="Times New Roman"/>
+          <w:bCs/>
+        </w:rPr>
+        <w:t>)</w:t>
       </w:r>
       <w:r>
         <w:rPr>
@@ -832,6 +1271,14 @@
           <w:b/>
           <w:u w:val="single"/>
         </w:rPr>
+        <w:t xml:space="preserve">B4. </w:t>
+      </w:r>
+      <w:r>
+        <w:rPr>
+          <w:rFonts w:ascii="Times New Roman" w:hAnsi="Times New Roman" w:cs="Times New Roman"/>
+          <w:b/>
+          <w:u w:val="single"/>
+        </w:rPr>
         <w:t>Ability to Scale:</w:t>
       </w:r>
     </w:p>
@@ -864,6 +1311,48 @@
         </w:rPr>
         <w:t>_event functions would have to be recreated to accommodate the changes.</w:t>
       </w:r>
+      <w:r>
+        <w:rPr>
+          <w:rFonts w:ascii="Times New Roman" w:hAnsi="Times New Roman" w:cs="Times New Roman"/>
+          <w:bCs/>
+        </w:rPr>
+        <w:t xml:space="preserve"> However, searching packages will continue to scale with additional packages due to the search function being implement with a </w:t>
+      </w:r>
+      <w:r>
+        <w:rPr>
+          <w:rFonts w:ascii="Times New Roman" w:hAnsi="Times New Roman" w:cs="Times New Roman"/>
+          <w:bCs/>
+        </w:rPr>
+        <w:t>H</w:t>
+      </w:r>
+      <w:r>
+        <w:rPr>
+          <w:rFonts w:ascii="Times New Roman" w:hAnsi="Times New Roman" w:cs="Times New Roman"/>
+          <w:bCs/>
+        </w:rPr>
+        <w:t>ash</w:t>
+      </w:r>
+      <w:r>
+        <w:rPr>
+          <w:rFonts w:ascii="Times New Roman" w:hAnsi="Times New Roman" w:cs="Times New Roman"/>
+          <w:bCs/>
+        </w:rPr>
+        <w:t>M</w:t>
+      </w:r>
+      <w:r>
+        <w:rPr>
+          <w:rFonts w:ascii="Times New Roman" w:hAnsi="Times New Roman" w:cs="Times New Roman"/>
+          <w:bCs/>
+        </w:rPr>
+        <w:t xml:space="preserve">ap which on average gives a </w:t>
+      </w:r>
+      <w:r>
+        <w:rPr>
+          <w:rFonts w:ascii="Times New Roman" w:hAnsi="Times New Roman" w:cs="Times New Roman"/>
+          <w:bCs/>
+        </w:rPr>
+        <w:t>space-time complexity of O(logN) and a worst case scenario of O(n).</w:t>
+      </w:r>
     </w:p>
     <w:p>
       <w:pPr>
@@ -880,6 +1369,14 @@
           <w:b/>
           <w:u w:val="single"/>
         </w:rPr>
+        <w:t xml:space="preserve">B5. </w:t>
+      </w:r>
+      <w:r>
+        <w:rPr>
+          <w:rFonts w:ascii="Times New Roman" w:hAnsi="Times New Roman" w:cs="Times New Roman"/>
+          <w:b/>
+          <w:u w:val="single"/>
+        </w:rPr>
         <w:t>Maintainability</w:t>
       </w:r>
     </w:p>
@@ -896,6 +1393,7 @@
           <w:rFonts w:ascii="Times New Roman" w:hAnsi="Times New Roman" w:cs="Times New Roman"/>
           <w:bCs/>
         </w:rPr>
+        <w:lastRenderedPageBreak/>
         <w:t xml:space="preserve">The program is efficient due to it utilizing a nearest neighbor algorithm to determine the next package to load and the next destination to deliver a package to. </w:t>
       </w:r>
     </w:p>
@@ -950,6 +1448,14 @@
           <w:b/>
           <w:u w:val="single"/>
         </w:rPr>
+        <w:t xml:space="preserve">B6. </w:t>
+      </w:r>
+      <w:r>
+        <w:rPr>
+          <w:rFonts w:ascii="Times New Roman" w:hAnsi="Times New Roman" w:cs="Times New Roman"/>
+          <w:b/>
+          <w:u w:val="single"/>
+        </w:rPr>
         <w:t>Strengths and Weaknesses of the Self-Adjusting Data Structures:</w:t>
       </w:r>
     </w:p>
@@ -958,12 +1464,850 @@
         <w:jc w:val="both"/>
         <w:rPr>
           <w:rFonts w:ascii="Times New Roman" w:hAnsi="Times New Roman" w:cs="Times New Roman"/>
-          <w:bCs/>
-        </w:rPr>
-      </w:pPr>
+          <w:b/>
+        </w:rPr>
+      </w:pPr>
+      <w:r>
+        <w:rPr>
+          <w:rFonts w:ascii="Times New Roman" w:hAnsi="Times New Roman" w:cs="Times New Roman"/>
+          <w:bCs/>
+        </w:rPr>
+        <w:t>(</w:t>
+      </w:r>
+      <w:r>
+        <w:rPr>
+          <w:rFonts w:ascii="Times New Roman" w:hAnsi="Times New Roman" w:cs="Times New Roman"/>
+          <w:b/>
+        </w:rPr>
+        <w:t>K1.A Explain how the time needed to complete the look-up function is affected by changes in the number of packages to be delivered)</w:t>
+      </w:r>
+    </w:p>
+    <w:p>
+      <w:pPr>
+        <w:jc w:val="both"/>
+        <w:rPr>
+          <w:rFonts w:ascii="Times New Roman" w:hAnsi="Times New Roman" w:cs="Times New Roman"/>
+          <w:bCs/>
+        </w:rPr>
+      </w:pPr>
+      <w:r>
+        <w:rPr>
+          <w:rFonts w:ascii="Times New Roman" w:hAnsi="Times New Roman" w:cs="Times New Roman"/>
+          <w:bCs/>
+        </w:rPr>
+        <w:t>The current strengths of the hash table</w:t>
+      </w:r>
+      <w:r>
+        <w:rPr>
+          <w:rFonts w:ascii="Times New Roman" w:hAnsi="Times New Roman" w:cs="Times New Roman"/>
+          <w:bCs/>
+        </w:rPr>
+        <w:t xml:space="preserve"> include an efficient search of key, value pairs with an average space-complexity of O(logN) and a worst-case </w:t>
+      </w:r>
+      <w:r>
+        <w:rPr>
+          <w:rFonts w:ascii="Times New Roman" w:hAnsi="Times New Roman" w:cs="Times New Roman"/>
+          <w:bCs/>
+        </w:rPr>
+        <w:t>space-time complexity</w:t>
+      </w:r>
+      <w:r>
+        <w:rPr>
+          <w:rFonts w:ascii="Times New Roman" w:hAnsi="Times New Roman" w:cs="Times New Roman"/>
+          <w:bCs/>
+        </w:rPr>
+        <w:t xml:space="preserve"> of O(n).</w:t>
+      </w:r>
+      <w:r>
+        <w:rPr>
+          <w:rFonts w:ascii="Times New Roman" w:hAnsi="Times New Roman" w:cs="Times New Roman"/>
+          <w:bCs/>
+        </w:rPr>
+        <w:t xml:space="preserve"> However, the worst-case space-time complexity would be very unlikely unless the number of entries is extremely small</w:t>
+      </w:r>
+      <w:r>
+        <w:rPr>
+          <w:rFonts w:ascii="Times New Roman" w:hAnsi="Times New Roman" w:cs="Times New Roman"/>
+          <w:bCs/>
+        </w:rPr>
+        <w:t xml:space="preserve"> </w:t>
+      </w:r>
+    </w:p>
+    <w:p>
+      <w:pPr>
+        <w:jc w:val="both"/>
+        <w:rPr>
+          <w:rFonts w:ascii="Times New Roman" w:hAnsi="Times New Roman" w:cs="Times New Roman"/>
+          <w:b/>
+        </w:rPr>
+      </w:pPr>
+      <w:r>
+        <w:rPr>
+          <w:rFonts w:ascii="Times New Roman" w:hAnsi="Times New Roman" w:cs="Times New Roman"/>
+          <w:bCs/>
+        </w:rPr>
+        <w:t>(</w:t>
+      </w:r>
+      <w:r>
+        <w:rPr>
+          <w:rFonts w:ascii="Times New Roman" w:hAnsi="Times New Roman" w:cs="Times New Roman"/>
+          <w:b/>
+        </w:rPr>
+        <w:t xml:space="preserve">J. Describe what you would do differently, other than the two algorithms identified in I3,  if you did this project again.) </w:t>
+      </w:r>
+    </w:p>
+    <w:p>
+      <w:pPr>
+        <w:jc w:val="both"/>
+        <w:rPr>
+          <w:rFonts w:ascii="Times New Roman" w:hAnsi="Times New Roman" w:cs="Times New Roman"/>
+          <w:b/>
+        </w:rPr>
+      </w:pPr>
+      <w:r>
+        <w:rPr>
+          <w:rFonts w:ascii="Times New Roman" w:hAnsi="Times New Roman" w:cs="Times New Roman"/>
+          <w:bCs/>
+        </w:rPr>
+        <w:t xml:space="preserve">The weakness of the current table is the inability to append values to the key to create a list to show a key, [values] pair. This would have provided increased efficiency in loading packages by searching for a list of packages based on value instead of iterating through the entire package file during certain functions. </w:t>
+      </w:r>
+    </w:p>
+    <w:p>
+      <w:pPr>
+        <w:jc w:val="both"/>
+        <w:rPr>
+          <w:rFonts w:ascii="Times New Roman" w:hAnsi="Times New Roman" w:cs="Times New Roman"/>
+          <w:bCs/>
+        </w:rPr>
+      </w:pPr>
+      <w:r>
+        <w:rPr>
+          <w:rFonts w:ascii="Times New Roman" w:hAnsi="Times New Roman" w:cs="Times New Roman"/>
+          <w:b/>
+        </w:rPr>
+        <w:t>(I1. Described two strengths of the algorithm used in the solution)</w:t>
+      </w:r>
+      <w:r>
+        <w:rPr>
+          <w:rFonts w:ascii="Times New Roman" w:hAnsi="Times New Roman" w:cs="Times New Roman"/>
+          <w:bCs/>
+        </w:rPr>
+        <w:t xml:space="preserve">. </w:t>
+      </w:r>
+    </w:p>
+    <w:p>
+      <w:pPr>
+        <w:jc w:val="both"/>
+        <w:rPr>
+          <w:rFonts w:ascii="Times New Roman" w:hAnsi="Times New Roman" w:cs="Times New Roman"/>
+          <w:bCs/>
+        </w:rPr>
+      </w:pPr>
+      <w:r>
+        <w:rPr>
+          <w:rFonts w:ascii="Times New Roman" w:hAnsi="Times New Roman" w:cs="Times New Roman"/>
+          <w:bCs/>
+        </w:rPr>
+        <w:t>The current strength of the Nearest neighbor algorithm is that it gives an efficient way of choosing the cheapest delivery location and results in a low mileage and delivery time</w:t>
+      </w:r>
+      <w:r>
+        <w:rPr>
+          <w:rFonts w:ascii="Times New Roman" w:hAnsi="Times New Roman" w:cs="Times New Roman"/>
+          <w:bCs/>
+        </w:rPr>
+        <w:t xml:space="preserve"> </w:t>
+      </w:r>
+      <w:r>
+        <w:rPr>
+          <w:rFonts w:ascii="Times New Roman" w:hAnsi="Times New Roman" w:cs="Times New Roman"/>
+          <w:bCs/>
+        </w:rPr>
+        <w:t xml:space="preserve">However, a major weakness is that it is difficult to account for special instructions </w:t>
+      </w:r>
+      <w:r>
+        <w:rPr>
+          <w:rFonts w:ascii="Times New Roman" w:hAnsi="Times New Roman" w:cs="Times New Roman"/>
+          <w:bCs/>
+        </w:rPr>
+        <w:t xml:space="preserve">or delivery deadlines. There are various ways that the algorithm can be improved by only accepting priority packages up to a certain expected mileage. The fact that the program delivers all packages before the delivery deadline </w:t>
+      </w:r>
+      <w:r>
+        <w:rPr>
+          <w:rFonts w:ascii="Times New Roman" w:hAnsi="Times New Roman" w:cs="Times New Roman"/>
+          <w:bCs/>
+        </w:rPr>
+        <w:t xml:space="preserve">and below the mile limit </w:t>
+      </w:r>
+      <w:r>
+        <w:rPr>
+          <w:rFonts w:ascii="Times New Roman" w:hAnsi="Times New Roman" w:cs="Times New Roman"/>
+          <w:bCs/>
+        </w:rPr>
+        <w:t>is a side effect of the algorithm, but not a hard</w:t>
+      </w:r>
+      <w:r>
+        <w:rPr>
+          <w:rFonts w:ascii="Times New Roman" w:hAnsi="Times New Roman" w:cs="Times New Roman"/>
+          <w:bCs/>
+        </w:rPr>
+        <w:t>-</w:t>
+      </w:r>
+      <w:r>
+        <w:rPr>
+          <w:rFonts w:ascii="Times New Roman" w:hAnsi="Times New Roman" w:cs="Times New Roman"/>
+          <w:bCs/>
+        </w:rPr>
+        <w:t>coded intention.</w:t>
+      </w:r>
+      <w:r>
+        <w:rPr>
+          <w:rFonts w:ascii="Times New Roman" w:hAnsi="Times New Roman" w:cs="Times New Roman"/>
+          <w:bCs/>
+        </w:rPr>
+        <w:t xml:space="preserve"> </w:t>
+      </w:r>
+    </w:p>
+    <w:p>
+      <w:pPr>
+        <w:jc w:val="both"/>
+        <w:rPr>
+          <w:rFonts w:ascii="Times New Roman" w:hAnsi="Times New Roman" w:cs="Times New Roman"/>
+          <w:b/>
+          <w:u w:val="single"/>
+        </w:rPr>
+      </w:pPr>
+      <w:r>
+        <w:rPr>
+          <w:rFonts w:ascii="Times New Roman" w:hAnsi="Times New Roman" w:cs="Times New Roman"/>
+          <w:bCs/>
+        </w:rPr>
+        <w:t>(</w:t>
+      </w:r>
+      <w:r>
+        <w:rPr>
+          <w:rFonts w:ascii="Times New Roman" w:hAnsi="Times New Roman" w:cs="Times New Roman"/>
+          <w:b/>
+          <w:u w:val="single"/>
+        </w:rPr>
+        <w:t>I2. Verify that the algorithm used in the solution meets all requirements in the scenario)</w:t>
+      </w:r>
+    </w:p>
+    <w:p>
+      <w:pPr>
+        <w:jc w:val="both"/>
+        <w:rPr>
+          <w:rFonts w:ascii="Times New Roman" w:hAnsi="Times New Roman" w:cs="Times New Roman"/>
+          <w:bCs/>
+        </w:rPr>
+      </w:pPr>
+      <w:r>
+        <w:rPr>
+          <w:rFonts w:ascii="Times New Roman" w:hAnsi="Times New Roman" w:cs="Times New Roman"/>
+          <w:bCs/>
+        </w:rPr>
+        <w:t xml:space="preserve">The algorithm sorts packages into the truck using python’s built in substring recognition. Package 9 is delivered after the event to change its address to the correct address. This is hardcoded into the program’s loading and path generation. </w:t>
+      </w:r>
+    </w:p>
+    <w:p>
+      <w:pPr>
+        <w:jc w:val="both"/>
+        <w:rPr>
+          <w:rFonts w:ascii="Times New Roman" w:hAnsi="Times New Roman" w:cs="Times New Roman"/>
+          <w:b/>
+          <w:u w:val="single"/>
+        </w:rPr>
+      </w:pPr>
+      <w:r>
+        <w:rPr>
+          <w:rFonts w:ascii="Times New Roman" w:hAnsi="Times New Roman" w:cs="Times New Roman"/>
+          <w:b/>
+          <w:u w:val="single"/>
+        </w:rPr>
+        <w:t>D.  Identify a self-adjusting data structure, such as a hash table, that can be used with the algorithm identified in part A to store the package data.</w:t>
+      </w:r>
+    </w:p>
+    <w:p>
+      <w:pPr>
+        <w:jc w:val="both"/>
+        <w:rPr>
+          <w:rFonts w:ascii="Times New Roman" w:hAnsi="Times New Roman" w:cs="Times New Roman"/>
+          <w:b/>
+        </w:rPr>
+      </w:pPr>
+      <w:r>
+        <w:rPr>
+          <w:rFonts w:ascii="Times New Roman" w:hAnsi="Times New Roman" w:cs="Times New Roman"/>
+          <w:b/>
+        </w:rPr>
+        <w:t>(</w:t>
+      </w:r>
+      <w:r>
+        <w:rPr>
+          <w:rFonts w:ascii="Times New Roman" w:hAnsi="Times New Roman" w:cs="Times New Roman"/>
+          <w:b/>
+        </w:rPr>
+        <w:t>D1. Explain how the data structure accounts for the relationship between the data points you are storing</w:t>
+      </w:r>
+      <w:r>
+        <w:rPr>
+          <w:rFonts w:ascii="Times New Roman" w:hAnsi="Times New Roman" w:cs="Times New Roman"/>
+          <w:b/>
+        </w:rPr>
+        <w:t>)</w:t>
+      </w:r>
+    </w:p>
+    <w:p>
+      <w:pPr>
+        <w:jc w:val="both"/>
+        <w:rPr>
+          <w:rFonts w:ascii="Times New Roman" w:hAnsi="Times New Roman" w:cs="Times New Roman"/>
+          <w:bCs/>
+        </w:rPr>
+      </w:pPr>
+      <w:r>
+        <w:rPr>
+          <w:rFonts w:ascii="Times New Roman" w:hAnsi="Times New Roman" w:cs="Times New Roman"/>
+          <w:bCs/>
+        </w:rPr>
+        <w:t xml:space="preserve">The Package, Truck, Hub, and Vertex objects were all stored in a hashmap using the associated ID (truck, package), address (truck, package, hub), or label/nae (hub, label). When searching for a specific object, the hashmap is used to use information from one object to find another. The hashmaps also act as a way to provide object persistence since the object is being stored as a value for future retrieval. </w:t>
+      </w:r>
+    </w:p>
+    <w:p>
+      <w:pPr>
+        <w:jc w:val="both"/>
+        <w:rPr>
+          <w:rFonts w:ascii="Times New Roman" w:hAnsi="Times New Roman" w:cs="Times New Roman"/>
+          <w:bCs/>
+        </w:rPr>
+      </w:pPr>
+    </w:p>
+    <w:p>
+      <w:pPr>
+        <w:jc w:val="both"/>
+        <w:rPr>
+          <w:rFonts w:ascii="Times New Roman" w:hAnsi="Times New Roman" w:cs="Times New Roman"/>
+          <w:bCs/>
+        </w:rPr>
+      </w:pPr>
+    </w:p>
+    <w:p>
+      <w:pPr>
+        <w:jc w:val="both"/>
+        <w:rPr>
+          <w:rFonts w:ascii="Times New Roman" w:hAnsi="Times New Roman" w:cs="Times New Roman"/>
+          <w:b/>
+        </w:rPr>
+      </w:pPr>
+      <w:r>
+        <w:rPr>
+          <w:rFonts w:ascii="Times New Roman" w:hAnsi="Times New Roman" w:cs="Times New Roman"/>
+          <w:b/>
+        </w:rPr>
+        <w:lastRenderedPageBreak/>
+        <w:t xml:space="preserve">G 1 – 3. Provide an interface for the user to view the status and info of any package at any time and the total mileage traveled by all trucks. </w:t>
+      </w:r>
+    </w:p>
+    <w:p>
+      <w:pPr>
+        <w:jc w:val="both"/>
+        <w:rPr>
+          <w:rFonts w:ascii="Times New Roman" w:hAnsi="Times New Roman" w:cs="Times New Roman"/>
+          <w:b/>
+        </w:rPr>
+      </w:pPr>
+      <w:r>
+        <w:rPr>
+          <w:rFonts w:ascii="Times New Roman" w:hAnsi="Times New Roman" w:cs="Times New Roman"/>
+          <w:b/>
+        </w:rPr>
+        <w:t>H.  Provide a screenshot or screenshots showing successful completion of the code, free from runtime errors or warnings, that includes the total mileage traveled by </w:t>
+      </w:r>
+      <w:r>
+        <w:rPr>
+          <w:rFonts w:ascii="Times New Roman" w:hAnsi="Times New Roman" w:cs="Times New Roman"/>
+          <w:b/>
+          <w:i/>
+          <w:iCs/>
+        </w:rPr>
+        <w:t>all</w:t>
+      </w:r>
+      <w:r>
+        <w:rPr>
+          <w:rFonts w:ascii="Times New Roman" w:hAnsi="Times New Roman" w:cs="Times New Roman"/>
+          <w:b/>
+        </w:rPr>
+        <w:t> trucks.</w:t>
+      </w:r>
+    </w:p>
+    <w:p>
+      <w:pPr>
+        <w:jc w:val="both"/>
+        <w:rPr>
+          <w:rFonts w:ascii="Times New Roman" w:hAnsi="Times New Roman" w:cs="Times New Roman"/>
+          <w:b/>
+        </w:rPr>
+      </w:pPr>
+      <w:r>
+        <w:rPr>
+          <w:noProof/>
+        </w:rPr>
+        <w:drawing>
+          <wp:inline distT="0" distB="0" distL="0" distR="0" wp14:anchorId="69483565" wp14:editId="008C424E">
+            <wp:extent cx="5943600" cy="3219450"/>
+            <wp:effectExtent l="0" t="0" r="0" b="0"/>
+            <wp:docPr id="1" name="Picture 1"/>
+            <wp:cNvGraphicFramePr>
+              <a:graphicFrameLocks xmlns:a="http://schemas.openxmlformats.org/drawingml/2006/main" noChangeAspect="1"/>
+            </wp:cNvGraphicFramePr>
+            <a:graphic xmlns:a="http://schemas.openxmlformats.org/drawingml/2006/main">
+              <a:graphicData uri="http://schemas.openxmlformats.org/drawingml/2006/picture">
+                <pic:pic xmlns:pic="http://schemas.openxmlformats.org/drawingml/2006/picture">
+                  <pic:nvPicPr>
+                    <pic:cNvPr id="1" name=""/>
+                    <pic:cNvPicPr/>
+                  </pic:nvPicPr>
+                  <pic:blipFill>
+                    <a:blip r:embed="rId7"/>
+                    <a:stretch>
+                      <a:fillRect/>
+                    </a:stretch>
+                  </pic:blipFill>
+                  <pic:spPr>
+                    <a:xfrm>
+                      <a:off x="0" y="0"/>
+                      <a:ext cx="5943600" cy="3219450"/>
+                    </a:xfrm>
+                    <a:prstGeom prst="rect">
+                      <a:avLst/>
+                    </a:prstGeom>
+                  </pic:spPr>
+                </pic:pic>
+              </a:graphicData>
+            </a:graphic>
+          </wp:inline>
+        </w:drawing>
+      </w:r>
+    </w:p>
+    <w:p>
+      <w:pPr>
+        <w:jc w:val="both"/>
+        <w:rPr>
+          <w:rFonts w:ascii="Times New Roman" w:hAnsi="Times New Roman" w:cs="Times New Roman"/>
+          <w:b/>
+        </w:rPr>
+      </w:pPr>
+      <w:r>
+        <w:rPr>
+          <w:noProof/>
+        </w:rPr>
+        <w:drawing>
+          <wp:inline distT="0" distB="0" distL="0" distR="0" wp14:anchorId="1408540A" wp14:editId="0D69CC41">
+            <wp:extent cx="5943600" cy="3219450"/>
+            <wp:effectExtent l="0" t="0" r="0" b="0"/>
+            <wp:docPr id="2" name="Picture 2"/>
+            <wp:cNvGraphicFramePr>
+              <a:graphicFrameLocks xmlns:a="http://schemas.openxmlformats.org/drawingml/2006/main" noChangeAspect="1"/>
+            </wp:cNvGraphicFramePr>
+            <a:graphic xmlns:a="http://schemas.openxmlformats.org/drawingml/2006/main">
+              <a:graphicData uri="http://schemas.openxmlformats.org/drawingml/2006/picture">
+                <pic:pic xmlns:pic="http://schemas.openxmlformats.org/drawingml/2006/picture">
+                  <pic:nvPicPr>
+                    <pic:cNvPr id="1" name=""/>
+                    <pic:cNvPicPr/>
+                  </pic:nvPicPr>
+                  <pic:blipFill>
+                    <a:blip r:embed="rId8"/>
+                    <a:stretch>
+                      <a:fillRect/>
+                    </a:stretch>
+                  </pic:blipFill>
+                  <pic:spPr>
+                    <a:xfrm>
+                      <a:off x="0" y="0"/>
+                      <a:ext cx="5943600" cy="3219450"/>
+                    </a:xfrm>
+                    <a:prstGeom prst="rect">
+                      <a:avLst/>
+                    </a:prstGeom>
+                  </pic:spPr>
+                </pic:pic>
+              </a:graphicData>
+            </a:graphic>
+          </wp:inline>
+        </w:drawing>
+      </w:r>
+    </w:p>
+    <w:p>
+      <w:pPr>
+        <w:jc w:val="both"/>
+        <w:rPr>
+          <w:rFonts w:ascii="Times New Roman" w:hAnsi="Times New Roman" w:cs="Times New Roman"/>
+          <w:b/>
+        </w:rPr>
+      </w:pPr>
+      <w:r>
+        <w:rPr>
+          <w:rFonts w:ascii="Times New Roman" w:hAnsi="Times New Roman" w:cs="Times New Roman"/>
+          <w:b/>
+        </w:rPr>
+        <w:t>I3. Identify two other named algorithms, different from the algorithm implemented in the solution that would meet the requirements in the scenario.</w:t>
+      </w:r>
+    </w:p>
+    <w:p>
+      <w:pPr>
+        <w:pStyle w:val="ListParagraph"/>
+        <w:numPr>
+          <w:ilvl w:val="0"/>
+          <w:numId w:val="5"/>
+        </w:numPr>
+        <w:jc w:val="both"/>
+        <w:rPr>
+          <w:rFonts w:ascii="Times New Roman" w:hAnsi="Times New Roman" w:cs="Times New Roman"/>
+          <w:bCs/>
+        </w:rPr>
+      </w:pPr>
+      <w:r>
+        <w:rPr>
+          <w:rFonts w:ascii="Times New Roman" w:hAnsi="Times New Roman" w:cs="Times New Roman"/>
+          <w:bCs/>
+        </w:rPr>
+        <w:t>Dij</w:t>
+      </w:r>
+      <w:r>
+        <w:rPr>
+          <w:rFonts w:ascii="Times New Roman" w:hAnsi="Times New Roman" w:cs="Times New Roman"/>
+          <w:bCs/>
+        </w:rPr>
+        <w:t>kstra</w:t>
+      </w:r>
+      <w:r>
+        <w:rPr>
+          <w:rFonts w:ascii="Times New Roman" w:hAnsi="Times New Roman" w:cs="Times New Roman"/>
+          <w:bCs/>
+        </w:rPr>
+        <w:t>’s Shortest Path</w:t>
+      </w:r>
+    </w:p>
+    <w:p>
+      <w:pPr>
+        <w:pStyle w:val="ListParagraph"/>
+        <w:numPr>
+          <w:ilvl w:val="0"/>
+          <w:numId w:val="5"/>
+        </w:numPr>
+        <w:jc w:val="both"/>
+        <w:rPr>
+          <w:rFonts w:ascii="Times New Roman" w:hAnsi="Times New Roman" w:cs="Times New Roman"/>
+          <w:bCs/>
+        </w:rPr>
+      </w:pPr>
+      <w:r>
+        <w:rPr>
+          <w:rFonts w:ascii="Times New Roman" w:hAnsi="Times New Roman" w:cs="Times New Roman"/>
+          <w:bCs/>
+        </w:rPr>
+        <w:lastRenderedPageBreak/>
+        <w:t>Floyd Warshall Algorithm</w:t>
+      </w:r>
+    </w:p>
+    <w:p>
+      <w:pPr>
+        <w:pStyle w:val="ListParagraph"/>
+        <w:numPr>
+          <w:ilvl w:val="1"/>
+          <w:numId w:val="5"/>
+        </w:numPr>
+        <w:jc w:val="both"/>
+        <w:rPr>
+          <w:rFonts w:ascii="Times New Roman" w:hAnsi="Times New Roman" w:cs="Times New Roman"/>
+          <w:bCs/>
+        </w:rPr>
+      </w:pPr>
+      <w:r>
+        <w:rPr>
+          <w:rFonts w:ascii="Times New Roman" w:hAnsi="Times New Roman" w:cs="Times New Roman"/>
+          <w:b/>
+        </w:rPr>
+        <w:t>Describe how each algorithm identified in part I3 is different from the algorithm used in the solution</w:t>
+      </w:r>
+    </w:p>
+    <w:p>
+      <w:pPr>
+        <w:pStyle w:val="ListParagraph"/>
+        <w:ind w:left="1440"/>
+        <w:jc w:val="both"/>
+        <w:rPr>
+          <w:rFonts w:ascii="Times New Roman" w:hAnsi="Times New Roman" w:cs="Times New Roman"/>
+          <w:bCs/>
+        </w:rPr>
+      </w:pPr>
+      <w:r>
+        <w:rPr>
+          <w:rFonts w:ascii="Times New Roman" w:hAnsi="Times New Roman" w:cs="Times New Roman"/>
+          <w:bCs/>
+        </w:rPr>
+        <w:t>The Dijkstra’s Shortest Path algorithm provides the shortest possible path from one destination to another, instead of provided the closest location that has not been visited. You must know both your current destination and the desired destination</w:t>
+      </w:r>
+    </w:p>
+    <w:p>
+      <w:pPr>
+        <w:pStyle w:val="ListParagraph"/>
+        <w:ind w:left="1440"/>
+        <w:jc w:val="both"/>
+        <w:rPr>
+          <w:rFonts w:ascii="Times New Roman" w:hAnsi="Times New Roman" w:cs="Times New Roman"/>
+          <w:bCs/>
+        </w:rPr>
+      </w:pPr>
+    </w:p>
+    <w:p>
+      <w:pPr>
+        <w:pStyle w:val="ListParagraph"/>
+        <w:ind w:left="1440"/>
+        <w:jc w:val="both"/>
+        <w:rPr>
+          <w:rFonts w:ascii="Times New Roman" w:hAnsi="Times New Roman" w:cs="Times New Roman"/>
+          <w:bCs/>
+        </w:rPr>
+      </w:pPr>
+      <w:r>
+        <w:rPr>
+          <w:rFonts w:ascii="Times New Roman" w:hAnsi="Times New Roman" w:cs="Times New Roman"/>
+          <w:bCs/>
+        </w:rPr>
+        <w:t>The Floyd Warshall Algorithm provides the closest route from the start destination to all destinations available. If the graph required directed edges, this may have been the algorithm I used to combine the nearest neighbor and Dijkstra’s Shortest Path to handle directed edges better.</w:t>
+      </w:r>
+    </w:p>
+    <w:p>
+      <w:pPr>
+        <w:jc w:val="both"/>
+        <w:rPr>
+          <w:rFonts w:ascii="Times New Roman" w:hAnsi="Times New Roman" w:cs="Times New Roman"/>
+          <w:bCs/>
+        </w:rPr>
+      </w:pPr>
+    </w:p>
+    <w:p>
+      <w:pPr>
+        <w:jc w:val="both"/>
+        <w:rPr>
+          <w:rFonts w:ascii="Times New Roman" w:hAnsi="Times New Roman" w:cs="Times New Roman"/>
+          <w:b/>
+          <w:u w:val="single"/>
+        </w:rPr>
+      </w:pPr>
+      <w:r>
+        <w:rPr>
+          <w:rFonts w:ascii="Times New Roman" w:hAnsi="Times New Roman" w:cs="Times New Roman"/>
+          <w:b/>
+          <w:u w:val="single"/>
+        </w:rPr>
+        <w:t>K. Justify the data structure you identified in part D by doing the following:</w:t>
+      </w:r>
+    </w:p>
+    <w:p>
+      <w:pPr>
+        <w:ind w:left="720"/>
+        <w:jc w:val="both"/>
+        <w:rPr>
+          <w:rFonts w:ascii="Times New Roman" w:hAnsi="Times New Roman" w:cs="Times New Roman"/>
+          <w:b/>
+        </w:rPr>
+      </w:pPr>
+      <w:r>
+        <w:rPr>
+          <w:rFonts w:ascii="Times New Roman" w:hAnsi="Times New Roman" w:cs="Times New Roman"/>
+          <w:b/>
+        </w:rPr>
+        <w:t>1b. Explain how the data structure space usage is affected by changes in the number of packages to be delivered</w:t>
+      </w:r>
+    </w:p>
+    <w:p>
+      <w:pPr>
+        <w:ind w:left="1440"/>
+        <w:jc w:val="both"/>
+        <w:rPr>
+          <w:rFonts w:ascii="Times New Roman" w:hAnsi="Times New Roman" w:cs="Times New Roman"/>
+          <w:bCs/>
+        </w:rPr>
+      </w:pPr>
+      <w:r>
+        <w:rPr>
+          <w:rFonts w:ascii="Times New Roman" w:hAnsi="Times New Roman" w:cs="Times New Roman"/>
+          <w:bCs/>
+        </w:rPr>
+        <w:t>The hashmap space-complexity increases linearly O(n) with the number of packages to be delivered.</w:t>
+      </w:r>
+    </w:p>
+    <w:p>
+      <w:pPr>
+        <w:ind w:left="720"/>
+        <w:jc w:val="both"/>
+        <w:rPr>
+          <w:rFonts w:ascii="Times New Roman" w:hAnsi="Times New Roman" w:cs="Times New Roman"/>
+          <w:b/>
+        </w:rPr>
+      </w:pPr>
+      <w:r>
+        <w:rPr>
+          <w:rFonts w:ascii="Times New Roman" w:hAnsi="Times New Roman" w:cs="Times New Roman"/>
+          <w:b/>
+        </w:rPr>
+        <w:t>1c. Describe how changes to the number of trucks or the number of cities would affect the look-up time and the space usage of the data structure</w:t>
+      </w:r>
+    </w:p>
+    <w:p>
+      <w:pPr>
+        <w:ind w:left="1440"/>
+        <w:jc w:val="both"/>
+        <w:rPr>
+          <w:rFonts w:ascii="Times New Roman" w:hAnsi="Times New Roman" w:cs="Times New Roman"/>
+          <w:bCs/>
+        </w:rPr>
+      </w:pPr>
+      <w:r>
+        <w:rPr>
+          <w:rFonts w:ascii="Times New Roman" w:hAnsi="Times New Roman" w:cs="Times New Roman"/>
+          <w:bCs/>
+        </w:rPr>
+        <w:t>The space usage of the data structure would increase linearly O(n). The lookup time would increase at a rate of O(logN) due to the key,value pairs being separated into buckets. Look-ups only search a set of keys in the bucket</w:t>
+      </w:r>
+    </w:p>
+    <w:p>
+      <w:pPr>
+        <w:pStyle w:val="ListParagraph"/>
+        <w:numPr>
+          <w:ilvl w:val="0"/>
+          <w:numId w:val="5"/>
+        </w:numPr>
+        <w:jc w:val="both"/>
+        <w:rPr>
+          <w:rFonts w:ascii="Times New Roman" w:hAnsi="Times New Roman" w:cs="Times New Roman"/>
+          <w:b/>
+        </w:rPr>
+      </w:pPr>
+      <w:r>
+        <w:rPr>
+          <w:rFonts w:ascii="Times New Roman" w:hAnsi="Times New Roman" w:cs="Times New Roman"/>
+          <w:b/>
+        </w:rPr>
+        <w:t>Identify two other data structures that could meet the same requirements in the scenario.</w:t>
+      </w:r>
+    </w:p>
+    <w:p>
+      <w:pPr>
+        <w:pStyle w:val="ListParagraph"/>
+        <w:numPr>
+          <w:ilvl w:val="1"/>
+          <w:numId w:val="5"/>
+        </w:numPr>
+        <w:jc w:val="both"/>
+        <w:rPr>
+          <w:rFonts w:ascii="Times New Roman" w:hAnsi="Times New Roman" w:cs="Times New Roman"/>
+          <w:b/>
+        </w:rPr>
+      </w:pPr>
+      <w:r>
+        <w:rPr>
+          <w:rFonts w:ascii="Times New Roman" w:hAnsi="Times New Roman" w:cs="Times New Roman"/>
+          <w:b/>
+        </w:rPr>
+        <w:t>Linked List</w:t>
+      </w:r>
+    </w:p>
+    <w:p>
+      <w:pPr>
+        <w:pStyle w:val="ListParagraph"/>
+        <w:numPr>
+          <w:ilvl w:val="2"/>
+          <w:numId w:val="5"/>
+        </w:numPr>
+        <w:jc w:val="both"/>
+        <w:rPr>
+          <w:rFonts w:ascii="Times New Roman" w:hAnsi="Times New Roman" w:cs="Times New Roman"/>
+          <w:b/>
+        </w:rPr>
+      </w:pPr>
+      <w:r>
+        <w:rPr>
+          <w:rFonts w:ascii="Times New Roman" w:hAnsi="Times New Roman" w:cs="Times New Roman"/>
+          <w:bCs/>
+        </w:rPr>
+        <w:t>This data structure differs from the Hashmap as a list of connected nodes. The insertion, search, and removal would all be space-time complexity O(n)</w:t>
+      </w:r>
+    </w:p>
+    <w:p>
+      <w:pPr>
+        <w:pStyle w:val="ListParagraph"/>
+        <w:numPr>
+          <w:ilvl w:val="1"/>
+          <w:numId w:val="5"/>
+        </w:numPr>
+        <w:jc w:val="both"/>
+        <w:rPr>
+          <w:rFonts w:ascii="Times New Roman" w:hAnsi="Times New Roman" w:cs="Times New Roman"/>
+          <w:b/>
+        </w:rPr>
+      </w:pPr>
+      <w:r>
+        <w:rPr>
+          <w:rFonts w:ascii="Times New Roman" w:hAnsi="Times New Roman" w:cs="Times New Roman"/>
+          <w:b/>
+        </w:rPr>
+        <w:t>Binary Search Tree</w:t>
+      </w:r>
+    </w:p>
+    <w:p>
+      <w:pPr>
+        <w:pStyle w:val="ListParagraph"/>
+        <w:numPr>
+          <w:ilvl w:val="2"/>
+          <w:numId w:val="5"/>
+        </w:numPr>
+        <w:jc w:val="both"/>
+        <w:rPr>
+          <w:rFonts w:ascii="Times New Roman" w:hAnsi="Times New Roman" w:cs="Times New Roman"/>
+          <w:b/>
+        </w:rPr>
+      </w:pPr>
+      <w:r>
+        <w:rPr>
+          <w:rFonts w:ascii="Times New Roman" w:hAnsi="Times New Roman" w:cs="Times New Roman"/>
+          <w:bCs/>
+        </w:rPr>
+        <w:t>This data structure differs from the Hashmap as root-leaf relationship. She Insertion and search of information would be O(logN). However, implementing a BST may not be the best option for this type of program.</w:t>
+      </w:r>
+    </w:p>
+    <w:p>
+      <w:pPr>
+        <w:pStyle w:val="ListParagraph"/>
+        <w:ind w:left="1440"/>
+        <w:jc w:val="both"/>
+        <w:rPr>
+          <w:rFonts w:ascii="Times New Roman" w:hAnsi="Times New Roman" w:cs="Times New Roman"/>
+          <w:bCs/>
+        </w:rPr>
+      </w:pPr>
+    </w:p>
+    <w:p>
+      <w:pPr>
+        <w:ind w:left="720"/>
+        <w:jc w:val="both"/>
+        <w:rPr>
+          <w:rFonts w:ascii="Times New Roman" w:hAnsi="Times New Roman" w:cs="Times New Roman"/>
+          <w:bCs/>
+        </w:rPr>
+      </w:pPr>
+      <w:r>
+        <w:rPr>
+          <w:rFonts w:ascii="Times New Roman" w:hAnsi="Times New Roman" w:cs="Times New Roman"/>
+          <w:b/>
+        </w:rPr>
+        <w:tab/>
+      </w:r>
     </w:p>
     <w:sectPr>
-      <w:headerReference w:type="default" r:id="rId7"/>
+      <w:headerReference w:type="default" r:id="rId9"/>
       <w:pgSz w:w="12240" w:h="15840"/>
       <w:pgMar w:top="1440" w:right="1440" w:bottom="1440" w:left="1440" w:header="720" w:footer="720" w:gutter="0"/>
       <w:cols w:space="720"/>
@@ -1238,6 +2582,95 @@
     </w:lvl>
   </w:abstractNum>
   <w:abstractNum w:abstractNumId="2" w15:restartNumberingAfterBreak="0">
+    <w:nsid w:val="1ECE0999"/>
+    <w:multiLevelType w:val="hybridMultilevel"/>
+    <w:tmpl w:val="2550B4DE"/>
+    <w:lvl w:ilvl="0" w:tplc="0409000F">
+      <w:start w:val="1"/>
+      <w:numFmt w:val="decimal"/>
+      <w:lvlText w:val="%1."/>
+      <w:lvlJc w:val="left"/>
+      <w:pPr>
+        <w:ind w:left="720" w:hanging="360"/>
+      </w:pPr>
+      <w:rPr>
+        <w:rFonts w:hint="default"/>
+      </w:rPr>
+    </w:lvl>
+    <w:lvl w:ilvl="1" w:tplc="04090019">
+      <w:start w:val="1"/>
+      <w:numFmt w:val="lowerLetter"/>
+      <w:lvlText w:val="%2."/>
+      <w:lvlJc w:val="left"/>
+      <w:pPr>
+        <w:ind w:left="1440" w:hanging="360"/>
+      </w:pPr>
+    </w:lvl>
+    <w:lvl w:ilvl="2" w:tplc="0409001B">
+      <w:start w:val="1"/>
+      <w:numFmt w:val="lowerRoman"/>
+      <w:lvlText w:val="%3."/>
+      <w:lvlJc w:val="right"/>
+      <w:pPr>
+        <w:ind w:left="2160" w:hanging="180"/>
+      </w:pPr>
+    </w:lvl>
+    <w:lvl w:ilvl="3" w:tplc="0409000F" w:tentative="1">
+      <w:start w:val="1"/>
+      <w:numFmt w:val="decimal"/>
+      <w:lvlText w:val="%4."/>
+      <w:lvlJc w:val="left"/>
+      <w:pPr>
+        <w:ind w:left="2880" w:hanging="360"/>
+      </w:pPr>
+    </w:lvl>
+    <w:lvl w:ilvl="4" w:tplc="04090019" w:tentative="1">
+      <w:start w:val="1"/>
+      <w:numFmt w:val="lowerLetter"/>
+      <w:lvlText w:val="%5."/>
+      <w:lvlJc w:val="left"/>
+      <w:pPr>
+        <w:ind w:left="3600" w:hanging="360"/>
+      </w:pPr>
+    </w:lvl>
+    <w:lvl w:ilvl="5" w:tplc="0409001B" w:tentative="1">
+      <w:start w:val="1"/>
+      <w:numFmt w:val="lowerRoman"/>
+      <w:lvlText w:val="%6."/>
+      <w:lvlJc w:val="right"/>
+      <w:pPr>
+        <w:ind w:left="4320" w:hanging="180"/>
+      </w:pPr>
+    </w:lvl>
+    <w:lvl w:ilvl="6" w:tplc="0409000F" w:tentative="1">
+      <w:start w:val="1"/>
+      <w:numFmt w:val="decimal"/>
+      <w:lvlText w:val="%7."/>
+      <w:lvlJc w:val="left"/>
+      <w:pPr>
+        <w:ind w:left="5040" w:hanging="360"/>
+      </w:pPr>
+    </w:lvl>
+    <w:lvl w:ilvl="7" w:tplc="04090019" w:tentative="1">
+      <w:start w:val="1"/>
+      <w:numFmt w:val="lowerLetter"/>
+      <w:lvlText w:val="%8."/>
+      <w:lvlJc w:val="left"/>
+      <w:pPr>
+        <w:ind w:left="5760" w:hanging="360"/>
+      </w:pPr>
+    </w:lvl>
+    <w:lvl w:ilvl="8" w:tplc="0409001B" w:tentative="1">
+      <w:start w:val="1"/>
+      <w:numFmt w:val="lowerRoman"/>
+      <w:lvlText w:val="%9."/>
+      <w:lvlJc w:val="right"/>
+      <w:pPr>
+        <w:ind w:left="6480" w:hanging="180"/>
+      </w:pPr>
+    </w:lvl>
+  </w:abstractNum>
+  <w:abstractNum w:abstractNumId="3" w15:restartNumberingAfterBreak="0">
     <w:nsid w:val="6E034A86"/>
     <w:multiLevelType w:val="hybridMultilevel"/>
     <w:tmpl w:val="7CB0F822"/>
@@ -1323,14 +2756,109 @@
       </w:pPr>
     </w:lvl>
   </w:abstractNum>
+  <w:abstractNum w:abstractNumId="4" w15:restartNumberingAfterBreak="0">
+    <w:nsid w:val="7EB24CA1"/>
+    <w:multiLevelType w:val="hybridMultilevel"/>
+    <w:tmpl w:val="368056F0"/>
+    <w:lvl w:ilvl="0" w:tplc="7158A94C">
+      <w:start w:val="1"/>
+      <w:numFmt w:val="decimal"/>
+      <w:lvlText w:val="%1."/>
+      <w:lvlJc w:val="left"/>
+      <w:pPr>
+        <w:ind w:left="1080" w:hanging="360"/>
+      </w:pPr>
+      <w:rPr>
+        <w:rFonts w:hint="default"/>
+      </w:rPr>
+    </w:lvl>
+    <w:lvl w:ilvl="1" w:tplc="04090019" w:tentative="1">
+      <w:start w:val="1"/>
+      <w:numFmt w:val="lowerLetter"/>
+      <w:lvlText w:val="%2."/>
+      <w:lvlJc w:val="left"/>
+      <w:pPr>
+        <w:ind w:left="1800" w:hanging="360"/>
+      </w:pPr>
+    </w:lvl>
+    <w:lvl w:ilvl="2" w:tplc="0409001B" w:tentative="1">
+      <w:start w:val="1"/>
+      <w:numFmt w:val="lowerRoman"/>
+      <w:lvlText w:val="%3."/>
+      <w:lvlJc w:val="right"/>
+      <w:pPr>
+        <w:ind w:left="2520" w:hanging="180"/>
+      </w:pPr>
+    </w:lvl>
+    <w:lvl w:ilvl="3" w:tplc="0409000F" w:tentative="1">
+      <w:start w:val="1"/>
+      <w:numFmt w:val="decimal"/>
+      <w:lvlText w:val="%4."/>
+      <w:lvlJc w:val="left"/>
+      <w:pPr>
+        <w:ind w:left="3240" w:hanging="360"/>
+      </w:pPr>
+    </w:lvl>
+    <w:lvl w:ilvl="4" w:tplc="04090019" w:tentative="1">
+      <w:start w:val="1"/>
+      <w:numFmt w:val="lowerLetter"/>
+      <w:lvlText w:val="%5."/>
+      <w:lvlJc w:val="left"/>
+      <w:pPr>
+        <w:ind w:left="3960" w:hanging="360"/>
+      </w:pPr>
+    </w:lvl>
+    <w:lvl w:ilvl="5" w:tplc="0409001B" w:tentative="1">
+      <w:start w:val="1"/>
+      <w:numFmt w:val="lowerRoman"/>
+      <w:lvlText w:val="%6."/>
+      <w:lvlJc w:val="right"/>
+      <w:pPr>
+        <w:ind w:left="4680" w:hanging="180"/>
+      </w:pPr>
+    </w:lvl>
+    <w:lvl w:ilvl="6" w:tplc="0409000F" w:tentative="1">
+      <w:start w:val="1"/>
+      <w:numFmt w:val="decimal"/>
+      <w:lvlText w:val="%7."/>
+      <w:lvlJc w:val="left"/>
+      <w:pPr>
+        <w:ind w:left="5400" w:hanging="360"/>
+      </w:pPr>
+    </w:lvl>
+    <w:lvl w:ilvl="7" w:tplc="04090019" w:tentative="1">
+      <w:start w:val="1"/>
+      <w:numFmt w:val="lowerLetter"/>
+      <w:lvlText w:val="%8."/>
+      <w:lvlJc w:val="left"/>
+      <w:pPr>
+        <w:ind w:left="6120" w:hanging="360"/>
+      </w:pPr>
+    </w:lvl>
+    <w:lvl w:ilvl="8" w:tplc="0409001B" w:tentative="1">
+      <w:start w:val="1"/>
+      <w:numFmt w:val="lowerRoman"/>
+      <w:lvlText w:val="%9."/>
+      <w:lvlJc w:val="right"/>
+      <w:pPr>
+        <w:ind w:left="6840" w:hanging="180"/>
+      </w:pPr>
+    </w:lvl>
+  </w:abstractNum>
   <w:num w:numId="1">
-    <w:abstractNumId w:val="2"/>
+    <w:abstractNumId w:val="3"/>
   </w:num>
   <w:num w:numId="2">
     <w:abstractNumId w:val="0"/>
   </w:num>
   <w:num w:numId="3">
     <w:abstractNumId w:val="1"/>
+  </w:num>
+  <w:num w:numId="4">
+    <w:abstractNumId w:val="4"/>
+  </w:num>
+  <w:num w:numId="5">
+    <w:abstractNumId w:val="2"/>
   </w:num>
 </w:numbering>
 </file>
@@ -1816,6 +3344,17 @@
       <w:contextualSpacing/>
     </w:pPr>
   </w:style>
+  <w:style w:type="character" w:styleId="Emphasis">
+    <w:name w:val="Emphasis"/>
+    <w:basedOn w:val="DefaultParagraphFont"/>
+    <w:uiPriority w:val="20"/>
+    <w:qFormat/>
+    <w:rsid w:val="003346C9"/>
+    <w:rPr>
+      <w:i/>
+      <w:iCs/>
+    </w:rPr>
+  </w:style>
 </w:styles>
 </file>
 

</xml_diff>

<commit_message>
Final Version. Possible future documentation revisions.
</commit_message>
<xml_diff>
--- a/Core Algorithm Overview.docx
+++ b/Core Algorithm Overview.docx
@@ -19,15 +19,6 @@
           <w:color w:val="003057"/>
           <w:sz w:val="44"/>
         </w:rPr>
-        <w:t>`</w:t>
-      </w:r>
-      <w:r>
-        <w:rPr>
-          <w:rFonts w:ascii="Baskerville Old Face" w:hAnsi="Baskerville Old Face" w:cs="Arial"/>
-          <w:b/>
-          <w:color w:val="003057"/>
-          <w:sz w:val="44"/>
-        </w:rPr>
         <w:t>Core Algorithm Overview</w:t>
       </w:r>
     </w:p>
@@ -114,15 +105,7 @@
           <w:b/>
           <w:u w:val="single"/>
         </w:rPr>
-        <w:t xml:space="preserve">B. </w:t>
-      </w:r>
-      <w:r>
-        <w:rPr>
-          <w:rFonts w:ascii="Times New Roman" w:hAnsi="Times New Roman" w:cs="Times New Roman"/>
-          <w:b/>
-          <w:u w:val="single"/>
-        </w:rPr>
-        <w:t>Algorithm Overview</w:t>
+        <w:t>B. Algorithm Overview</w:t>
       </w:r>
     </w:p>
     <w:p>
@@ -146,8 +129,9 @@
         <w:pStyle w:val="ListParagraph"/>
         <w:numPr>
           <w:ilvl w:val="0"/>
-          <w:numId w:val="1"/>
+          <w:numId w:val="6"/>
         </w:numPr>
+        <w:spacing w:line="256" w:lineRule="auto"/>
         <w:jc w:val="both"/>
         <w:rPr>
           <w:rFonts w:ascii="Times New Roman" w:hAnsi="Times New Roman" w:cs="Times New Roman"/>
@@ -167,34 +151,21 @@
         <w:pStyle w:val="ListParagraph"/>
         <w:numPr>
           <w:ilvl w:val="0"/>
-          <w:numId w:val="1"/>
+          <w:numId w:val="6"/>
         </w:numPr>
-        <w:jc w:val="both"/>
-        <w:rPr>
-          <w:rFonts w:ascii="Times New Roman" w:hAnsi="Times New Roman" w:cs="Times New Roman"/>
-          <w:bCs/>
-        </w:rPr>
-      </w:pPr>
-      <w:r>
-        <w:rPr>
-          <w:rFonts w:ascii="Times New Roman" w:hAnsi="Times New Roman" w:cs="Times New Roman"/>
-          <w:bCs/>
-        </w:rPr>
-        <w:t>Create a package object for each package</w:t>
-      </w:r>
-      <w:r>
-        <w:rPr>
-          <w:rFonts w:ascii="Times New Roman" w:hAnsi="Times New Roman" w:cs="Times New Roman"/>
-          <w:bCs/>
-        </w:rPr>
-        <w:t xml:space="preserve"> </w:t>
-      </w:r>
-      <w:r>
-        <w:rPr>
-          <w:rFonts w:ascii="Times New Roman" w:hAnsi="Times New Roman" w:cs="Times New Roman"/>
-          <w:bCs/>
-        </w:rPr>
-        <w:t>provided in the sample file</w:t>
+        <w:spacing w:line="256" w:lineRule="auto"/>
+        <w:jc w:val="both"/>
+        <w:rPr>
+          <w:rFonts w:ascii="Times New Roman" w:hAnsi="Times New Roman" w:cs="Times New Roman"/>
+          <w:bCs/>
+        </w:rPr>
+      </w:pPr>
+      <w:r>
+        <w:rPr>
+          <w:rFonts w:ascii="Times New Roman" w:hAnsi="Times New Roman" w:cs="Times New Roman"/>
+          <w:bCs/>
+        </w:rPr>
+        <w:t>Create a package object for each package provided in the sample file</w:t>
       </w:r>
     </w:p>
     <w:p>
@@ -202,8 +173,9 @@
         <w:pStyle w:val="ListParagraph"/>
         <w:numPr>
           <w:ilvl w:val="0"/>
-          <w:numId w:val="1"/>
+          <w:numId w:val="6"/>
         </w:numPr>
+        <w:spacing w:line="256" w:lineRule="auto"/>
         <w:jc w:val="both"/>
         <w:rPr>
           <w:rFonts w:ascii="Times New Roman" w:hAnsi="Times New Roman" w:cs="Times New Roman"/>
@@ -223,8 +195,9 @@
         <w:pStyle w:val="ListParagraph"/>
         <w:numPr>
           <w:ilvl w:val="0"/>
-          <w:numId w:val="1"/>
+          <w:numId w:val="6"/>
         </w:numPr>
+        <w:spacing w:line="256" w:lineRule="auto"/>
         <w:jc w:val="both"/>
         <w:rPr>
           <w:rFonts w:ascii="Times New Roman" w:hAnsi="Times New Roman" w:cs="Times New Roman"/>
@@ -244,8 +217,9 @@
         <w:pStyle w:val="ListParagraph"/>
         <w:numPr>
           <w:ilvl w:val="0"/>
-          <w:numId w:val="1"/>
+          <w:numId w:val="6"/>
         </w:numPr>
+        <w:spacing w:line="256" w:lineRule="auto"/>
         <w:jc w:val="both"/>
         <w:rPr>
           <w:rFonts w:ascii="Times New Roman" w:hAnsi="Times New Roman" w:cs="Times New Roman"/>
@@ -265,8 +239,9 @@
         <w:pStyle w:val="ListParagraph"/>
         <w:numPr>
           <w:ilvl w:val="0"/>
-          <w:numId w:val="1"/>
+          <w:numId w:val="6"/>
         </w:numPr>
+        <w:spacing w:line="256" w:lineRule="auto"/>
         <w:jc w:val="both"/>
         <w:rPr>
           <w:rFonts w:ascii="Times New Roman" w:hAnsi="Times New Roman" w:cs="Times New Roman"/>
@@ -345,21 +320,7 @@
           <w:bCs/>
         </w:rPr>
         <w:tab/>
-        <w:t>Initialize empty visited</w:t>
-      </w:r>
-      <w:r>
-        <w:rPr>
-          <w:rFonts w:ascii="Times New Roman" w:hAnsi="Times New Roman" w:cs="Times New Roman"/>
-          <w:bCs/>
-        </w:rPr>
-        <w:t xml:space="preserve"> </w:t>
-      </w:r>
-      <w:r>
-        <w:rPr>
-          <w:rFonts w:ascii="Times New Roman" w:hAnsi="Times New Roman" w:cs="Times New Roman"/>
-          <w:bCs/>
-        </w:rPr>
-        <w:t>location list</w:t>
+        <w:t>Initialize empty visited location list</w:t>
       </w:r>
     </w:p>
     <w:p>
@@ -385,28 +346,7 @@
           <w:bCs/>
         </w:rPr>
         <w:tab/>
-        <w:t xml:space="preserve">Get </w:t>
-      </w:r>
-      <w:r>
-        <w:rPr>
-          <w:rFonts w:ascii="Times New Roman" w:hAnsi="Times New Roman" w:cs="Times New Roman"/>
-          <w:bCs/>
-        </w:rPr>
-        <w:t>the current</w:t>
-      </w:r>
-      <w:r>
-        <w:rPr>
-          <w:rFonts w:ascii="Times New Roman" w:hAnsi="Times New Roman" w:cs="Times New Roman"/>
-          <w:bCs/>
-        </w:rPr>
-        <w:t xml:space="preserve"> location</w:t>
-      </w:r>
-      <w:r>
-        <w:rPr>
-          <w:rFonts w:ascii="Times New Roman" w:hAnsi="Times New Roman" w:cs="Times New Roman"/>
-          <w:bCs/>
-        </w:rPr>
-        <w:t xml:space="preserve"> of the truck</w:t>
+        <w:t>Get the current location of the truck</w:t>
       </w:r>
     </w:p>
     <w:p>
@@ -423,7 +363,7 @@
           <w:bCs/>
         </w:rPr>
         <w:tab/>
-        <w:t>While there are still unvisited locations and the truck has less than 16 packages</w:t>
+        <w:t>While there are still unvisited locations and the truck has less than 16 packages keep repeating the remaining instructions:</w:t>
       </w:r>
     </w:p>
     <w:p>
@@ -447,12 +387,6 @@
           <w:bCs/>
         </w:rPr>
         <w:tab/>
-      </w:r>
-      <w:r>
-        <w:rPr>
-          <w:rFonts w:ascii="Times New Roman" w:hAnsi="Times New Roman" w:cs="Times New Roman"/>
-          <w:bCs/>
-        </w:rPr>
         <w:t>For all adjacent locations</w:t>
       </w:r>
     </w:p>
@@ -470,28 +404,7 @@
           <w:rFonts w:ascii="Times New Roman" w:hAnsi="Times New Roman" w:cs="Times New Roman"/>
           <w:bCs/>
         </w:rPr>
-        <w:t>If</w:t>
-      </w:r>
-      <w:r>
-        <w:rPr>
-          <w:rFonts w:ascii="Times New Roman" w:hAnsi="Times New Roman" w:cs="Times New Roman"/>
-          <w:bCs/>
-        </w:rPr>
-        <w:t xml:space="preserve"> the</w:t>
-      </w:r>
-      <w:r>
-        <w:rPr>
-          <w:rFonts w:ascii="Times New Roman" w:hAnsi="Times New Roman" w:cs="Times New Roman"/>
-          <w:bCs/>
-        </w:rPr>
-        <w:t xml:space="preserve"> adjacent location is</w:t>
-      </w:r>
-      <w:r>
-        <w:rPr>
-          <w:rFonts w:ascii="Times New Roman" w:hAnsi="Times New Roman" w:cs="Times New Roman"/>
-          <w:bCs/>
-        </w:rPr>
-        <w:t xml:space="preserve"> not the visited location and it’s distance is less than the current location with the nearest distance</w:t>
+        <w:t>If the adjacent location is not the visited location and its distance is less than the current location with the nearest distance</w:t>
       </w:r>
     </w:p>
     <w:p>
@@ -509,7 +422,7 @@
           <w:bCs/>
         </w:rPr>
         <w:tab/>
-        <w:t>Remember the location as the closest location and it’s distance</w:t>
+        <w:t>Remember the location as the closest location and the distance.</w:t>
       </w:r>
     </w:p>
     <w:p>
@@ -533,7 +446,7 @@
           <w:bCs/>
         </w:rPr>
         <w:tab/>
-        <w:t>Add the closest location to the truck’s available locations</w:t>
+        <w:t>Add the closest location to the truck’s available locations.</w:t>
       </w:r>
     </w:p>
     <w:p>
@@ -557,7 +470,7 @@
           <w:bCs/>
         </w:rPr>
         <w:tab/>
-        <w:t>Load the truck with the packages for the closest location</w:t>
+        <w:t>Load the truck with the packages for the closest location.</w:t>
       </w:r>
     </w:p>
     <w:p>
@@ -581,7 +494,7 @@
           <w:bCs/>
         </w:rPr>
         <w:tab/>
-        <w:t>Add the closest location to the list of visited locations</w:t>
+        <w:t>Add the closest location to the list of visited locations.</w:t>
       </w:r>
     </w:p>
     <w:p>
@@ -605,7 +518,7 @@
           <w:bCs/>
         </w:rPr>
         <w:tab/>
-        <w:t>Change the truck’s current location to the closest location</w:t>
+        <w:t>Change the truck’s current location to the closest location.</w:t>
       </w:r>
     </w:p>
     <w:p>
@@ -624,202 +537,125 @@
           <w:u w:val="single"/>
         </w:rPr>
         <w:lastRenderedPageBreak/>
-        <w:t>B2</w:t>
-      </w:r>
-      <w:r>
+        <w:t>B2. Programming Environment</w:t>
+      </w:r>
+    </w:p>
+    <w:p>
+      <w:pPr>
+        <w:spacing w:after="0" w:line="240" w:lineRule="auto"/>
+        <w:jc w:val="both"/>
+        <w:rPr>
+          <w:rFonts w:ascii="Times New Roman" w:hAnsi="Times New Roman" w:cs="Times New Roman"/>
+          <w:bCs/>
+        </w:rPr>
+      </w:pPr>
+      <w:r>
+        <w:rPr>
+          <w:rFonts w:ascii="Times New Roman" w:hAnsi="Times New Roman" w:cs="Times New Roman"/>
+          <w:bCs/>
+        </w:rPr>
+        <w:t>IDE – PyCharm Community Edition 2020.3.3</w:t>
+      </w:r>
+    </w:p>
+    <w:p>
+      <w:pPr>
+        <w:spacing w:after="0" w:line="240" w:lineRule="auto"/>
+        <w:jc w:val="both"/>
+        <w:rPr>
+          <w:rFonts w:ascii="Times New Roman" w:hAnsi="Times New Roman" w:cs="Times New Roman"/>
+          <w:bCs/>
+        </w:rPr>
+      </w:pPr>
+      <w:r>
+        <w:rPr>
+          <w:rFonts w:ascii="Times New Roman" w:hAnsi="Times New Roman" w:cs="Times New Roman"/>
+          <w:bCs/>
+        </w:rPr>
+        <w:t>Python Interpreter – Python 3.9</w:t>
+      </w:r>
+    </w:p>
+    <w:p>
+      <w:pPr>
+        <w:spacing w:after="0" w:line="240" w:lineRule="auto"/>
+        <w:jc w:val="both"/>
+        <w:rPr>
+          <w:rFonts w:ascii="Times New Roman" w:hAnsi="Times New Roman" w:cs="Times New Roman"/>
+          <w:bCs/>
+        </w:rPr>
+      </w:pPr>
+      <w:r>
+        <w:rPr>
+          <w:rFonts w:ascii="Times New Roman" w:hAnsi="Times New Roman" w:cs="Times New Roman"/>
+          <w:bCs/>
+        </w:rPr>
+        <w:t>OS – Windows 10</w:t>
+      </w:r>
+    </w:p>
+    <w:p>
+      <w:pPr>
+        <w:spacing w:after="0" w:line="240" w:lineRule="auto"/>
+        <w:jc w:val="both"/>
+        <w:rPr>
+          <w:rFonts w:ascii="Times New Roman" w:hAnsi="Times New Roman" w:cs="Times New Roman"/>
+          <w:bCs/>
+        </w:rPr>
+      </w:pPr>
+      <w:r>
+        <w:rPr>
+          <w:rFonts w:ascii="Times New Roman" w:hAnsi="Times New Roman" w:cs="Times New Roman"/>
+          <w:bCs/>
+        </w:rPr>
+        <w:t>RAM: 8GB</w:t>
+      </w:r>
+    </w:p>
+    <w:p>
+      <w:pPr>
+        <w:jc w:val="both"/>
+        <w:rPr>
+          <w:rFonts w:ascii="Times New Roman" w:hAnsi="Times New Roman" w:cs="Times New Roman"/>
+          <w:bCs/>
+        </w:rPr>
+      </w:pPr>
+      <w:r>
+        <w:rPr>
+          <w:rFonts w:ascii="Times New Roman" w:hAnsi="Times New Roman" w:cs="Times New Roman"/>
+          <w:bCs/>
+        </w:rPr>
+        <w:t>Environment Variables: C:\Python39\Scripts, C:Python39\, %PyCharm Community Edition%, D:\Program Files\JetBrains\PyCharm Community Edition 2020.3.3\bin</w:t>
+      </w:r>
+    </w:p>
+    <w:p>
+      <w:pPr>
+        <w:jc w:val="both"/>
+        <w:rPr>
+          <w:rFonts w:ascii="Times New Roman" w:hAnsi="Times New Roman" w:cs="Times New Roman"/>
+          <w:b/>
+        </w:rPr>
+      </w:pPr>
+      <w:r>
+        <w:rPr>
+          <w:rFonts w:ascii="Times New Roman" w:hAnsi="Times New Roman" w:cs="Times New Roman"/>
+          <w:b/>
+        </w:rPr>
+        <w:t>Please note: The program is designed to run in the Windows command line on a 1080p monitor. The GUI may look/behave strange if you run the program in the IDE terminal or on a Mac/Linux.</w:t>
+      </w:r>
+    </w:p>
+    <w:p>
+      <w:pPr>
+        <w:jc w:val="both"/>
         <w:rPr>
           <w:rFonts w:ascii="Times New Roman" w:hAnsi="Times New Roman" w:cs="Times New Roman"/>
           <w:b/>
           <w:u w:val="single"/>
         </w:rPr>
-        <w:t>.</w:t>
-      </w:r>
+      </w:pPr>
       <w:r>
         <w:rPr>
           <w:rFonts w:ascii="Times New Roman" w:hAnsi="Times New Roman" w:cs="Times New Roman"/>
           <w:b/>
           <w:u w:val="single"/>
         </w:rPr>
-        <w:t xml:space="preserve"> </w:t>
-      </w:r>
-      <w:r>
-        <w:rPr>
-          <w:rFonts w:ascii="Times New Roman" w:hAnsi="Times New Roman" w:cs="Times New Roman"/>
-          <w:b/>
-          <w:u w:val="single"/>
-        </w:rPr>
-        <w:t>Programming Environment</w:t>
-      </w:r>
-    </w:p>
-    <w:p>
-      <w:pPr>
-        <w:spacing w:after="0" w:line="240" w:lineRule="auto"/>
-        <w:jc w:val="both"/>
-        <w:rPr>
-          <w:rFonts w:ascii="Times New Roman" w:hAnsi="Times New Roman" w:cs="Times New Roman"/>
-          <w:bCs/>
-        </w:rPr>
-      </w:pPr>
-      <w:r>
-        <w:rPr>
-          <w:rFonts w:ascii="Times New Roman" w:hAnsi="Times New Roman" w:cs="Times New Roman"/>
-          <w:bCs/>
-        </w:rPr>
-        <w:t>IDE – PyCharm Community Edition 2020.3.3</w:t>
-      </w:r>
-    </w:p>
-    <w:p>
-      <w:pPr>
-        <w:spacing w:after="0" w:line="240" w:lineRule="auto"/>
-        <w:jc w:val="both"/>
-        <w:rPr>
-          <w:rFonts w:ascii="Times New Roman" w:hAnsi="Times New Roman" w:cs="Times New Roman"/>
-          <w:bCs/>
-        </w:rPr>
-      </w:pPr>
-      <w:r>
-        <w:rPr>
-          <w:rFonts w:ascii="Times New Roman" w:hAnsi="Times New Roman" w:cs="Times New Roman"/>
-          <w:bCs/>
-        </w:rPr>
-        <w:t>Python Interpreter – Python 3.9</w:t>
-      </w:r>
-    </w:p>
-    <w:p>
-      <w:pPr>
-        <w:spacing w:after="0" w:line="240" w:lineRule="auto"/>
-        <w:jc w:val="both"/>
-        <w:rPr>
-          <w:rFonts w:ascii="Times New Roman" w:hAnsi="Times New Roman" w:cs="Times New Roman"/>
-          <w:bCs/>
-        </w:rPr>
-      </w:pPr>
-      <w:r>
-        <w:rPr>
-          <w:rFonts w:ascii="Times New Roman" w:hAnsi="Times New Roman" w:cs="Times New Roman"/>
-          <w:bCs/>
-        </w:rPr>
-        <w:t>OS – Windows 10</w:t>
-      </w:r>
-    </w:p>
-    <w:p>
-      <w:pPr>
-        <w:spacing w:after="0" w:line="240" w:lineRule="auto"/>
-        <w:jc w:val="both"/>
-        <w:rPr>
-          <w:rFonts w:ascii="Times New Roman" w:hAnsi="Times New Roman" w:cs="Times New Roman"/>
-          <w:bCs/>
-        </w:rPr>
-      </w:pPr>
-      <w:r>
-        <w:rPr>
-          <w:rFonts w:ascii="Times New Roman" w:hAnsi="Times New Roman" w:cs="Times New Roman"/>
-          <w:bCs/>
-        </w:rPr>
-        <w:t>RAM: 8GB</w:t>
-      </w:r>
-    </w:p>
-    <w:p>
-      <w:pPr>
-        <w:jc w:val="both"/>
-        <w:rPr>
-          <w:rFonts w:ascii="Times New Roman" w:hAnsi="Times New Roman" w:cs="Times New Roman"/>
-          <w:bCs/>
-        </w:rPr>
-      </w:pPr>
-      <w:r>
-        <w:rPr>
-          <w:rFonts w:ascii="Times New Roman" w:hAnsi="Times New Roman" w:cs="Times New Roman"/>
-          <w:bCs/>
-        </w:rPr>
-        <w:t xml:space="preserve">Environment Variables: C:\Python39\Scripts, C:Python39\, %PyCharm Community Edition%, </w:t>
-      </w:r>
-      <w:r>
-        <w:rPr>
-          <w:rFonts w:ascii="Times New Roman" w:hAnsi="Times New Roman" w:cs="Times New Roman"/>
-          <w:bCs/>
-        </w:rPr>
-        <w:t>D:\Program Files\JetBrains\PyCharm Community Edition 2020.3.3\bin</w:t>
-      </w:r>
-    </w:p>
-    <w:p>
-      <w:pPr>
-        <w:jc w:val="both"/>
-        <w:rPr>
-          <w:rFonts w:ascii="Times New Roman" w:hAnsi="Times New Roman" w:cs="Times New Roman"/>
-          <w:b/>
-        </w:rPr>
-      </w:pPr>
-      <w:r>
-        <w:rPr>
-          <w:rFonts w:ascii="Times New Roman" w:hAnsi="Times New Roman" w:cs="Times New Roman"/>
-          <w:b/>
-        </w:rPr>
-        <w:t>Please note: The program is designed to run in the Windows command line on a 1080p monitor. The GUI may look</w:t>
-      </w:r>
-      <w:r>
-        <w:rPr>
-          <w:rFonts w:ascii="Times New Roman" w:hAnsi="Times New Roman" w:cs="Times New Roman"/>
-          <w:b/>
-        </w:rPr>
-        <w:t>/behave</w:t>
-      </w:r>
-      <w:r>
-        <w:rPr>
-          <w:rFonts w:ascii="Times New Roman" w:hAnsi="Times New Roman" w:cs="Times New Roman"/>
-          <w:b/>
-        </w:rPr>
-        <w:t xml:space="preserve"> strange if you run the program in </w:t>
-      </w:r>
-      <w:r>
-        <w:rPr>
-          <w:rFonts w:ascii="Times New Roman" w:hAnsi="Times New Roman" w:cs="Times New Roman"/>
-          <w:b/>
-        </w:rPr>
-        <w:t>the</w:t>
-      </w:r>
-      <w:r>
-        <w:rPr>
-          <w:rFonts w:ascii="Times New Roman" w:hAnsi="Times New Roman" w:cs="Times New Roman"/>
-          <w:b/>
-        </w:rPr>
-        <w:t xml:space="preserve"> IDE terminal or on a Mac/Linux.</w:t>
-      </w:r>
-    </w:p>
-    <w:p>
-      <w:pPr>
-        <w:jc w:val="both"/>
-        <w:rPr>
-          <w:rFonts w:ascii="Times New Roman" w:hAnsi="Times New Roman" w:cs="Times New Roman"/>
-          <w:b/>
-          <w:u w:val="single"/>
-        </w:rPr>
-      </w:pPr>
-    </w:p>
-    <w:p>
-      <w:pPr>
-        <w:jc w:val="both"/>
-        <w:rPr>
-          <w:rFonts w:ascii="Times New Roman" w:hAnsi="Times New Roman" w:cs="Times New Roman"/>
-          <w:b/>
-          <w:u w:val="single"/>
-        </w:rPr>
-      </w:pPr>
-      <w:r>
-        <w:rPr>
-          <w:rFonts w:ascii="Times New Roman" w:hAnsi="Times New Roman" w:cs="Times New Roman"/>
-          <w:b/>
-          <w:u w:val="single"/>
-        </w:rPr>
-        <w:t xml:space="preserve">B3. </w:t>
-      </w:r>
-      <w:r>
-        <w:rPr>
-          <w:rFonts w:ascii="Times New Roman" w:hAnsi="Times New Roman" w:cs="Times New Roman"/>
-          <w:b/>
-          <w:u w:val="single"/>
-        </w:rPr>
-        <w:t>Major Segments</w:t>
+        <w:t>B3. Major Segments</w:t>
       </w:r>
     </w:p>
     <w:p>
@@ -827,8 +663,9 @@
         <w:pStyle w:val="ListParagraph"/>
         <w:numPr>
           <w:ilvl w:val="0"/>
-          <w:numId w:val="3"/>
+          <w:numId w:val="7"/>
         </w:numPr>
+        <w:spacing w:line="256" w:lineRule="auto"/>
         <w:jc w:val="both"/>
         <w:rPr>
           <w:rFonts w:ascii="Times New Roman" w:hAnsi="Times New Roman" w:cs="Times New Roman"/>
@@ -848,8 +685,9 @@
         <w:pStyle w:val="ListParagraph"/>
         <w:numPr>
           <w:ilvl w:val="1"/>
-          <w:numId w:val="3"/>
+          <w:numId w:val="7"/>
         </w:numPr>
+        <w:spacing w:line="256" w:lineRule="auto"/>
         <w:jc w:val="both"/>
         <w:rPr>
           <w:rFonts w:ascii="Times New Roman" w:hAnsi="Times New Roman" w:cs="Times New Roman"/>
@@ -869,8 +707,9 @@
         <w:pStyle w:val="ListParagraph"/>
         <w:numPr>
           <w:ilvl w:val="2"/>
-          <w:numId w:val="3"/>
+          <w:numId w:val="7"/>
         </w:numPr>
+        <w:spacing w:line="256" w:lineRule="auto"/>
         <w:jc w:val="both"/>
         <w:rPr>
           <w:rFonts w:ascii="Times New Roman" w:hAnsi="Times New Roman" w:cs="Times New Roman"/>
@@ -901,34 +740,21 @@
         <w:pStyle w:val="ListParagraph"/>
         <w:numPr>
           <w:ilvl w:val="1"/>
-          <w:numId w:val="3"/>
+          <w:numId w:val="7"/>
         </w:numPr>
-        <w:jc w:val="both"/>
-        <w:rPr>
-          <w:rFonts w:ascii="Times New Roman" w:hAnsi="Times New Roman" w:cs="Times New Roman"/>
-          <w:b/>
-        </w:rPr>
-      </w:pPr>
-      <w:r>
-        <w:rPr>
-          <w:rFonts w:ascii="Times New Roman" w:hAnsi="Times New Roman" w:cs="Times New Roman"/>
-          <w:bCs/>
-        </w:rPr>
-        <w:t xml:space="preserve">Creates a Graph data structure to represent our delivery locations. </w:t>
-      </w:r>
-      <w:r>
-        <w:rPr>
-          <w:rFonts w:ascii="Times New Roman" w:hAnsi="Times New Roman" w:cs="Times New Roman"/>
-          <w:bCs/>
-        </w:rPr>
-        <w:t xml:space="preserve">Loads the information located in the package and distance files as </w:t>
-      </w:r>
-      <w:r>
-        <w:rPr>
-          <w:rFonts w:ascii="Times New Roman" w:hAnsi="Times New Roman" w:cs="Times New Roman"/>
-          <w:bCs/>
-        </w:rPr>
-        <w:t>package, truck, hub, and vertex objects.</w:t>
+        <w:spacing w:line="256" w:lineRule="auto"/>
+        <w:jc w:val="both"/>
+        <w:rPr>
+          <w:rFonts w:ascii="Times New Roman" w:hAnsi="Times New Roman" w:cs="Times New Roman"/>
+          <w:b/>
+        </w:rPr>
+      </w:pPr>
+      <w:r>
+        <w:rPr>
+          <w:rFonts w:ascii="Times New Roman" w:hAnsi="Times New Roman" w:cs="Times New Roman"/>
+          <w:bCs/>
+        </w:rPr>
+        <w:t>Creates a Graph data structure to represent our delivery locations. Loads the information located in the package and distance files as package, truck, hub, and vertex objects.</w:t>
       </w:r>
     </w:p>
     <w:p>
@@ -936,34 +762,21 @@
         <w:pStyle w:val="ListParagraph"/>
         <w:numPr>
           <w:ilvl w:val="2"/>
-          <w:numId w:val="3"/>
+          <w:numId w:val="7"/>
         </w:numPr>
-        <w:jc w:val="both"/>
-        <w:rPr>
-          <w:rFonts w:ascii="Times New Roman" w:hAnsi="Times New Roman" w:cs="Times New Roman"/>
-          <w:b/>
-        </w:rPr>
-      </w:pPr>
-      <w:r>
-        <w:rPr>
-          <w:rFonts w:ascii="Times New Roman" w:hAnsi="Times New Roman" w:cs="Times New Roman"/>
-          <w:b/>
-        </w:rPr>
-        <w:t>Space-Time Complexity – O(n^</w:t>
-      </w:r>
-      <w:r>
-        <w:rPr>
-          <w:rFonts w:ascii="Times New Roman" w:hAnsi="Times New Roman" w:cs="Times New Roman"/>
-          <w:b/>
-        </w:rPr>
-        <w:t>3</w:t>
-      </w:r>
-      <w:r>
-        <w:rPr>
-          <w:rFonts w:ascii="Times New Roman" w:hAnsi="Times New Roman" w:cs="Times New Roman"/>
-          <w:b/>
-        </w:rPr>
-        <w:t>)</w:t>
+        <w:spacing w:line="256" w:lineRule="auto"/>
+        <w:jc w:val="both"/>
+        <w:rPr>
+          <w:rFonts w:ascii="Times New Roman" w:hAnsi="Times New Roman" w:cs="Times New Roman"/>
+          <w:b/>
+        </w:rPr>
+      </w:pPr>
+      <w:r>
+        <w:rPr>
+          <w:rFonts w:ascii="Times New Roman" w:hAnsi="Times New Roman" w:cs="Times New Roman"/>
+          <w:b/>
+        </w:rPr>
+        <w:t>Space-Time Complexity – O(n^3)</w:t>
       </w:r>
     </w:p>
     <w:p>
@@ -982,8 +795,9 @@
         <w:pStyle w:val="ListParagraph"/>
         <w:numPr>
           <w:ilvl w:val="1"/>
-          <w:numId w:val="3"/>
+          <w:numId w:val="7"/>
         </w:numPr>
+        <w:spacing w:line="256" w:lineRule="auto"/>
         <w:jc w:val="both"/>
         <w:rPr>
           <w:rFonts w:ascii="Times New Roman" w:hAnsi="Times New Roman" w:cs="Times New Roman"/>
@@ -1003,8 +817,9 @@
         <w:pStyle w:val="ListParagraph"/>
         <w:numPr>
           <w:ilvl w:val="2"/>
-          <w:numId w:val="3"/>
+          <w:numId w:val="7"/>
         </w:numPr>
+        <w:spacing w:line="256" w:lineRule="auto"/>
         <w:jc w:val="both"/>
         <w:rPr>
           <w:rFonts w:ascii="Times New Roman" w:hAnsi="Times New Roman" w:cs="Times New Roman"/>
@@ -1035,8 +850,9 @@
         <w:pStyle w:val="ListParagraph"/>
         <w:numPr>
           <w:ilvl w:val="1"/>
-          <w:numId w:val="3"/>
+          <w:numId w:val="7"/>
         </w:numPr>
+        <w:spacing w:line="256" w:lineRule="auto"/>
         <w:jc w:val="both"/>
         <w:rPr>
           <w:rFonts w:ascii="Times New Roman" w:hAnsi="Times New Roman" w:cs="Times New Roman"/>
@@ -1056,8 +872,9 @@
         <w:pStyle w:val="ListParagraph"/>
         <w:numPr>
           <w:ilvl w:val="2"/>
-          <w:numId w:val="3"/>
+          <w:numId w:val="7"/>
         </w:numPr>
+        <w:spacing w:line="256" w:lineRule="auto"/>
         <w:jc w:val="both"/>
         <w:rPr>
           <w:rFonts w:ascii="Times New Roman" w:hAnsi="Times New Roman" w:cs="Times New Roman"/>
@@ -1077,8 +894,9 @@
         <w:pStyle w:val="ListParagraph"/>
         <w:numPr>
           <w:ilvl w:val="1"/>
-          <w:numId w:val="3"/>
+          <w:numId w:val="7"/>
         </w:numPr>
+        <w:spacing w:line="256" w:lineRule="auto"/>
         <w:jc w:val="both"/>
         <w:rPr>
           <w:rFonts w:ascii="Times New Roman" w:hAnsi="Times New Roman" w:cs="Times New Roman"/>
@@ -1098,8 +916,9 @@
         <w:pStyle w:val="ListParagraph"/>
         <w:numPr>
           <w:ilvl w:val="2"/>
-          <w:numId w:val="3"/>
+          <w:numId w:val="7"/>
         </w:numPr>
+        <w:spacing w:line="256" w:lineRule="auto"/>
         <w:jc w:val="both"/>
         <w:rPr>
           <w:rFonts w:ascii="Times New Roman" w:hAnsi="Times New Roman" w:cs="Times New Roman"/>
@@ -1127,133 +946,7 @@
           <w:rFonts w:ascii="Times New Roman" w:hAnsi="Times New Roman" w:cs="Times New Roman"/>
           <w:bCs/>
         </w:rPr>
-        <w:t xml:space="preserve">Operation time would depend mainly on the number of </w:t>
-      </w:r>
-      <w:r>
-        <w:rPr>
-          <w:rFonts w:ascii="Times New Roman" w:hAnsi="Times New Roman" w:cs="Times New Roman"/>
-          <w:bCs/>
-        </w:rPr>
-        <w:t>vertices</w:t>
-      </w:r>
-      <w:r>
-        <w:rPr>
-          <w:rFonts w:ascii="Times New Roman" w:hAnsi="Times New Roman" w:cs="Times New Roman"/>
-          <w:bCs/>
-        </w:rPr>
-        <w:t xml:space="preserve"> to be </w:t>
-      </w:r>
-      <w:r>
-        <w:rPr>
-          <w:rFonts w:ascii="Times New Roman" w:hAnsi="Times New Roman" w:cs="Times New Roman"/>
-          <w:bCs/>
-        </w:rPr>
-        <w:t>created.</w:t>
-      </w:r>
-      <w:r>
-        <w:rPr>
-          <w:rFonts w:ascii="Times New Roman" w:hAnsi="Times New Roman" w:cs="Times New Roman"/>
-          <w:bCs/>
-        </w:rPr>
-        <w:t xml:space="preserve"> The </w:t>
-      </w:r>
-      <w:r>
-        <w:rPr>
-          <w:rFonts w:ascii="Times New Roman" w:hAnsi="Times New Roman" w:cs="Times New Roman"/>
-          <w:bCs/>
-        </w:rPr>
-        <w:t>program indicates that there</w:t>
-      </w:r>
-      <w:r>
-        <w:rPr>
-          <w:rFonts w:ascii="Times New Roman" w:hAnsi="Times New Roman" w:cs="Times New Roman"/>
-          <w:bCs/>
-        </w:rPr>
-        <w:t xml:space="preserve"> are</w:t>
-      </w:r>
-      <w:r>
-        <w:rPr>
-          <w:rFonts w:ascii="Times New Roman" w:hAnsi="Times New Roman" w:cs="Times New Roman"/>
-          <w:bCs/>
-        </w:rPr>
-        <w:t xml:space="preserve"> no directional limitations on the distance</w:t>
-      </w:r>
-      <w:r>
-        <w:rPr>
-          <w:rFonts w:ascii="Times New Roman" w:hAnsi="Times New Roman" w:cs="Times New Roman"/>
-          <w:bCs/>
-        </w:rPr>
-        <w:t>, and as a result,</w:t>
-      </w:r>
-      <w:r>
-        <w:rPr>
-          <w:rFonts w:ascii="Times New Roman" w:hAnsi="Times New Roman" w:cs="Times New Roman"/>
-          <w:bCs/>
-        </w:rPr>
-        <w:t xml:space="preserve"> each vertex is </w:t>
-      </w:r>
-      <w:r>
-        <w:rPr>
-          <w:rFonts w:ascii="Times New Roman" w:hAnsi="Times New Roman" w:cs="Times New Roman"/>
-          <w:bCs/>
-        </w:rPr>
-        <w:t>linked</w:t>
-      </w:r>
-      <w:r>
-        <w:rPr>
-          <w:rFonts w:ascii="Times New Roman" w:hAnsi="Times New Roman" w:cs="Times New Roman"/>
-          <w:bCs/>
-        </w:rPr>
-        <w:t xml:space="preserve"> with all other vertices</w:t>
-      </w:r>
-      <w:r>
-        <w:rPr>
-          <w:rFonts w:ascii="Times New Roman" w:hAnsi="Times New Roman" w:cs="Times New Roman"/>
-          <w:bCs/>
-        </w:rPr>
-        <w:t xml:space="preserve"> using weighted edges</w:t>
-      </w:r>
-      <w:r>
-        <w:rPr>
-          <w:rFonts w:ascii="Times New Roman" w:hAnsi="Times New Roman" w:cs="Times New Roman"/>
-          <w:bCs/>
-        </w:rPr>
-        <w:t>. During creation, we must use two for loops to obtain the distance for each entry in the distance file resulting in</w:t>
-      </w:r>
-      <w:r>
-        <w:rPr>
-          <w:rFonts w:ascii="Times New Roman" w:hAnsi="Times New Roman" w:cs="Times New Roman"/>
-          <w:bCs/>
-        </w:rPr>
-        <w:t xml:space="preserve"> the program’s </w:t>
-      </w:r>
-      <w:r>
-        <w:rPr>
-          <w:rFonts w:ascii="Times New Roman" w:hAnsi="Times New Roman" w:cs="Times New Roman"/>
-          <w:bCs/>
-        </w:rPr>
-        <w:t>worst-case space-time complexity of O(n^</w:t>
-      </w:r>
-      <w:r>
-        <w:rPr>
-          <w:rFonts w:ascii="Times New Roman" w:hAnsi="Times New Roman" w:cs="Times New Roman"/>
-          <w:bCs/>
-        </w:rPr>
-        <w:t>3</w:t>
-      </w:r>
-      <w:r>
-        <w:rPr>
-          <w:rFonts w:ascii="Times New Roman" w:hAnsi="Times New Roman" w:cs="Times New Roman"/>
-          <w:bCs/>
-        </w:rPr>
-        <w:t>)</w:t>
-      </w:r>
-      <w:r>
-        <w:rPr>
-          <w:rFonts w:ascii="Times New Roman" w:hAnsi="Times New Roman" w:cs="Times New Roman"/>
-          <w:bCs/>
-        </w:rPr>
-        <w:t>.</w:t>
+        <w:t>Operation time would depend mainly on the number of vertices to be created. The program indicates that there are no directional limitations on the distance, and as a result, each vertex is linked with all other vertices using weighted edges. During creation, we must use two for loops to obtain the distance for each entry in the distance file resulting in the program’s worst-case space-time complexity of O(n^3).</w:t>
       </w:r>
     </w:p>
     <w:p>
@@ -1271,580 +964,614 @@
           <w:b/>
           <w:u w:val="single"/>
         </w:rPr>
-        <w:t xml:space="preserve">B4. </w:t>
-      </w:r>
-      <w:r>
+        <w:t>B4. Ability to Scale:</w:t>
+      </w:r>
+    </w:p>
+    <w:p>
+      <w:pPr>
+        <w:jc w:val="both"/>
+        <w:rPr>
+          <w:rFonts w:ascii="Times New Roman" w:hAnsi="Times New Roman" w:cs="Times New Roman"/>
+          <w:bCs/>
+        </w:rPr>
+      </w:pPr>
+      <w:r>
+        <w:rPr>
+          <w:rFonts w:ascii="Times New Roman" w:hAnsi="Times New Roman" w:cs="Times New Roman"/>
+          <w:bCs/>
+        </w:rPr>
+        <w:t xml:space="preserve">The program’s ability to scale would be limited up to 48 packages. Due to the requirements of the program, we only have three trucks with the capability of storing 16 packages each. The loading of the trucks only loads one truck at a time until they have 16 packages or until there are no more vertices left to discover. The loading and special_event functions would have to be recreated to accommodate any of the following  changes: </w:t>
+      </w:r>
+    </w:p>
+    <w:p>
+      <w:pPr>
+        <w:pStyle w:val="ListParagraph"/>
+        <w:numPr>
+          <w:ilvl w:val="0"/>
+          <w:numId w:val="7"/>
+        </w:numPr>
+        <w:jc w:val="both"/>
+        <w:rPr>
+          <w:rFonts w:ascii="Times New Roman" w:hAnsi="Times New Roman" w:cs="Times New Roman"/>
+          <w:bCs/>
+        </w:rPr>
+      </w:pPr>
+      <w:r>
+        <w:rPr>
+          <w:rFonts w:ascii="Times New Roman" w:hAnsi="Times New Roman" w:cs="Times New Roman"/>
+          <w:bCs/>
+        </w:rPr>
+        <w:t xml:space="preserve">Increasing the package count to be greater than 48 </w:t>
+      </w:r>
+    </w:p>
+    <w:p>
+      <w:pPr>
+        <w:pStyle w:val="ListParagraph"/>
+        <w:numPr>
+          <w:ilvl w:val="0"/>
+          <w:numId w:val="7"/>
+        </w:numPr>
+        <w:jc w:val="both"/>
+        <w:rPr>
+          <w:rFonts w:ascii="Times New Roman" w:hAnsi="Times New Roman" w:cs="Times New Roman"/>
+          <w:bCs/>
+        </w:rPr>
+      </w:pPr>
+      <w:r>
+        <w:rPr>
+          <w:rFonts w:ascii="Times New Roman" w:hAnsi="Times New Roman" w:cs="Times New Roman"/>
+          <w:bCs/>
+        </w:rPr>
+        <w:t xml:space="preserve">Increasing the </w:t>
+      </w:r>
+      <w:r>
+        <w:rPr>
+          <w:rFonts w:ascii="Times New Roman" w:hAnsi="Times New Roman" w:cs="Times New Roman"/>
+          <w:bCs/>
+        </w:rPr>
+        <w:t>truck count</w:t>
+      </w:r>
+    </w:p>
+    <w:p>
+      <w:pPr>
+        <w:pStyle w:val="ListParagraph"/>
+        <w:numPr>
+          <w:ilvl w:val="0"/>
+          <w:numId w:val="7"/>
+        </w:numPr>
+        <w:jc w:val="both"/>
+        <w:rPr>
+          <w:rFonts w:ascii="Times New Roman" w:hAnsi="Times New Roman" w:cs="Times New Roman"/>
+          <w:bCs/>
+        </w:rPr>
+      </w:pPr>
+      <w:r>
+        <w:rPr>
+          <w:rFonts w:ascii="Times New Roman" w:hAnsi="Times New Roman" w:cs="Times New Roman"/>
+          <w:bCs/>
+        </w:rPr>
+        <w:t xml:space="preserve">Increasing </w:t>
+      </w:r>
+      <w:r>
+        <w:rPr>
+          <w:rFonts w:ascii="Times New Roman" w:hAnsi="Times New Roman" w:cs="Times New Roman"/>
+          <w:bCs/>
+        </w:rPr>
+        <w:t xml:space="preserve">driver count </w:t>
+      </w:r>
+    </w:p>
+    <w:p>
+      <w:pPr>
+        <w:pStyle w:val="ListParagraph"/>
+        <w:jc w:val="both"/>
+        <w:rPr>
+          <w:rFonts w:ascii="Times New Roman" w:hAnsi="Times New Roman" w:cs="Times New Roman"/>
+          <w:bCs/>
+        </w:rPr>
+      </w:pPr>
+    </w:p>
+    <w:p>
+      <w:pPr>
+        <w:pStyle w:val="ListParagraph"/>
+        <w:ind w:left="0"/>
+        <w:jc w:val="both"/>
+        <w:rPr>
+          <w:rFonts w:ascii="Times New Roman" w:hAnsi="Times New Roman" w:cs="Times New Roman"/>
+          <w:bCs/>
+        </w:rPr>
+      </w:pPr>
+      <w:r>
+        <w:rPr>
+          <w:rFonts w:ascii="Times New Roman" w:hAnsi="Times New Roman" w:cs="Times New Roman"/>
+          <w:bCs/>
+        </w:rPr>
+        <w:lastRenderedPageBreak/>
+        <w:t>However, searching packages will continue to scale with additional packages due to the search function being implement with a hashmap. A hashmap on average gives a space-time complexity of O(logN) and a worst case time-complexity of O(n).</w:t>
+      </w:r>
+    </w:p>
+    <w:p>
+      <w:pPr>
+        <w:jc w:val="both"/>
         <w:rPr>
           <w:rFonts w:ascii="Times New Roman" w:hAnsi="Times New Roman" w:cs="Times New Roman"/>
           <w:b/>
           <w:u w:val="single"/>
         </w:rPr>
-        <w:t>Ability to Scale:</w:t>
-      </w:r>
-    </w:p>
-    <w:p>
-      <w:pPr>
-        <w:jc w:val="both"/>
-        <w:rPr>
-          <w:rFonts w:ascii="Times New Roman" w:hAnsi="Times New Roman" w:cs="Times New Roman"/>
-          <w:bCs/>
-        </w:rPr>
-      </w:pPr>
-      <w:r>
-        <w:rPr>
-          <w:rFonts w:ascii="Times New Roman" w:hAnsi="Times New Roman" w:cs="Times New Roman"/>
-          <w:bCs/>
-        </w:rPr>
-        <w:t>The program’s ability to scale would be limited up to 48 packages. Due to the requirements of the program, we only have three trucks with the capability of storing 16 packages each. The loading of the trucks only loads one truck at a time until they have 16 packages or until there are no more vertices left to discover. If the package count is greater than 48, truck count is greater than 3, or driver count changes. The loading and specia</w:t>
-      </w:r>
-      <w:r>
-        <w:rPr>
-          <w:rFonts w:ascii="Times New Roman" w:hAnsi="Times New Roman" w:cs="Times New Roman"/>
-          <w:bCs/>
-        </w:rPr>
-        <w:t>l</w:t>
-      </w:r>
-      <w:r>
-        <w:rPr>
-          <w:rFonts w:ascii="Times New Roman" w:hAnsi="Times New Roman" w:cs="Times New Roman"/>
-          <w:bCs/>
-        </w:rPr>
-        <w:t>_event functions would have to be recreated to accommodate the changes.</w:t>
-      </w:r>
-      <w:r>
-        <w:rPr>
-          <w:rFonts w:ascii="Times New Roman" w:hAnsi="Times New Roman" w:cs="Times New Roman"/>
-          <w:bCs/>
-        </w:rPr>
-        <w:t xml:space="preserve"> However, searching packages will continue to scale with additional packages due to the search function being implement with a </w:t>
-      </w:r>
-      <w:r>
-        <w:rPr>
-          <w:rFonts w:ascii="Times New Roman" w:hAnsi="Times New Roman" w:cs="Times New Roman"/>
-          <w:bCs/>
-        </w:rPr>
-        <w:t>H</w:t>
-      </w:r>
-      <w:r>
-        <w:rPr>
-          <w:rFonts w:ascii="Times New Roman" w:hAnsi="Times New Roman" w:cs="Times New Roman"/>
-          <w:bCs/>
-        </w:rPr>
-        <w:t>ash</w:t>
-      </w:r>
-      <w:r>
-        <w:rPr>
-          <w:rFonts w:ascii="Times New Roman" w:hAnsi="Times New Roman" w:cs="Times New Roman"/>
-          <w:bCs/>
-        </w:rPr>
-        <w:t>M</w:t>
-      </w:r>
-      <w:r>
-        <w:rPr>
-          <w:rFonts w:ascii="Times New Roman" w:hAnsi="Times New Roman" w:cs="Times New Roman"/>
-          <w:bCs/>
-        </w:rPr>
-        <w:t xml:space="preserve">ap which on average gives a </w:t>
-      </w:r>
-      <w:r>
-        <w:rPr>
-          <w:rFonts w:ascii="Times New Roman" w:hAnsi="Times New Roman" w:cs="Times New Roman"/>
-          <w:bCs/>
-        </w:rPr>
-        <w:t>space-time complexity of O(logN) and a worst case scenario of O(n).</w:t>
-      </w:r>
-    </w:p>
-    <w:p>
-      <w:pPr>
-        <w:jc w:val="both"/>
+      </w:pPr>
+      <w:r>
         <w:rPr>
           <w:rFonts w:ascii="Times New Roman" w:hAnsi="Times New Roman" w:cs="Times New Roman"/>
           <w:b/>
           <w:u w:val="single"/>
         </w:rPr>
-      </w:pPr>
-      <w:r>
+        <w:t>B5. Maintainability</w:t>
+      </w:r>
+    </w:p>
+    <w:p>
+      <w:pPr>
+        <w:jc w:val="both"/>
+        <w:rPr>
+          <w:rFonts w:ascii="Times New Roman" w:hAnsi="Times New Roman" w:cs="Times New Roman"/>
+          <w:bCs/>
+        </w:rPr>
+      </w:pPr>
+      <w:r>
+        <w:rPr>
+          <w:rFonts w:ascii="Times New Roman" w:hAnsi="Times New Roman" w:cs="Times New Roman"/>
+          <w:bCs/>
+        </w:rPr>
+        <w:t xml:space="preserve">The program is efficient due to it utilizing a nearest neighbor algorithm to determine the next package to load and the next destination to deliver a package to. </w:t>
+      </w:r>
+    </w:p>
+    <w:p>
+      <w:pPr>
+        <w:jc w:val="both"/>
+        <w:rPr>
+          <w:rFonts w:ascii="Times New Roman" w:hAnsi="Times New Roman" w:cs="Times New Roman"/>
+          <w:bCs/>
+        </w:rPr>
+      </w:pPr>
+      <w:r>
+        <w:rPr>
+          <w:rFonts w:ascii="Times New Roman" w:hAnsi="Times New Roman" w:cs="Times New Roman"/>
+          <w:bCs/>
+        </w:rPr>
+        <w:t>The program is easy to maintain due to it being very modular with comments at each major action. Each major function reads like a set of instructions with each action listed as a separate function/method. This allows the major function to be adjusted and understood easily.</w:t>
+      </w:r>
+    </w:p>
+    <w:p>
+      <w:pPr>
+        <w:jc w:val="both"/>
         <w:rPr>
           <w:rFonts w:ascii="Times New Roman" w:hAnsi="Times New Roman" w:cs="Times New Roman"/>
           <w:b/>
           <w:u w:val="single"/>
         </w:rPr>
-        <w:t xml:space="preserve">B5. </w:t>
-      </w:r>
+      </w:pPr>
       <w:r>
         <w:rPr>
           <w:rFonts w:ascii="Times New Roman" w:hAnsi="Times New Roman" w:cs="Times New Roman"/>
           <w:b/>
           <w:u w:val="single"/>
         </w:rPr>
-        <w:t>Maintainability</w:t>
-      </w:r>
-    </w:p>
-    <w:p>
-      <w:pPr>
-        <w:jc w:val="both"/>
-        <w:rPr>
-          <w:rFonts w:ascii="Times New Roman" w:hAnsi="Times New Roman" w:cs="Times New Roman"/>
-          <w:bCs/>
-        </w:rPr>
-      </w:pPr>
-      <w:r>
-        <w:rPr>
-          <w:rFonts w:ascii="Times New Roman" w:hAnsi="Times New Roman" w:cs="Times New Roman"/>
-          <w:bCs/>
+        <w:t>B6. Strengths and Weaknesses of the Self-Adjusting Data Structures:</w:t>
+      </w:r>
+    </w:p>
+    <w:p>
+      <w:pPr>
+        <w:jc w:val="both"/>
+        <w:rPr>
+          <w:rFonts w:ascii="Times New Roman" w:hAnsi="Times New Roman" w:cs="Times New Roman"/>
+          <w:b/>
+        </w:rPr>
+      </w:pPr>
+      <w:r>
+        <w:rPr>
+          <w:rFonts w:ascii="Times New Roman" w:hAnsi="Times New Roman" w:cs="Times New Roman"/>
+          <w:b/>
+        </w:rPr>
+        <w:t>Strength</w:t>
+      </w:r>
+    </w:p>
+    <w:p>
+      <w:pPr>
+        <w:jc w:val="both"/>
+        <w:rPr>
+          <w:rFonts w:ascii="Times New Roman" w:hAnsi="Times New Roman" w:cs="Times New Roman"/>
+          <w:bCs/>
+        </w:rPr>
+      </w:pPr>
+      <w:r>
+        <w:rPr>
+          <w:rFonts w:ascii="Times New Roman" w:hAnsi="Times New Roman" w:cs="Times New Roman"/>
+          <w:bCs/>
+        </w:rPr>
+        <w:t xml:space="preserve">The current strengths of the hash table include an efficient search of key, value pairs with an average space-complexity of O(logN) and a worst-case space-time complexity of O(n). However, the worst-case space-time complexity would be very unlikely unless the number of entries is extremely small </w:t>
+      </w:r>
+    </w:p>
+    <w:p>
+      <w:pPr>
+        <w:jc w:val="both"/>
+        <w:rPr>
+          <w:rFonts w:ascii="Times New Roman" w:hAnsi="Times New Roman" w:cs="Times New Roman"/>
+          <w:b/>
+        </w:rPr>
+      </w:pPr>
+      <w:r>
+        <w:rPr>
+          <w:rFonts w:ascii="Times New Roman" w:hAnsi="Times New Roman" w:cs="Times New Roman"/>
+          <w:b/>
+        </w:rPr>
+        <w:t>Weakness</w:t>
+      </w:r>
+    </w:p>
+    <w:p>
+      <w:pPr>
+        <w:jc w:val="both"/>
+        <w:rPr>
+          <w:rFonts w:ascii="Times New Roman" w:hAnsi="Times New Roman" w:cs="Times New Roman"/>
+          <w:bCs/>
+        </w:rPr>
+      </w:pPr>
+      <w:r>
+        <w:rPr>
+          <w:rFonts w:ascii="Times New Roman" w:hAnsi="Times New Roman" w:cs="Times New Roman"/>
+          <w:bCs/>
+        </w:rPr>
+        <w:t xml:space="preserve">The weakness of the current hash table is the inability to append values to the key to create a list to show a key, [values] pair without first obtaining the current value, placing it in a list with the additional values and replacing the current key, value pair. </w:t>
+      </w:r>
+    </w:p>
+    <w:p>
+      <w:pPr>
+        <w:jc w:val="both"/>
+        <w:rPr>
+          <w:rFonts w:ascii="Times New Roman" w:hAnsi="Times New Roman" w:cs="Times New Roman"/>
+          <w:b/>
+          <w:u w:val="single"/>
+        </w:rPr>
+      </w:pPr>
+      <w:r>
+        <w:rPr>
+          <w:rFonts w:ascii="Times New Roman" w:hAnsi="Times New Roman" w:cs="Times New Roman"/>
+          <w:b/>
+          <w:u w:val="single"/>
+        </w:rPr>
+        <w:t>D.  Identify a self-adjusting data structure, such as a hash table, that can be used with the algorithm identified in part A to store the package data.</w:t>
+      </w:r>
+    </w:p>
+    <w:p>
+      <w:pPr>
+        <w:jc w:val="both"/>
+        <w:rPr>
+          <w:rFonts w:ascii="Times New Roman" w:hAnsi="Times New Roman" w:cs="Times New Roman"/>
+          <w:b/>
+        </w:rPr>
+      </w:pPr>
+      <w:r>
+        <w:rPr>
+          <w:rFonts w:ascii="Times New Roman" w:hAnsi="Times New Roman" w:cs="Times New Roman"/>
+          <w:b/>
+        </w:rPr>
+        <w:t>D1. Explain how the data structure accounts for the relationship between the data points you are storing</w:t>
+      </w:r>
+    </w:p>
+    <w:p>
+      <w:pPr>
+        <w:jc w:val="both"/>
+        <w:rPr>
+          <w:rFonts w:ascii="Times New Roman" w:hAnsi="Times New Roman" w:cs="Times New Roman"/>
+          <w:b/>
+        </w:rPr>
+      </w:pPr>
+      <w:r>
+        <w:rPr>
+          <w:rFonts w:ascii="Times New Roman" w:hAnsi="Times New Roman" w:cs="Times New Roman"/>
+          <w:bCs/>
+        </w:rPr>
+        <w:t>The Package, Truck, Hub, and Vertex objects were all stored in a hashmap using the associated ID (truck, package), address (truck, package, hub), or label/nae (hub, label).</w:t>
+      </w:r>
+    </w:p>
+    <w:p>
+      <w:pPr>
+        <w:jc w:val="both"/>
+        <w:rPr>
+          <w:rFonts w:ascii="Times New Roman" w:hAnsi="Times New Roman" w:cs="Times New Roman"/>
+          <w:bCs/>
+        </w:rPr>
+      </w:pPr>
+      <w:r>
+        <w:rPr>
+          <w:rFonts w:ascii="Times New Roman" w:hAnsi="Times New Roman" w:cs="Times New Roman"/>
+          <w:bCs/>
+        </w:rPr>
+        <w:t xml:space="preserve">When searching for a specific object, the hashmap is used to use information from one object to find another. The hashmaps also act as a way to provide object persistence since the object is being stored as a value for future retrieval. </w:t>
+      </w:r>
+    </w:p>
+    <w:p>
+      <w:pPr>
+        <w:jc w:val="both"/>
+        <w:rPr>
+          <w:rFonts w:ascii="Times New Roman" w:hAnsi="Times New Roman" w:cs="Times New Roman"/>
+          <w:bCs/>
+        </w:rPr>
+      </w:pPr>
+      <w:r>
+        <w:rPr>
+          <w:rFonts w:ascii="Times New Roman" w:hAnsi="Times New Roman" w:cs="Times New Roman"/>
+          <w:bCs/>
+        </w:rPr>
+        <w:t xml:space="preserve">The hashmaps are implemented using a 10-bucket/list hashmap to avoid collisions. If objects collide in the hashmap, they are appended to a list and the list is iterated for the un-hashed key if a collision is detected on search, The key provided is hashed into an integer and the bucket is determined by </w:t>
+      </w:r>
+    </w:p>
+    <w:p>
+      <w:pPr>
+        <w:jc w:val="both"/>
+        <w:rPr>
+          <w:rFonts w:ascii="Times New Roman" w:hAnsi="Times New Roman" w:cs="Times New Roman"/>
+          <w:bCs/>
+        </w:rPr>
+      </w:pPr>
+      <w:r>
+        <w:rPr>
+          <w:rFonts w:ascii="Times New Roman" w:hAnsi="Times New Roman" w:cs="Times New Roman"/>
+          <w:bCs/>
+        </w:rPr>
+        <w:tab/>
+        <w:t>Bucket = integer mod 10</w:t>
+      </w:r>
+    </w:p>
+    <w:p>
+      <w:pPr>
+        <w:jc w:val="both"/>
+        <w:rPr>
+          <w:rFonts w:ascii="Times New Roman" w:hAnsi="Times New Roman" w:cs="Times New Roman"/>
+          <w:bCs/>
+        </w:rPr>
+      </w:pPr>
+      <w:r>
+        <w:rPr>
+          <w:rFonts w:ascii="Times New Roman" w:hAnsi="Times New Roman" w:cs="Times New Roman"/>
+          <w:bCs/>
+        </w:rPr>
+        <w:t>The bucket is then searched for the key provided and returns the value.</w:t>
+      </w:r>
+    </w:p>
+    <w:p>
+      <w:pPr>
+        <w:jc w:val="both"/>
+        <w:rPr>
+          <w:rFonts w:ascii="Times New Roman" w:hAnsi="Times New Roman" w:cs="Times New Roman"/>
+          <w:b/>
+        </w:rPr>
+      </w:pPr>
+    </w:p>
+    <w:p>
+      <w:pPr>
+        <w:jc w:val="both"/>
+        <w:rPr>
+          <w:rFonts w:ascii="Times New Roman" w:hAnsi="Times New Roman" w:cs="Times New Roman"/>
+          <w:b/>
+        </w:rPr>
+      </w:pPr>
+    </w:p>
+    <w:p>
+      <w:pPr>
+        <w:jc w:val="both"/>
+        <w:rPr>
+          <w:rFonts w:ascii="Times New Roman" w:hAnsi="Times New Roman" w:cs="Times New Roman"/>
+          <w:b/>
+        </w:rPr>
+      </w:pPr>
+    </w:p>
+    <w:p>
+      <w:pPr>
+        <w:jc w:val="both"/>
+        <w:rPr>
+          <w:rFonts w:ascii="Arial" w:hAnsi="Arial" w:cs="Arial"/>
+          <w:b/>
+          <w:bCs/>
+          <w:color w:val="333333"/>
+          <w:sz w:val="21"/>
+          <w:szCs w:val="21"/>
+          <w:shd w:val="clear" w:color="auto" w:fill="FFFFFF"/>
+        </w:rPr>
+      </w:pPr>
+      <w:r>
+        <w:rPr>
+          <w:rFonts w:ascii="Arial" w:hAnsi="Arial" w:cs="Arial"/>
+          <w:b/>
+          <w:bCs/>
+          <w:color w:val="333333"/>
+          <w:sz w:val="21"/>
+          <w:szCs w:val="21"/>
+          <w:shd w:val="clear" w:color="auto" w:fill="FFFFFF"/>
         </w:rPr>
         <w:lastRenderedPageBreak/>
-        <w:t xml:space="preserve">The program is efficient due to it utilizing a nearest neighbor algorithm to determine the next package to load and the next destination to deliver a package to. </w:t>
-      </w:r>
-    </w:p>
-    <w:p>
-      <w:pPr>
-        <w:jc w:val="both"/>
-        <w:rPr>
-          <w:rFonts w:ascii="Times New Roman" w:hAnsi="Times New Roman" w:cs="Times New Roman"/>
-          <w:bCs/>
-        </w:rPr>
-      </w:pPr>
-      <w:r>
-        <w:rPr>
-          <w:rFonts w:ascii="Times New Roman" w:hAnsi="Times New Roman" w:cs="Times New Roman"/>
-          <w:bCs/>
-        </w:rPr>
-        <w:t>The program is easy to maintain due to it being very modular</w:t>
-      </w:r>
-      <w:r>
-        <w:rPr>
-          <w:rFonts w:ascii="Times New Roman" w:hAnsi="Times New Roman" w:cs="Times New Roman"/>
-          <w:bCs/>
-        </w:rPr>
-        <w:t xml:space="preserve"> with comments at each major action</w:t>
-      </w:r>
-      <w:r>
-        <w:rPr>
-          <w:rFonts w:ascii="Times New Roman" w:hAnsi="Times New Roman" w:cs="Times New Roman"/>
-          <w:bCs/>
-        </w:rPr>
-        <w:t xml:space="preserve">. Each major function reads like a set of instructions with </w:t>
-      </w:r>
-      <w:r>
-        <w:rPr>
-          <w:rFonts w:ascii="Times New Roman" w:hAnsi="Times New Roman" w:cs="Times New Roman"/>
-          <w:bCs/>
-        </w:rPr>
-        <w:t>each action listed as a separate function/method. This allows the major function to be adjusted and understood easily.</w:t>
-      </w:r>
-    </w:p>
-    <w:p>
-      <w:pPr>
-        <w:jc w:val="both"/>
-        <w:rPr>
-          <w:rFonts w:ascii="Times New Roman" w:hAnsi="Times New Roman" w:cs="Times New Roman"/>
-          <w:bCs/>
-        </w:rPr>
-      </w:pPr>
-      <w:r>
-        <w:rPr>
-          <w:rFonts w:ascii="Times New Roman" w:hAnsi="Times New Roman" w:cs="Times New Roman"/>
-          <w:b/>
-          <w:u w:val="single"/>
-        </w:rPr>
-        <w:t xml:space="preserve">B6. </w:t>
-      </w:r>
-      <w:r>
-        <w:rPr>
-          <w:rFonts w:ascii="Times New Roman" w:hAnsi="Times New Roman" w:cs="Times New Roman"/>
-          <w:b/>
-          <w:u w:val="single"/>
-        </w:rPr>
-        <w:t>Strengths and Weaknesses of the Self-Adjusting Data Structures:</w:t>
-      </w:r>
-    </w:p>
-    <w:p>
-      <w:pPr>
-        <w:jc w:val="both"/>
-        <w:rPr>
-          <w:rFonts w:ascii="Times New Roman" w:hAnsi="Times New Roman" w:cs="Times New Roman"/>
-          <w:b/>
-        </w:rPr>
-      </w:pPr>
-      <w:r>
-        <w:rPr>
-          <w:rFonts w:ascii="Times New Roman" w:hAnsi="Times New Roman" w:cs="Times New Roman"/>
-          <w:bCs/>
-        </w:rPr>
-        <w:t>(</w:t>
-      </w:r>
-      <w:r>
-        <w:rPr>
-          <w:rFonts w:ascii="Times New Roman" w:hAnsi="Times New Roman" w:cs="Times New Roman"/>
-          <w:b/>
-        </w:rPr>
-        <w:t>K1.A Explain how the time needed to complete the look-up function is affected by changes in the number of packages to be delivered)</w:t>
-      </w:r>
-    </w:p>
-    <w:p>
-      <w:pPr>
-        <w:jc w:val="both"/>
-        <w:rPr>
-          <w:rFonts w:ascii="Times New Roman" w:hAnsi="Times New Roman" w:cs="Times New Roman"/>
-          <w:bCs/>
-        </w:rPr>
-      </w:pPr>
-      <w:r>
-        <w:rPr>
-          <w:rFonts w:ascii="Times New Roman" w:hAnsi="Times New Roman" w:cs="Times New Roman"/>
-          <w:bCs/>
-        </w:rPr>
-        <w:t>The current strengths of the hash table</w:t>
-      </w:r>
-      <w:r>
-        <w:rPr>
-          <w:rFonts w:ascii="Times New Roman" w:hAnsi="Times New Roman" w:cs="Times New Roman"/>
-          <w:bCs/>
-        </w:rPr>
-        <w:t xml:space="preserve"> include an efficient search of key, value pairs with an average space-complexity of O(logN) and a worst-case </w:t>
-      </w:r>
-      <w:r>
-        <w:rPr>
-          <w:rFonts w:ascii="Times New Roman" w:hAnsi="Times New Roman" w:cs="Times New Roman"/>
-          <w:bCs/>
-        </w:rPr>
-        <w:t>space-time complexity</w:t>
-      </w:r>
-      <w:r>
-        <w:rPr>
-          <w:rFonts w:ascii="Times New Roman" w:hAnsi="Times New Roman" w:cs="Times New Roman"/>
-          <w:bCs/>
-        </w:rPr>
-        <w:t xml:space="preserve"> of O(n).</w:t>
-      </w:r>
-      <w:r>
-        <w:rPr>
-          <w:rFonts w:ascii="Times New Roman" w:hAnsi="Times New Roman" w:cs="Times New Roman"/>
-          <w:bCs/>
-        </w:rPr>
-        <w:t xml:space="preserve"> However, the worst-case space-time complexity would be very unlikely unless the number of entries is extremely small</w:t>
-      </w:r>
-      <w:r>
-        <w:rPr>
-          <w:rFonts w:ascii="Times New Roman" w:hAnsi="Times New Roman" w:cs="Times New Roman"/>
-          <w:bCs/>
-        </w:rPr>
-        <w:t xml:space="preserve"> </w:t>
-      </w:r>
-    </w:p>
-    <w:p>
-      <w:pPr>
-        <w:jc w:val="both"/>
-        <w:rPr>
-          <w:rFonts w:ascii="Times New Roman" w:hAnsi="Times New Roman" w:cs="Times New Roman"/>
-          <w:b/>
-        </w:rPr>
-      </w:pPr>
-      <w:r>
-        <w:rPr>
-          <w:rFonts w:ascii="Times New Roman" w:hAnsi="Times New Roman" w:cs="Times New Roman"/>
-          <w:bCs/>
-        </w:rPr>
-        <w:t>(</w:t>
-      </w:r>
-      <w:r>
-        <w:rPr>
-          <w:rFonts w:ascii="Times New Roman" w:hAnsi="Times New Roman" w:cs="Times New Roman"/>
-          <w:b/>
-        </w:rPr>
-        <w:t xml:space="preserve">J. Describe what you would do differently, other than the two algorithms identified in I3,  if you did this project again.) </w:t>
-      </w:r>
-    </w:p>
-    <w:p>
-      <w:pPr>
-        <w:jc w:val="both"/>
-        <w:rPr>
-          <w:rFonts w:ascii="Times New Roman" w:hAnsi="Times New Roman" w:cs="Times New Roman"/>
-          <w:b/>
-        </w:rPr>
-      </w:pPr>
-      <w:r>
-        <w:rPr>
-          <w:rFonts w:ascii="Times New Roman" w:hAnsi="Times New Roman" w:cs="Times New Roman"/>
-          <w:bCs/>
-        </w:rPr>
-        <w:t xml:space="preserve">The weakness of the current table is the inability to append values to the key to create a list to show a key, [values] pair. This would have provided increased efficiency in loading packages by searching for a list of packages based on value instead of iterating through the entire package file during certain functions. </w:t>
-      </w:r>
-    </w:p>
-    <w:p>
-      <w:pPr>
-        <w:jc w:val="both"/>
-        <w:rPr>
-          <w:rFonts w:ascii="Times New Roman" w:hAnsi="Times New Roman" w:cs="Times New Roman"/>
-          <w:bCs/>
-        </w:rPr>
-      </w:pPr>
-      <w:r>
-        <w:rPr>
-          <w:rFonts w:ascii="Times New Roman" w:hAnsi="Times New Roman" w:cs="Times New Roman"/>
-          <w:b/>
-        </w:rPr>
-        <w:t>(I1. Described two strengths of the algorithm used in the solution)</w:t>
-      </w:r>
-      <w:r>
-        <w:rPr>
-          <w:rFonts w:ascii="Times New Roman" w:hAnsi="Times New Roman" w:cs="Times New Roman"/>
-          <w:bCs/>
-        </w:rPr>
-        <w:t xml:space="preserve">. </w:t>
-      </w:r>
-    </w:p>
-    <w:p>
-      <w:pPr>
-        <w:jc w:val="both"/>
-        <w:rPr>
-          <w:rFonts w:ascii="Times New Roman" w:hAnsi="Times New Roman" w:cs="Times New Roman"/>
-          <w:bCs/>
-        </w:rPr>
-      </w:pPr>
-      <w:r>
-        <w:rPr>
-          <w:rFonts w:ascii="Times New Roman" w:hAnsi="Times New Roman" w:cs="Times New Roman"/>
-          <w:bCs/>
-        </w:rPr>
-        <w:t>The current strength of the Nearest neighbor algorithm is that it gives an efficient way of choosing the cheapest delivery location and results in a low mileage and delivery time</w:t>
-      </w:r>
-      <w:r>
-        <w:rPr>
-          <w:rFonts w:ascii="Times New Roman" w:hAnsi="Times New Roman" w:cs="Times New Roman"/>
-          <w:bCs/>
-        </w:rPr>
-        <w:t xml:space="preserve"> </w:t>
-      </w:r>
-      <w:r>
-        <w:rPr>
-          <w:rFonts w:ascii="Times New Roman" w:hAnsi="Times New Roman" w:cs="Times New Roman"/>
-          <w:bCs/>
-        </w:rPr>
-        <w:t xml:space="preserve">However, a major weakness is that it is difficult to account for special instructions </w:t>
-      </w:r>
-      <w:r>
-        <w:rPr>
-          <w:rFonts w:ascii="Times New Roman" w:hAnsi="Times New Roman" w:cs="Times New Roman"/>
-          <w:bCs/>
-        </w:rPr>
-        <w:t xml:space="preserve">or delivery deadlines. There are various ways that the algorithm can be improved by only accepting priority packages up to a certain expected mileage. The fact that the program delivers all packages before the delivery deadline </w:t>
-      </w:r>
-      <w:r>
-        <w:rPr>
-          <w:rFonts w:ascii="Times New Roman" w:hAnsi="Times New Roman" w:cs="Times New Roman"/>
-          <w:bCs/>
-        </w:rPr>
-        <w:t xml:space="preserve">and below the mile limit </w:t>
-      </w:r>
-      <w:r>
-        <w:rPr>
-          <w:rFonts w:ascii="Times New Roman" w:hAnsi="Times New Roman" w:cs="Times New Roman"/>
-          <w:bCs/>
-        </w:rPr>
-        <w:t>is a side effect of the algorithm, but not a hard</w:t>
-      </w:r>
-      <w:r>
-        <w:rPr>
-          <w:rFonts w:ascii="Times New Roman" w:hAnsi="Times New Roman" w:cs="Times New Roman"/>
-          <w:bCs/>
-        </w:rPr>
-        <w:t>-</w:t>
-      </w:r>
-      <w:r>
-        <w:rPr>
-          <w:rFonts w:ascii="Times New Roman" w:hAnsi="Times New Roman" w:cs="Times New Roman"/>
-          <w:bCs/>
-        </w:rPr>
-        <w:t>coded intention.</w:t>
-      </w:r>
-      <w:r>
-        <w:rPr>
-          <w:rFonts w:ascii="Times New Roman" w:hAnsi="Times New Roman" w:cs="Times New Roman"/>
-          <w:bCs/>
-        </w:rPr>
-        <w:t xml:space="preserve"> </w:t>
-      </w:r>
-    </w:p>
-    <w:p>
-      <w:pPr>
-        <w:jc w:val="both"/>
-        <w:rPr>
-          <w:rFonts w:ascii="Times New Roman" w:hAnsi="Times New Roman" w:cs="Times New Roman"/>
-          <w:b/>
-          <w:u w:val="single"/>
-        </w:rPr>
-      </w:pPr>
-      <w:r>
-        <w:rPr>
-          <w:rFonts w:ascii="Times New Roman" w:hAnsi="Times New Roman" w:cs="Times New Roman"/>
-          <w:bCs/>
-        </w:rPr>
-        <w:t>(</w:t>
-      </w:r>
-      <w:r>
-        <w:rPr>
-          <w:rFonts w:ascii="Times New Roman" w:hAnsi="Times New Roman" w:cs="Times New Roman"/>
-          <w:b/>
-          <w:u w:val="single"/>
-        </w:rPr>
-        <w:t>I2. Verify that the algorithm used in the solution meets all requirements in the scenario)</w:t>
-      </w:r>
-    </w:p>
-    <w:p>
-      <w:pPr>
-        <w:jc w:val="both"/>
-        <w:rPr>
-          <w:rFonts w:ascii="Times New Roman" w:hAnsi="Times New Roman" w:cs="Times New Roman"/>
-          <w:bCs/>
-        </w:rPr>
-      </w:pPr>
-      <w:r>
-        <w:rPr>
-          <w:rFonts w:ascii="Times New Roman" w:hAnsi="Times New Roman" w:cs="Times New Roman"/>
-          <w:bCs/>
-        </w:rPr>
-        <w:t xml:space="preserve">The algorithm sorts packages into the truck using python’s built in substring recognition. Package 9 is delivered after the event to change its address to the correct address. This is hardcoded into the program’s loading and path generation. </w:t>
-      </w:r>
-    </w:p>
-    <w:p>
-      <w:pPr>
-        <w:jc w:val="both"/>
-        <w:rPr>
-          <w:rFonts w:ascii="Times New Roman" w:hAnsi="Times New Roman" w:cs="Times New Roman"/>
-          <w:b/>
-          <w:u w:val="single"/>
-        </w:rPr>
-      </w:pPr>
-      <w:r>
-        <w:rPr>
-          <w:rFonts w:ascii="Times New Roman" w:hAnsi="Times New Roman" w:cs="Times New Roman"/>
-          <w:b/>
-          <w:u w:val="single"/>
-        </w:rPr>
-        <w:t>D.  Identify a self-adjusting data structure, such as a hash table, that can be used with the algorithm identified in part A to store the package data.</w:t>
-      </w:r>
-    </w:p>
-    <w:p>
-      <w:pPr>
-        <w:jc w:val="both"/>
-        <w:rPr>
-          <w:rFonts w:ascii="Times New Roman" w:hAnsi="Times New Roman" w:cs="Times New Roman"/>
-          <w:b/>
-        </w:rPr>
-      </w:pPr>
-      <w:r>
-        <w:rPr>
-          <w:rFonts w:ascii="Times New Roman" w:hAnsi="Times New Roman" w:cs="Times New Roman"/>
-          <w:b/>
-        </w:rPr>
-        <w:t>(</w:t>
-      </w:r>
-      <w:r>
-        <w:rPr>
-          <w:rFonts w:ascii="Times New Roman" w:hAnsi="Times New Roman" w:cs="Times New Roman"/>
-          <w:b/>
-        </w:rPr>
-        <w:t>D1. Explain how the data structure accounts for the relationship between the data points you are storing</w:t>
-      </w:r>
-      <w:r>
-        <w:rPr>
-          <w:rFonts w:ascii="Times New Roman" w:hAnsi="Times New Roman" w:cs="Times New Roman"/>
-          <w:b/>
-        </w:rPr>
-        <w:t>)</w:t>
-      </w:r>
-    </w:p>
-    <w:p>
-      <w:pPr>
-        <w:jc w:val="both"/>
-        <w:rPr>
-          <w:rFonts w:ascii="Times New Roman" w:hAnsi="Times New Roman" w:cs="Times New Roman"/>
-          <w:bCs/>
-        </w:rPr>
-      </w:pPr>
-      <w:r>
-        <w:rPr>
-          <w:rFonts w:ascii="Times New Roman" w:hAnsi="Times New Roman" w:cs="Times New Roman"/>
-          <w:bCs/>
-        </w:rPr>
-        <w:t xml:space="preserve">The Package, Truck, Hub, and Vertex objects were all stored in a hashmap using the associated ID (truck, package), address (truck, package, hub), or label/nae (hub, label). When searching for a specific object, the hashmap is used to use information from one object to find another. The hashmaps also act as a way to provide object persistence since the object is being stored as a value for future retrieval. </w:t>
-      </w:r>
-    </w:p>
-    <w:p>
-      <w:pPr>
-        <w:jc w:val="both"/>
-        <w:rPr>
-          <w:rFonts w:ascii="Times New Roman" w:hAnsi="Times New Roman" w:cs="Times New Roman"/>
-          <w:bCs/>
-        </w:rPr>
-      </w:pPr>
-    </w:p>
-    <w:p>
-      <w:pPr>
-        <w:jc w:val="both"/>
-        <w:rPr>
-          <w:rFonts w:ascii="Times New Roman" w:hAnsi="Times New Roman" w:cs="Times New Roman"/>
-          <w:bCs/>
-        </w:rPr>
-      </w:pPr>
-    </w:p>
-    <w:p>
-      <w:pPr>
-        <w:jc w:val="both"/>
-        <w:rPr>
-          <w:rFonts w:ascii="Times New Roman" w:hAnsi="Times New Roman" w:cs="Times New Roman"/>
-          <w:b/>
-        </w:rPr>
-      </w:pPr>
-      <w:r>
-        <w:rPr>
-          <w:rFonts w:ascii="Times New Roman" w:hAnsi="Times New Roman" w:cs="Times New Roman"/>
-          <w:b/>
-        </w:rPr>
-        <w:lastRenderedPageBreak/>
-        <w:t xml:space="preserve">G 1 – 3. Provide an interface for the user to view the status and info of any package at any time and the total mileage traveled by all trucks. </w:t>
-      </w:r>
-    </w:p>
-    <w:p>
-      <w:pPr>
-        <w:jc w:val="both"/>
-        <w:rPr>
-          <w:rFonts w:ascii="Times New Roman" w:hAnsi="Times New Roman" w:cs="Times New Roman"/>
-          <w:b/>
-        </w:rPr>
-      </w:pPr>
-      <w:r>
-        <w:rPr>
-          <w:rFonts w:ascii="Times New Roman" w:hAnsi="Times New Roman" w:cs="Times New Roman"/>
-          <w:b/>
-        </w:rPr>
-        <w:t>H.  Provide a screenshot or screenshots showing successful completion of the code, free from runtime errors or warnings, that includes the total mileage traveled by </w:t>
-      </w:r>
-      <w:r>
-        <w:rPr>
-          <w:rFonts w:ascii="Times New Roman" w:hAnsi="Times New Roman" w:cs="Times New Roman"/>
-          <w:b/>
-          <w:i/>
-          <w:iCs/>
+        <w:t>G.  Provide an interface for the user to view the status and info (as listed in part F) of </w:t>
+      </w:r>
+      <w:r>
+        <w:rPr>
+          <w:rStyle w:val="Emphasis"/>
+          <w:rFonts w:ascii="Arial" w:hAnsi="Arial" w:cs="Arial"/>
+          <w:b/>
+          <w:bCs/>
+          <w:color w:val="333333"/>
+          <w:sz w:val="21"/>
+          <w:szCs w:val="21"/>
+          <w:shd w:val="clear" w:color="auto" w:fill="FFFFFF"/>
+        </w:rPr>
+        <w:t>any</w:t>
+      </w:r>
+      <w:r>
+        <w:rPr>
+          <w:rFonts w:ascii="Arial" w:hAnsi="Arial" w:cs="Arial"/>
+          <w:b/>
+          <w:bCs/>
+          <w:color w:val="333333"/>
+          <w:sz w:val="21"/>
+          <w:szCs w:val="21"/>
+          <w:shd w:val="clear" w:color="auto" w:fill="FFFFFF"/>
+        </w:rPr>
+        <w:t> package at </w:t>
+      </w:r>
+      <w:r>
+        <w:rPr>
+          <w:rStyle w:val="Emphasis"/>
+          <w:rFonts w:ascii="Arial" w:hAnsi="Arial" w:cs="Arial"/>
+          <w:b/>
+          <w:bCs/>
+          <w:color w:val="333333"/>
+          <w:sz w:val="21"/>
+          <w:szCs w:val="21"/>
+          <w:shd w:val="clear" w:color="auto" w:fill="FFFFFF"/>
+        </w:rPr>
+        <w:t>any</w:t>
+      </w:r>
+      <w:r>
+        <w:rPr>
+          <w:rFonts w:ascii="Arial" w:hAnsi="Arial" w:cs="Arial"/>
+          <w:b/>
+          <w:bCs/>
+          <w:color w:val="333333"/>
+          <w:sz w:val="21"/>
+          <w:szCs w:val="21"/>
+          <w:shd w:val="clear" w:color="auto" w:fill="FFFFFF"/>
+        </w:rPr>
+        <w:t> time, and the total mileage traveled by </w:t>
+      </w:r>
+      <w:r>
+        <w:rPr>
+          <w:rStyle w:val="Emphasis"/>
+          <w:rFonts w:ascii="Arial" w:hAnsi="Arial" w:cs="Arial"/>
+          <w:b/>
+          <w:bCs/>
+          <w:color w:val="333333"/>
+          <w:sz w:val="21"/>
+          <w:szCs w:val="21"/>
+          <w:shd w:val="clear" w:color="auto" w:fill="FFFFFF"/>
         </w:rPr>
         <w:t>all</w:t>
       </w:r>
       <w:r>
         <w:rPr>
-          <w:rFonts w:ascii="Times New Roman" w:hAnsi="Times New Roman" w:cs="Times New Roman"/>
-          <w:b/>
-        </w:rPr>
-        <w:t> trucks.</w:t>
-      </w:r>
-    </w:p>
-    <w:p>
-      <w:pPr>
-        <w:jc w:val="both"/>
-        <w:rPr>
-          <w:rFonts w:ascii="Times New Roman" w:hAnsi="Times New Roman" w:cs="Times New Roman"/>
-          <w:b/>
+          <w:rFonts w:ascii="Arial" w:hAnsi="Arial" w:cs="Arial"/>
+          <w:b/>
+          <w:bCs/>
+          <w:color w:val="333333"/>
+          <w:sz w:val="21"/>
+          <w:szCs w:val="21"/>
+          <w:shd w:val="clear" w:color="auto" w:fill="FFFFFF"/>
+        </w:rPr>
+        <w:t> trucks. (The delivery status should report the package as </w:t>
+      </w:r>
+      <w:r>
+        <w:rPr>
+          <w:rStyle w:val="Emphasis"/>
+          <w:rFonts w:ascii="Arial" w:hAnsi="Arial" w:cs="Arial"/>
+          <w:b/>
+          <w:bCs/>
+          <w:color w:val="333333"/>
+          <w:sz w:val="21"/>
+          <w:szCs w:val="21"/>
+          <w:shd w:val="clear" w:color="auto" w:fill="FFFFFF"/>
+        </w:rPr>
+        <w:t>at the hub</w:t>
+      </w:r>
+      <w:r>
+        <w:rPr>
+          <w:rFonts w:ascii="Arial" w:hAnsi="Arial" w:cs="Arial"/>
+          <w:b/>
+          <w:bCs/>
+          <w:color w:val="333333"/>
+          <w:sz w:val="21"/>
+          <w:szCs w:val="21"/>
+          <w:shd w:val="clear" w:color="auto" w:fill="FFFFFF"/>
+        </w:rPr>
+        <w:t>, </w:t>
+      </w:r>
+      <w:r>
+        <w:rPr>
+          <w:rStyle w:val="Emphasis"/>
+          <w:rFonts w:ascii="Arial" w:hAnsi="Arial" w:cs="Arial"/>
+          <w:b/>
+          <w:bCs/>
+          <w:color w:val="333333"/>
+          <w:sz w:val="21"/>
+          <w:szCs w:val="21"/>
+          <w:shd w:val="clear" w:color="auto" w:fill="FFFFFF"/>
+        </w:rPr>
+        <w:t>en route</w:t>
+      </w:r>
+      <w:r>
+        <w:rPr>
+          <w:rFonts w:ascii="Arial" w:hAnsi="Arial" w:cs="Arial"/>
+          <w:b/>
+          <w:bCs/>
+          <w:color w:val="333333"/>
+          <w:sz w:val="21"/>
+          <w:szCs w:val="21"/>
+          <w:shd w:val="clear" w:color="auto" w:fill="FFFFFF"/>
+        </w:rPr>
+        <w:t>, or </w:t>
+      </w:r>
+      <w:r>
+        <w:rPr>
+          <w:rStyle w:val="Emphasis"/>
+          <w:rFonts w:ascii="Arial" w:hAnsi="Arial" w:cs="Arial"/>
+          <w:b/>
+          <w:bCs/>
+          <w:color w:val="333333"/>
+          <w:sz w:val="21"/>
+          <w:szCs w:val="21"/>
+          <w:shd w:val="clear" w:color="auto" w:fill="FFFFFF"/>
+        </w:rPr>
+        <w:t>delivered</w:t>
+      </w:r>
+      <w:r>
+        <w:rPr>
+          <w:rFonts w:ascii="Arial" w:hAnsi="Arial" w:cs="Arial"/>
+          <w:b/>
+          <w:bCs/>
+          <w:color w:val="333333"/>
+          <w:sz w:val="21"/>
+          <w:szCs w:val="21"/>
+          <w:shd w:val="clear" w:color="auto" w:fill="FFFFFF"/>
+        </w:rPr>
+        <w:t>. Delivery status </w:t>
+      </w:r>
+      <w:r>
+        <w:rPr>
+          <w:rStyle w:val="Emphasis"/>
+          <w:rFonts w:ascii="Arial" w:hAnsi="Arial" w:cs="Arial"/>
+          <w:b/>
+          <w:bCs/>
+          <w:color w:val="333333"/>
+          <w:sz w:val="21"/>
+          <w:szCs w:val="21"/>
+          <w:shd w:val="clear" w:color="auto" w:fill="FFFFFF"/>
+        </w:rPr>
+        <w:t>must</w:t>
+      </w:r>
+      <w:r>
+        <w:rPr>
+          <w:rFonts w:ascii="Arial" w:hAnsi="Arial" w:cs="Arial"/>
+          <w:b/>
+          <w:bCs/>
+          <w:color w:val="333333"/>
+          <w:sz w:val="21"/>
+          <w:szCs w:val="21"/>
+          <w:shd w:val="clear" w:color="auto" w:fill="FFFFFF"/>
+        </w:rPr>
+        <w:t> include the time.)</w:t>
+      </w:r>
+    </w:p>
+    <w:p>
+      <w:pPr>
+        <w:jc w:val="both"/>
+        <w:rPr>
+          <w:rFonts w:ascii="Times New Roman" w:hAnsi="Times New Roman" w:cs="Times New Roman"/>
+          <w:b/>
+          <w:bCs/>
         </w:rPr>
       </w:pPr>
       <w:r>
@@ -1852,10 +1579,10 @@
           <w:noProof/>
         </w:rPr>
         <w:drawing>
-          <wp:inline distT="0" distB="0" distL="0" distR="0" wp14:anchorId="69483565" wp14:editId="008C424E">
+          <wp:inline distT="0" distB="0" distL="0" distR="0" wp14:anchorId="30064CAA" wp14:editId="10F740C7">
             <wp:extent cx="5943600" cy="3219450"/>
             <wp:effectExtent l="0" t="0" r="0" b="0"/>
-            <wp:docPr id="1" name="Picture 1"/>
+            <wp:docPr id="4" name="Picture 4"/>
             <wp:cNvGraphicFramePr>
               <a:graphicFrameLocks xmlns:a="http://schemas.openxmlformats.org/drawingml/2006/main" noChangeAspect="1"/>
             </wp:cNvGraphicFramePr>
@@ -1863,16 +1590,25 @@
               <a:graphicData uri="http://schemas.openxmlformats.org/drawingml/2006/picture">
                 <pic:pic xmlns:pic="http://schemas.openxmlformats.org/drawingml/2006/picture">
                   <pic:nvPicPr>
-                    <pic:cNvPr id="1" name=""/>
-                    <pic:cNvPicPr/>
+                    <pic:cNvPr id="0" name="Picture 3"/>
+                    <pic:cNvPicPr>
+                      <a:picLocks noChangeAspect="1" noChangeArrowheads="1"/>
+                    </pic:cNvPicPr>
                   </pic:nvPicPr>
                   <pic:blipFill>
-                    <a:blip r:embed="rId7"/>
+                    <a:blip r:embed="rId7" cstate="print">
+                      <a:extLst>
+                        <a:ext uri="{28A0092B-C50C-407E-A947-70E740481C1C}">
+                          <a14:useLocalDpi xmlns:a14="http://schemas.microsoft.com/office/drawing/2010/main" val="0"/>
+                        </a:ext>
+                      </a:extLst>
+                    </a:blip>
+                    <a:srcRect/>
                     <a:stretch>
                       <a:fillRect/>
                     </a:stretch>
                   </pic:blipFill>
-                  <pic:spPr>
+                  <pic:spPr bwMode="auto">
                     <a:xfrm>
                       <a:off x="0" y="0"/>
                       <a:ext cx="5943600" cy="3219450"/>
@@ -1880,6 +1616,10 @@
                     <a:prstGeom prst="rect">
                       <a:avLst/>
                     </a:prstGeom>
+                    <a:noFill/>
+                    <a:ln>
+                      <a:noFill/>
+                    </a:ln>
                   </pic:spPr>
                 </pic:pic>
               </a:graphicData>
@@ -1894,6 +1634,7 @@
         <w:rPr>
           <w:rFonts w:ascii="Times New Roman" w:hAnsi="Times New Roman" w:cs="Times New Roman"/>
           <w:b/>
+          <w:bCs/>
         </w:rPr>
       </w:pPr>
       <w:r>
@@ -1901,10 +1642,10 @@
           <w:noProof/>
         </w:rPr>
         <w:drawing>
-          <wp:inline distT="0" distB="0" distL="0" distR="0" wp14:anchorId="1408540A" wp14:editId="0D69CC41">
+          <wp:inline distT="0" distB="0" distL="0" distR="0" wp14:anchorId="33A1C751" wp14:editId="02A3C7D1">
             <wp:extent cx="5943600" cy="3219450"/>
             <wp:effectExtent l="0" t="0" r="0" b="0"/>
-            <wp:docPr id="2" name="Picture 2"/>
+            <wp:docPr id="5" name="Picture 5"/>
             <wp:cNvGraphicFramePr>
               <a:graphicFrameLocks xmlns:a="http://schemas.openxmlformats.org/drawingml/2006/main" noChangeAspect="1"/>
             </wp:cNvGraphicFramePr>
@@ -1912,16 +1653,25 @@
               <a:graphicData uri="http://schemas.openxmlformats.org/drawingml/2006/picture">
                 <pic:pic xmlns:pic="http://schemas.openxmlformats.org/drawingml/2006/picture">
                   <pic:nvPicPr>
-                    <pic:cNvPr id="1" name=""/>
-                    <pic:cNvPicPr/>
+                    <pic:cNvPr id="0" name="Picture 5"/>
+                    <pic:cNvPicPr>
+                      <a:picLocks noChangeAspect="1" noChangeArrowheads="1"/>
+                    </pic:cNvPicPr>
                   </pic:nvPicPr>
                   <pic:blipFill>
-                    <a:blip r:embed="rId8"/>
+                    <a:blip r:embed="rId8" cstate="print">
+                      <a:extLst>
+                        <a:ext uri="{28A0092B-C50C-407E-A947-70E740481C1C}">
+                          <a14:useLocalDpi xmlns:a14="http://schemas.microsoft.com/office/drawing/2010/main" val="0"/>
+                        </a:ext>
+                      </a:extLst>
+                    </a:blip>
+                    <a:srcRect/>
                     <a:stretch>
                       <a:fillRect/>
                     </a:stretch>
                   </pic:blipFill>
-                  <pic:spPr>
+                  <pic:spPr bwMode="auto">
                     <a:xfrm>
                       <a:off x="0" y="0"/>
                       <a:ext cx="5943600" cy="3219450"/>
@@ -1929,6 +1679,10 @@
                     <a:prstGeom prst="rect">
                       <a:avLst/>
                     </a:prstGeom>
+                    <a:noFill/>
+                    <a:ln>
+                      <a:noFill/>
+                    </a:ln>
                   </pic:spPr>
                 </pic:pic>
               </a:graphicData>
@@ -1945,6 +1699,573 @@
           <w:b/>
         </w:rPr>
       </w:pPr>
+    </w:p>
+    <w:p>
+      <w:pPr>
+        <w:jc w:val="both"/>
+        <w:rPr>
+          <w:rFonts w:ascii="Times New Roman" w:hAnsi="Times New Roman" w:cs="Times New Roman"/>
+          <w:b/>
+        </w:rPr>
+      </w:pPr>
+    </w:p>
+    <w:p>
+      <w:pPr>
+        <w:jc w:val="both"/>
+        <w:rPr>
+          <w:rFonts w:ascii="Times New Roman" w:hAnsi="Times New Roman" w:cs="Times New Roman"/>
+          <w:b/>
+        </w:rPr>
+      </w:pPr>
+    </w:p>
+    <w:p>
+      <w:pPr>
+        <w:jc w:val="both"/>
+        <w:rPr>
+          <w:rFonts w:ascii="Times New Roman" w:hAnsi="Times New Roman" w:cs="Times New Roman"/>
+          <w:b/>
+          <w:u w:val="single"/>
+        </w:rPr>
+      </w:pPr>
+      <w:r>
+        <w:rPr>
+          <w:rFonts w:ascii="Times New Roman" w:hAnsi="Times New Roman" w:cs="Times New Roman"/>
+          <w:b/>
+          <w:u w:val="single"/>
+        </w:rPr>
+        <w:lastRenderedPageBreak/>
+        <w:t>G1.</w:t>
+      </w:r>
+      <w:r>
+        <w:rPr>
+          <w:rFonts w:ascii="Arial" w:hAnsi="Arial" w:cs="Arial"/>
+          <w:b/>
+          <w:color w:val="333333"/>
+          <w:sz w:val="21"/>
+          <w:szCs w:val="21"/>
+          <w:u w:val="single"/>
+          <w:shd w:val="clear" w:color="auto" w:fill="FFFFFF"/>
+        </w:rPr>
+        <w:t>  Provide screenshots to show the status of </w:t>
+      </w:r>
+      <w:r>
+        <w:rPr>
+          <w:rStyle w:val="Emphasis"/>
+          <w:rFonts w:ascii="Arial" w:hAnsi="Arial" w:cs="Arial"/>
+          <w:b/>
+          <w:color w:val="333333"/>
+          <w:sz w:val="21"/>
+          <w:szCs w:val="21"/>
+          <w:u w:val="single"/>
+          <w:shd w:val="clear" w:color="auto" w:fill="FFFFFF"/>
+        </w:rPr>
+        <w:t>all</w:t>
+      </w:r>
+      <w:r>
+        <w:rPr>
+          <w:rFonts w:ascii="Arial" w:hAnsi="Arial" w:cs="Arial"/>
+          <w:b/>
+          <w:color w:val="333333"/>
+          <w:sz w:val="21"/>
+          <w:szCs w:val="21"/>
+          <w:u w:val="single"/>
+          <w:shd w:val="clear" w:color="auto" w:fill="FFFFFF"/>
+        </w:rPr>
+        <w:t> packages at a time between 8:35 a.m. and 9:25 a.m.</w:t>
+      </w:r>
+    </w:p>
+    <w:p>
+      <w:pPr>
+        <w:jc w:val="both"/>
+        <w:rPr>
+          <w:rFonts w:ascii="Times New Roman" w:hAnsi="Times New Roman" w:cs="Times New Roman"/>
+          <w:b/>
+        </w:rPr>
+      </w:pPr>
+      <w:r>
+        <w:rPr>
+          <w:noProof/>
+        </w:rPr>
+        <w:drawing>
+          <wp:inline distT="0" distB="0" distL="0" distR="0" wp14:anchorId="6DDC6FEB" wp14:editId="2D083ED9">
+            <wp:extent cx="5943600" cy="3219450"/>
+            <wp:effectExtent l="0" t="0" r="0" b="0"/>
+            <wp:docPr id="3" name="Picture 3"/>
+            <wp:cNvGraphicFramePr>
+              <a:graphicFrameLocks xmlns:a="http://schemas.openxmlformats.org/drawingml/2006/main" noChangeAspect="1"/>
+            </wp:cNvGraphicFramePr>
+            <a:graphic xmlns:a="http://schemas.openxmlformats.org/drawingml/2006/main">
+              <a:graphicData uri="http://schemas.openxmlformats.org/drawingml/2006/picture">
+                <pic:pic xmlns:pic="http://schemas.openxmlformats.org/drawingml/2006/picture">
+                  <pic:nvPicPr>
+                    <pic:cNvPr id="0" name="Picture 1"/>
+                    <pic:cNvPicPr>
+                      <a:picLocks noChangeAspect="1" noChangeArrowheads="1"/>
+                    </pic:cNvPicPr>
+                  </pic:nvPicPr>
+                  <pic:blipFill>
+                    <a:blip r:embed="rId9" cstate="print">
+                      <a:extLst>
+                        <a:ext uri="{28A0092B-C50C-407E-A947-70E740481C1C}">
+                          <a14:useLocalDpi xmlns:a14="http://schemas.microsoft.com/office/drawing/2010/main" val="0"/>
+                        </a:ext>
+                      </a:extLst>
+                    </a:blip>
+                    <a:srcRect/>
+                    <a:stretch>
+                      <a:fillRect/>
+                    </a:stretch>
+                  </pic:blipFill>
+                  <pic:spPr bwMode="auto">
+                    <a:xfrm>
+                      <a:off x="0" y="0"/>
+                      <a:ext cx="5943600" cy="3219450"/>
+                    </a:xfrm>
+                    <a:prstGeom prst="rect">
+                      <a:avLst/>
+                    </a:prstGeom>
+                    <a:noFill/>
+                    <a:ln>
+                      <a:noFill/>
+                    </a:ln>
+                  </pic:spPr>
+                </pic:pic>
+              </a:graphicData>
+            </a:graphic>
+          </wp:inline>
+        </w:drawing>
+      </w:r>
+    </w:p>
+    <w:p>
+      <w:pPr>
+        <w:jc w:val="both"/>
+        <w:rPr>
+          <w:rFonts w:ascii="Arial" w:hAnsi="Arial" w:cs="Arial"/>
+          <w:b/>
+          <w:bCs/>
+          <w:color w:val="333333"/>
+          <w:sz w:val="21"/>
+          <w:szCs w:val="21"/>
+          <w:shd w:val="clear" w:color="auto" w:fill="FFFFFF"/>
+        </w:rPr>
+      </w:pPr>
+      <w:r>
+        <w:rPr>
+          <w:rFonts w:ascii="Arial" w:hAnsi="Arial" w:cs="Arial"/>
+          <w:b/>
+          <w:bCs/>
+          <w:color w:val="333333"/>
+          <w:sz w:val="21"/>
+          <w:szCs w:val="21"/>
+          <w:shd w:val="clear" w:color="auto" w:fill="FFFFFF"/>
+        </w:rPr>
+        <w:t>G2.  Provide screenshots to show the status of </w:t>
+      </w:r>
+      <w:r>
+        <w:rPr>
+          <w:rStyle w:val="Emphasis"/>
+          <w:rFonts w:ascii="Arial" w:hAnsi="Arial" w:cs="Arial"/>
+          <w:b/>
+          <w:bCs/>
+          <w:color w:val="333333"/>
+          <w:sz w:val="21"/>
+          <w:szCs w:val="21"/>
+          <w:shd w:val="clear" w:color="auto" w:fill="FFFFFF"/>
+        </w:rPr>
+        <w:t>all</w:t>
+      </w:r>
+      <w:r>
+        <w:rPr>
+          <w:rFonts w:ascii="Arial" w:hAnsi="Arial" w:cs="Arial"/>
+          <w:b/>
+          <w:bCs/>
+          <w:color w:val="333333"/>
+          <w:sz w:val="21"/>
+          <w:szCs w:val="21"/>
+          <w:shd w:val="clear" w:color="auto" w:fill="FFFFFF"/>
+        </w:rPr>
+        <w:t> packages at a time between 9:35 a.m. and 10:25 a.m.</w:t>
+      </w:r>
+    </w:p>
+    <w:p>
+      <w:pPr>
+        <w:jc w:val="both"/>
+        <w:rPr>
+          <w:rFonts w:ascii="Times New Roman" w:hAnsi="Times New Roman" w:cs="Times New Roman"/>
+          <w:b/>
+          <w:bCs/>
+        </w:rPr>
+      </w:pPr>
+      <w:r>
+        <w:rPr>
+          <w:noProof/>
+        </w:rPr>
+        <w:drawing>
+          <wp:inline distT="0" distB="0" distL="0" distR="0" wp14:anchorId="0E0B1DE4" wp14:editId="6CEED116">
+            <wp:extent cx="5943600" cy="3219450"/>
+            <wp:effectExtent l="0" t="0" r="0" b="0"/>
+            <wp:docPr id="6" name="Picture 6"/>
+            <wp:cNvGraphicFramePr>
+              <a:graphicFrameLocks xmlns:a="http://schemas.openxmlformats.org/drawingml/2006/main" noChangeAspect="1"/>
+            </wp:cNvGraphicFramePr>
+            <a:graphic xmlns:a="http://schemas.openxmlformats.org/drawingml/2006/main">
+              <a:graphicData uri="http://schemas.openxmlformats.org/drawingml/2006/picture">
+                <pic:pic xmlns:pic="http://schemas.openxmlformats.org/drawingml/2006/picture">
+                  <pic:nvPicPr>
+                    <pic:cNvPr id="0" name="Picture 7"/>
+                    <pic:cNvPicPr>
+                      <a:picLocks noChangeAspect="1" noChangeArrowheads="1"/>
+                    </pic:cNvPicPr>
+                  </pic:nvPicPr>
+                  <pic:blipFill>
+                    <a:blip r:embed="rId10" cstate="print">
+                      <a:extLst>
+                        <a:ext uri="{28A0092B-C50C-407E-A947-70E740481C1C}">
+                          <a14:useLocalDpi xmlns:a14="http://schemas.microsoft.com/office/drawing/2010/main" val="0"/>
+                        </a:ext>
+                      </a:extLst>
+                    </a:blip>
+                    <a:srcRect/>
+                    <a:stretch>
+                      <a:fillRect/>
+                    </a:stretch>
+                  </pic:blipFill>
+                  <pic:spPr bwMode="auto">
+                    <a:xfrm>
+                      <a:off x="0" y="0"/>
+                      <a:ext cx="5943600" cy="3219450"/>
+                    </a:xfrm>
+                    <a:prstGeom prst="rect">
+                      <a:avLst/>
+                    </a:prstGeom>
+                    <a:noFill/>
+                    <a:ln>
+                      <a:noFill/>
+                    </a:ln>
+                  </pic:spPr>
+                </pic:pic>
+              </a:graphicData>
+            </a:graphic>
+          </wp:inline>
+        </w:drawing>
+      </w:r>
+    </w:p>
+    <w:p>
+      <w:pPr>
+        <w:jc w:val="both"/>
+        <w:rPr>
+          <w:rFonts w:ascii="Times New Roman" w:hAnsi="Times New Roman" w:cs="Times New Roman"/>
+          <w:b/>
+          <w:bCs/>
+        </w:rPr>
+      </w:pPr>
+    </w:p>
+    <w:p>
+      <w:pPr>
+        <w:jc w:val="both"/>
+        <w:rPr>
+          <w:rFonts w:ascii="Times New Roman" w:hAnsi="Times New Roman" w:cs="Times New Roman"/>
+          <w:b/>
+          <w:bCs/>
+        </w:rPr>
+      </w:pPr>
+    </w:p>
+    <w:p>
+      <w:pPr>
+        <w:jc w:val="both"/>
+        <w:rPr>
+          <w:rFonts w:ascii="Arial" w:hAnsi="Arial" w:cs="Arial"/>
+          <w:b/>
+          <w:bCs/>
+          <w:color w:val="333333"/>
+          <w:sz w:val="21"/>
+          <w:szCs w:val="21"/>
+          <w:u w:val="single"/>
+          <w:shd w:val="clear" w:color="auto" w:fill="FFFFFF"/>
+        </w:rPr>
+      </w:pPr>
+      <w:r>
+        <w:rPr>
+          <w:rFonts w:ascii="Times New Roman" w:hAnsi="Times New Roman" w:cs="Times New Roman"/>
+          <w:b/>
+          <w:bCs/>
+          <w:u w:val="single"/>
+        </w:rPr>
+        <w:lastRenderedPageBreak/>
+        <w:t xml:space="preserve">G3. </w:t>
+      </w:r>
+      <w:r>
+        <w:rPr>
+          <w:rFonts w:ascii="Arial" w:hAnsi="Arial" w:cs="Arial"/>
+          <w:b/>
+          <w:bCs/>
+          <w:color w:val="333333"/>
+          <w:sz w:val="21"/>
+          <w:szCs w:val="21"/>
+          <w:u w:val="single"/>
+          <w:shd w:val="clear" w:color="auto" w:fill="FFFFFF"/>
+        </w:rPr>
+        <w:t>Provide screenshots to show the status of </w:t>
+      </w:r>
+      <w:r>
+        <w:rPr>
+          <w:rStyle w:val="Emphasis"/>
+          <w:rFonts w:ascii="Arial" w:hAnsi="Arial" w:cs="Arial"/>
+          <w:b/>
+          <w:bCs/>
+          <w:color w:val="333333"/>
+          <w:sz w:val="21"/>
+          <w:szCs w:val="21"/>
+          <w:u w:val="single"/>
+          <w:shd w:val="clear" w:color="auto" w:fill="FFFFFF"/>
+        </w:rPr>
+        <w:t>all</w:t>
+      </w:r>
+      <w:r>
+        <w:rPr>
+          <w:rFonts w:ascii="Arial" w:hAnsi="Arial" w:cs="Arial"/>
+          <w:b/>
+          <w:bCs/>
+          <w:color w:val="333333"/>
+          <w:sz w:val="21"/>
+          <w:szCs w:val="21"/>
+          <w:u w:val="single"/>
+          <w:shd w:val="clear" w:color="auto" w:fill="FFFFFF"/>
+        </w:rPr>
+        <w:t> packages at a time between 12:03 p.m. and 1:12 p.m.</w:t>
+      </w:r>
+    </w:p>
+    <w:p>
+      <w:pPr>
+        <w:jc w:val="both"/>
+        <w:rPr>
+          <w:rFonts w:ascii="Arial" w:hAnsi="Arial" w:cs="Arial"/>
+          <w:b/>
+          <w:bCs/>
+          <w:color w:val="333333"/>
+          <w:sz w:val="21"/>
+          <w:szCs w:val="21"/>
+          <w:shd w:val="clear" w:color="auto" w:fill="FFFFFF"/>
+        </w:rPr>
+      </w:pPr>
+      <w:r>
+        <w:rPr>
+          <w:rFonts w:ascii="Arial" w:hAnsi="Arial" w:cs="Arial"/>
+          <w:b/>
+          <w:bCs/>
+          <w:color w:val="333333"/>
+          <w:sz w:val="21"/>
+          <w:szCs w:val="21"/>
+          <w:shd w:val="clear" w:color="auto" w:fill="FFFFFF"/>
+        </w:rPr>
+        <w:t>Please note that the last package was delivered at 11:08 AM.</w:t>
+      </w:r>
+    </w:p>
+    <w:p>
+      <w:pPr>
+        <w:jc w:val="both"/>
+        <w:rPr>
+          <w:rFonts w:ascii="Times New Roman" w:hAnsi="Times New Roman" w:cs="Times New Roman"/>
+          <w:b/>
+          <w:bCs/>
+          <w:u w:val="single"/>
+        </w:rPr>
+      </w:pPr>
+      <w:r>
+        <w:rPr>
+          <w:noProof/>
+        </w:rPr>
+        <w:drawing>
+          <wp:inline distT="0" distB="0" distL="0" distR="0" wp14:anchorId="64499A8D" wp14:editId="1432B326">
+            <wp:extent cx="5943600" cy="3219450"/>
+            <wp:effectExtent l="0" t="0" r="0" b="0"/>
+            <wp:docPr id="7" name="Picture 7"/>
+            <wp:cNvGraphicFramePr>
+              <a:graphicFrameLocks xmlns:a="http://schemas.openxmlformats.org/drawingml/2006/main" noChangeAspect="1"/>
+            </wp:cNvGraphicFramePr>
+            <a:graphic xmlns:a="http://schemas.openxmlformats.org/drawingml/2006/main">
+              <a:graphicData uri="http://schemas.openxmlformats.org/drawingml/2006/picture">
+                <pic:pic xmlns:pic="http://schemas.openxmlformats.org/drawingml/2006/picture">
+                  <pic:nvPicPr>
+                    <pic:cNvPr id="0" name="Picture 9"/>
+                    <pic:cNvPicPr>
+                      <a:picLocks noChangeAspect="1" noChangeArrowheads="1"/>
+                    </pic:cNvPicPr>
+                  </pic:nvPicPr>
+                  <pic:blipFill>
+                    <a:blip r:embed="rId11" cstate="print">
+                      <a:extLst>
+                        <a:ext uri="{28A0092B-C50C-407E-A947-70E740481C1C}">
+                          <a14:useLocalDpi xmlns:a14="http://schemas.microsoft.com/office/drawing/2010/main" val="0"/>
+                        </a:ext>
+                      </a:extLst>
+                    </a:blip>
+                    <a:srcRect/>
+                    <a:stretch>
+                      <a:fillRect/>
+                    </a:stretch>
+                  </pic:blipFill>
+                  <pic:spPr bwMode="auto">
+                    <a:xfrm>
+                      <a:off x="0" y="0"/>
+                      <a:ext cx="5943600" cy="3219450"/>
+                    </a:xfrm>
+                    <a:prstGeom prst="rect">
+                      <a:avLst/>
+                    </a:prstGeom>
+                    <a:noFill/>
+                    <a:ln>
+                      <a:noFill/>
+                    </a:ln>
+                  </pic:spPr>
+                </pic:pic>
+              </a:graphicData>
+            </a:graphic>
+          </wp:inline>
+        </w:drawing>
+      </w:r>
+    </w:p>
+    <w:p>
+      <w:pPr>
+        <w:jc w:val="both"/>
+        <w:rPr>
+          <w:rFonts w:ascii="Times New Roman" w:hAnsi="Times New Roman" w:cs="Times New Roman"/>
+          <w:bCs/>
+          <w:u w:val="single"/>
+        </w:rPr>
+      </w:pPr>
+      <w:r>
+        <w:rPr>
+          <w:rFonts w:ascii="Times New Roman" w:hAnsi="Times New Roman" w:cs="Times New Roman"/>
+          <w:b/>
+          <w:u w:val="single"/>
+        </w:rPr>
+        <w:t>I1. Described two strengths of the algorithm used in the solution</w:t>
+      </w:r>
+      <w:r>
+        <w:rPr>
+          <w:rFonts w:ascii="Times New Roman" w:hAnsi="Times New Roman" w:cs="Times New Roman"/>
+          <w:bCs/>
+          <w:u w:val="single"/>
+        </w:rPr>
+        <w:t xml:space="preserve"> </w:t>
+      </w:r>
+    </w:p>
+    <w:p>
+      <w:pPr>
+        <w:jc w:val="both"/>
+        <w:rPr>
+          <w:rFonts w:ascii="Times New Roman" w:hAnsi="Times New Roman" w:cs="Times New Roman"/>
+          <w:b/>
+        </w:rPr>
+      </w:pPr>
+      <w:r>
+        <w:rPr>
+          <w:rFonts w:ascii="Times New Roman" w:hAnsi="Times New Roman" w:cs="Times New Roman"/>
+          <w:b/>
+        </w:rPr>
+        <w:t>Strength 1</w:t>
+      </w:r>
+    </w:p>
+    <w:p>
+      <w:pPr>
+        <w:jc w:val="both"/>
+        <w:rPr>
+          <w:rFonts w:ascii="Times New Roman" w:hAnsi="Times New Roman" w:cs="Times New Roman"/>
+          <w:bCs/>
+        </w:rPr>
+      </w:pPr>
+      <w:r>
+        <w:rPr>
+          <w:rFonts w:ascii="Times New Roman" w:hAnsi="Times New Roman" w:cs="Times New Roman"/>
+          <w:bCs/>
+        </w:rPr>
+        <w:t xml:space="preserve">The current strength of the Nearest neighbor algorithm is that it gives an efficient way of choosing the cheapest delivery location and results in a low mileage and fast delivery time. </w:t>
+      </w:r>
+    </w:p>
+    <w:p>
+      <w:pPr>
+        <w:jc w:val="both"/>
+        <w:rPr>
+          <w:rFonts w:ascii="Times New Roman" w:hAnsi="Times New Roman" w:cs="Times New Roman"/>
+          <w:b/>
+        </w:rPr>
+      </w:pPr>
+      <w:r>
+        <w:rPr>
+          <w:rFonts w:ascii="Times New Roman" w:hAnsi="Times New Roman" w:cs="Times New Roman"/>
+          <w:b/>
+        </w:rPr>
+        <w:t>Strength 2</w:t>
+      </w:r>
+    </w:p>
+    <w:p>
+      <w:pPr>
+        <w:jc w:val="both"/>
+        <w:rPr>
+          <w:rFonts w:ascii="Times New Roman" w:hAnsi="Times New Roman" w:cs="Times New Roman"/>
+          <w:bCs/>
+        </w:rPr>
+      </w:pPr>
+      <w:r>
+        <w:rPr>
+          <w:rFonts w:ascii="Times New Roman" w:hAnsi="Times New Roman" w:cs="Times New Roman"/>
+          <w:bCs/>
+        </w:rPr>
+        <w:t>It is also computationally cheap and does not require a lot of time or processing power to provide an acceptable delivery route for the scenario.</w:t>
+      </w:r>
+    </w:p>
+    <w:p>
+      <w:pPr>
+        <w:jc w:val="both"/>
+        <w:rPr>
+          <w:rFonts w:ascii="Times New Roman" w:hAnsi="Times New Roman" w:cs="Times New Roman"/>
+          <w:b/>
+          <w:u w:val="single"/>
+        </w:rPr>
+      </w:pPr>
+      <w:r>
+        <w:rPr>
+          <w:rFonts w:ascii="Times New Roman" w:hAnsi="Times New Roman" w:cs="Times New Roman"/>
+          <w:b/>
+          <w:u w:val="single"/>
+        </w:rPr>
+        <w:t>I2. Verify that the algorithm used in the solution meets all requirements in the scenario</w:t>
+      </w:r>
+    </w:p>
+    <w:p>
+      <w:pPr>
+        <w:jc w:val="both"/>
+        <w:rPr>
+          <w:rFonts w:ascii="Times New Roman" w:hAnsi="Times New Roman" w:cs="Times New Roman"/>
+          <w:bCs/>
+        </w:rPr>
+      </w:pPr>
+      <w:r>
+        <w:rPr>
+          <w:rFonts w:ascii="Times New Roman" w:hAnsi="Times New Roman" w:cs="Times New Roman"/>
+          <w:bCs/>
+        </w:rPr>
+        <w:t xml:space="preserve">The algorithm sorts packages into the truck using python’s built in substring recognition. Package 9 is delivered after the event to change its address to the correct address. This is hardcoded into the program’s loading and path generation. All packages are delivered by their delivery deadline. All vehicles are driven less than 140 miles total. Only up to two trucks are active at any one time. </w:t>
+      </w:r>
+    </w:p>
+    <w:p>
+      <w:pPr>
+        <w:jc w:val="both"/>
+        <w:rPr>
+          <w:rFonts w:ascii="Times New Roman" w:hAnsi="Times New Roman" w:cs="Times New Roman"/>
+          <w:b/>
+        </w:rPr>
+      </w:pPr>
+    </w:p>
+    <w:p>
+      <w:pPr>
+        <w:jc w:val="both"/>
+        <w:rPr>
+          <w:rFonts w:ascii="Times New Roman" w:hAnsi="Times New Roman" w:cs="Times New Roman"/>
+          <w:b/>
+        </w:rPr>
+      </w:pPr>
       <w:r>
         <w:rPr>
           <w:rFonts w:ascii="Times New Roman" w:hAnsi="Times New Roman" w:cs="Times New Roman"/>
@@ -1958,34 +2279,21 @@
         <w:pStyle w:val="ListParagraph"/>
         <w:numPr>
           <w:ilvl w:val="0"/>
-          <w:numId w:val="5"/>
+          <w:numId w:val="8"/>
         </w:numPr>
-        <w:jc w:val="both"/>
-        <w:rPr>
-          <w:rFonts w:ascii="Times New Roman" w:hAnsi="Times New Roman" w:cs="Times New Roman"/>
-          <w:bCs/>
-        </w:rPr>
-      </w:pPr>
-      <w:r>
-        <w:rPr>
-          <w:rFonts w:ascii="Times New Roman" w:hAnsi="Times New Roman" w:cs="Times New Roman"/>
-          <w:bCs/>
-        </w:rPr>
-        <w:t>Dij</w:t>
-      </w:r>
-      <w:r>
-        <w:rPr>
-          <w:rFonts w:ascii="Times New Roman" w:hAnsi="Times New Roman" w:cs="Times New Roman"/>
-          <w:bCs/>
-        </w:rPr>
-        <w:t>kstra</w:t>
-      </w:r>
-      <w:r>
-        <w:rPr>
-          <w:rFonts w:ascii="Times New Roman" w:hAnsi="Times New Roman" w:cs="Times New Roman"/>
-          <w:bCs/>
-        </w:rPr>
-        <w:t>’s Shortest Path</w:t>
+        <w:spacing w:line="256" w:lineRule="auto"/>
+        <w:jc w:val="both"/>
+        <w:rPr>
+          <w:rFonts w:ascii="Times New Roman" w:hAnsi="Times New Roman" w:cs="Times New Roman"/>
+          <w:bCs/>
+        </w:rPr>
+      </w:pPr>
+      <w:r>
+        <w:rPr>
+          <w:rFonts w:ascii="Times New Roman" w:hAnsi="Times New Roman" w:cs="Times New Roman"/>
+          <w:bCs/>
+        </w:rPr>
+        <w:t>Dijkstra’s Shortest Path</w:t>
       </w:r>
     </w:p>
     <w:p>
@@ -1993,21 +2301,306 @@
         <w:pStyle w:val="ListParagraph"/>
         <w:numPr>
           <w:ilvl w:val="0"/>
-          <w:numId w:val="5"/>
+          <w:numId w:val="8"/>
         </w:numPr>
-        <w:jc w:val="both"/>
-        <w:rPr>
-          <w:rFonts w:ascii="Times New Roman" w:hAnsi="Times New Roman" w:cs="Times New Roman"/>
-          <w:bCs/>
-        </w:rPr>
-      </w:pPr>
-      <w:r>
-        <w:rPr>
-          <w:rFonts w:ascii="Times New Roman" w:hAnsi="Times New Roman" w:cs="Times New Roman"/>
-          <w:bCs/>
+        <w:spacing w:line="256" w:lineRule="auto"/>
+        <w:jc w:val="both"/>
+        <w:rPr>
+          <w:rFonts w:ascii="Times New Roman" w:hAnsi="Times New Roman" w:cs="Times New Roman"/>
+          <w:bCs/>
+        </w:rPr>
+      </w:pPr>
+      <w:r>
+        <w:rPr>
+          <w:rFonts w:ascii="Times New Roman" w:hAnsi="Times New Roman" w:cs="Times New Roman"/>
+          <w:bCs/>
+        </w:rPr>
+        <w:t>Floyd Warshall Algorithm</w:t>
+      </w:r>
+    </w:p>
+    <w:p>
+      <w:pPr>
+        <w:jc w:val="both"/>
+        <w:rPr>
+          <w:rFonts w:ascii="Times New Roman" w:hAnsi="Times New Roman" w:cs="Times New Roman"/>
+          <w:bCs/>
+        </w:rPr>
+      </w:pPr>
+    </w:p>
+    <w:p>
+      <w:pPr>
+        <w:ind w:left="360"/>
+        <w:jc w:val="both"/>
+        <w:rPr>
+          <w:rFonts w:ascii="Times New Roman" w:hAnsi="Times New Roman" w:cs="Times New Roman"/>
+          <w:bCs/>
+        </w:rPr>
+      </w:pPr>
+      <w:r>
+        <w:rPr>
+          <w:rFonts w:ascii="Times New Roman" w:hAnsi="Times New Roman" w:cs="Times New Roman"/>
+          <w:b/>
         </w:rPr>
         <w:lastRenderedPageBreak/>
-        <w:t>Floyd Warshall Algorithm</w:t>
+        <w:t>A, Describe how each algorithm identified in part I3 is different from the algorithm used in the solution</w:t>
+      </w:r>
+    </w:p>
+    <w:p>
+      <w:pPr>
+        <w:pStyle w:val="ListParagraph"/>
+        <w:jc w:val="both"/>
+        <w:rPr>
+          <w:rFonts w:ascii="Times New Roman" w:hAnsi="Times New Roman" w:cs="Times New Roman"/>
+          <w:bCs/>
+        </w:rPr>
+      </w:pPr>
+      <w:r>
+        <w:rPr>
+          <w:rFonts w:ascii="Times New Roman" w:hAnsi="Times New Roman" w:cs="Times New Roman"/>
+          <w:bCs/>
+        </w:rPr>
+        <w:t>The Dijkstra’s Shortest Path algorithm provides the shortest possible path from one destination to another instead of providing the closest location that has not been visited. You must know both your current destination and the desired destination</w:t>
+      </w:r>
+    </w:p>
+    <w:p>
+      <w:pPr>
+        <w:pStyle w:val="ListParagraph"/>
+        <w:ind w:left="1440"/>
+        <w:jc w:val="both"/>
+        <w:rPr>
+          <w:rFonts w:ascii="Times New Roman" w:hAnsi="Times New Roman" w:cs="Times New Roman"/>
+          <w:bCs/>
+        </w:rPr>
+      </w:pPr>
+    </w:p>
+    <w:p>
+      <w:pPr>
+        <w:pStyle w:val="ListParagraph"/>
+        <w:jc w:val="both"/>
+        <w:rPr>
+          <w:rFonts w:ascii="Times New Roman" w:hAnsi="Times New Roman" w:cs="Times New Roman"/>
+          <w:bCs/>
+        </w:rPr>
+      </w:pPr>
+      <w:r>
+        <w:rPr>
+          <w:rFonts w:ascii="Times New Roman" w:hAnsi="Times New Roman" w:cs="Times New Roman"/>
+          <w:bCs/>
+        </w:rPr>
+        <w:t>The Floyd Warshall Algorithm provides the closest route from the start destination to all destinations available. If the graph required directed edges, this may have been the algorithm I used to combine the nearest neighbor and Dijkstra’s Shortest Path to handle directed edges better.</w:t>
+      </w:r>
+    </w:p>
+    <w:p>
+      <w:pPr>
+        <w:pStyle w:val="ListParagraph"/>
+        <w:jc w:val="both"/>
+        <w:rPr>
+          <w:rFonts w:ascii="Times New Roman" w:hAnsi="Times New Roman" w:cs="Times New Roman"/>
+          <w:bCs/>
+        </w:rPr>
+      </w:pPr>
+    </w:p>
+    <w:p>
+      <w:pPr>
+        <w:jc w:val="both"/>
+        <w:rPr>
+          <w:rFonts w:ascii="Times New Roman" w:hAnsi="Times New Roman" w:cs="Times New Roman"/>
+          <w:b/>
+        </w:rPr>
+      </w:pPr>
+      <w:r>
+        <w:rPr>
+          <w:rFonts w:ascii="Times New Roman" w:hAnsi="Times New Roman" w:cs="Times New Roman"/>
+          <w:b/>
+        </w:rPr>
+        <w:t>J. Describe what you would do differently, other than the two algorithms identified in I3,  if you did this project again.</w:t>
+      </w:r>
+    </w:p>
+    <w:p>
+      <w:pPr>
+        <w:jc w:val="both"/>
+        <w:rPr>
+          <w:rFonts w:ascii="Times New Roman" w:hAnsi="Times New Roman" w:cs="Times New Roman"/>
+          <w:bCs/>
+        </w:rPr>
+      </w:pPr>
+      <w:r>
+        <w:rPr>
+          <w:rFonts w:ascii="Times New Roman" w:hAnsi="Times New Roman" w:cs="Times New Roman"/>
+          <w:b/>
+        </w:rPr>
+        <w:tab/>
+      </w:r>
+      <w:r>
+        <w:rPr>
+          <w:rFonts w:ascii="Times New Roman" w:hAnsi="Times New Roman" w:cs="Times New Roman"/>
+          <w:bCs/>
+        </w:rPr>
+        <w:t>I would include a method in the hashmap class to create a list of values when inserting a key,value pair and the pair already exists. This would have allowed me to access a list of objects by similar attributes in O(logN) time instead of O(n). When I determined that this could be done, the program was essentially completed and it was not feasible to implement it at that time.</w:t>
+      </w:r>
+    </w:p>
+    <w:p>
+      <w:pPr>
+        <w:jc w:val="both"/>
+        <w:rPr>
+          <w:rFonts w:ascii="Times New Roman" w:hAnsi="Times New Roman" w:cs="Times New Roman"/>
+          <w:bCs/>
+        </w:rPr>
+      </w:pPr>
+    </w:p>
+    <w:p>
+      <w:pPr>
+        <w:jc w:val="both"/>
+        <w:rPr>
+          <w:rFonts w:ascii="Times New Roman" w:hAnsi="Times New Roman" w:cs="Times New Roman"/>
+          <w:b/>
+          <w:u w:val="single"/>
+        </w:rPr>
+      </w:pPr>
+      <w:r>
+        <w:rPr>
+          <w:rFonts w:ascii="Times New Roman" w:hAnsi="Times New Roman" w:cs="Times New Roman"/>
+          <w:b/>
+          <w:u w:val="single"/>
+        </w:rPr>
+        <w:t>K. Justify the data structure you identified in part D by doing the following:</w:t>
+      </w:r>
+    </w:p>
+    <w:p>
+      <w:pPr>
+        <w:ind w:left="720"/>
+        <w:jc w:val="both"/>
+        <w:rPr>
+          <w:rFonts w:ascii="Times New Roman" w:hAnsi="Times New Roman" w:cs="Times New Roman"/>
+          <w:b/>
+          <w:u w:val="single"/>
+        </w:rPr>
+      </w:pPr>
+    </w:p>
+    <w:p>
+      <w:pPr>
+        <w:ind w:left="720"/>
+        <w:jc w:val="both"/>
+        <w:rPr>
+          <w:rFonts w:ascii="Times New Roman" w:hAnsi="Times New Roman" w:cs="Times New Roman"/>
+          <w:b/>
+          <w:u w:val="single"/>
+        </w:rPr>
+      </w:pPr>
+      <w:r>
+        <w:rPr>
+          <w:rFonts w:ascii="Times New Roman" w:hAnsi="Times New Roman" w:cs="Times New Roman"/>
+          <w:b/>
+        </w:rPr>
+        <w:t>1.A Explain how the time needed to complete the look-up function is affected by changes in the number of packages to be delivered</w:t>
+      </w:r>
+    </w:p>
+    <w:p>
+      <w:pPr>
+        <w:ind w:left="720"/>
+        <w:jc w:val="both"/>
+        <w:rPr>
+          <w:rFonts w:ascii="Times New Roman" w:hAnsi="Times New Roman" w:cs="Times New Roman"/>
+          <w:b/>
+          <w:u w:val="single"/>
+        </w:rPr>
+      </w:pPr>
+      <w:r>
+        <w:rPr>
+          <w:rFonts w:ascii="Times New Roman" w:hAnsi="Times New Roman" w:cs="Times New Roman"/>
+          <w:bCs/>
+        </w:rPr>
+        <w:t>Searching packages will continue to scale with additional packages due to the search function being implement with a HashMap which on average gives a space-time complexity of O(logN) and a worst case scenario of O(n) with a small amount of packages.</w:t>
+      </w:r>
+    </w:p>
+    <w:p>
+      <w:pPr>
+        <w:ind w:left="720"/>
+        <w:jc w:val="both"/>
+        <w:rPr>
+          <w:rFonts w:ascii="Times New Roman" w:hAnsi="Times New Roman" w:cs="Times New Roman"/>
+          <w:b/>
+        </w:rPr>
+      </w:pPr>
+      <w:r>
+        <w:rPr>
+          <w:rFonts w:ascii="Times New Roman" w:hAnsi="Times New Roman" w:cs="Times New Roman"/>
+          <w:b/>
+        </w:rPr>
+        <w:t>1B. Explain how the data structure space usage is affected by changes in the number of packages to be delivered</w:t>
+      </w:r>
+    </w:p>
+    <w:p>
+      <w:pPr>
+        <w:ind w:left="720"/>
+        <w:jc w:val="both"/>
+        <w:rPr>
+          <w:rFonts w:ascii="Times New Roman" w:hAnsi="Times New Roman" w:cs="Times New Roman"/>
+          <w:b/>
+        </w:rPr>
+      </w:pPr>
+      <w:r>
+        <w:rPr>
+          <w:rFonts w:ascii="Times New Roman" w:hAnsi="Times New Roman" w:cs="Times New Roman"/>
+          <w:bCs/>
+        </w:rPr>
+        <w:t>The hashmap space-complexity increases linearly O(n) with the number of packages to be delivered.</w:t>
+      </w:r>
+    </w:p>
+    <w:p>
+      <w:pPr>
+        <w:ind w:left="720"/>
+        <w:jc w:val="both"/>
+        <w:rPr>
+          <w:rFonts w:ascii="Times New Roman" w:hAnsi="Times New Roman" w:cs="Times New Roman"/>
+          <w:b/>
+        </w:rPr>
+      </w:pPr>
+      <w:r>
+        <w:rPr>
+          <w:rFonts w:ascii="Times New Roman" w:hAnsi="Times New Roman" w:cs="Times New Roman"/>
+          <w:b/>
+        </w:rPr>
+        <w:t>1c. Describe how changes to the number of trucks or the number of cities would affect the look-up time and the space usage of the data structure</w:t>
+      </w:r>
+    </w:p>
+    <w:p>
+      <w:pPr>
+        <w:ind w:left="720"/>
+        <w:jc w:val="both"/>
+        <w:rPr>
+          <w:rFonts w:ascii="Times New Roman" w:hAnsi="Times New Roman" w:cs="Times New Roman"/>
+          <w:b/>
+        </w:rPr>
+      </w:pPr>
+      <w:r>
+        <w:rPr>
+          <w:rFonts w:ascii="Times New Roman" w:hAnsi="Times New Roman" w:cs="Times New Roman"/>
+          <w:bCs/>
+        </w:rPr>
+        <w:t xml:space="preserve">The space usage of the data structure would increase linearly O(n). The lookup time would increase at a rate of O(logN) due to utilizing a hashmap during lookup. </w:t>
+      </w:r>
+    </w:p>
+    <w:p>
+      <w:pPr>
+        <w:pStyle w:val="ListParagraph"/>
+        <w:numPr>
+          <w:ilvl w:val="0"/>
+          <w:numId w:val="8"/>
+        </w:numPr>
+        <w:spacing w:line="256" w:lineRule="auto"/>
+        <w:jc w:val="both"/>
+        <w:rPr>
+          <w:rFonts w:ascii="Times New Roman" w:hAnsi="Times New Roman" w:cs="Times New Roman"/>
+          <w:b/>
+        </w:rPr>
+      </w:pPr>
+      <w:r>
+        <w:rPr>
+          <w:rFonts w:ascii="Times New Roman" w:hAnsi="Times New Roman" w:cs="Times New Roman"/>
+          <w:b/>
+        </w:rPr>
+        <w:t>Identify two other data structures that could meet the same requirements in the scenario.</w:t>
       </w:r>
     </w:p>
     <w:p>
@@ -2015,183 +2608,43 @@
         <w:pStyle w:val="ListParagraph"/>
         <w:numPr>
           <w:ilvl w:val="1"/>
-          <w:numId w:val="5"/>
+          <w:numId w:val="8"/>
         </w:numPr>
-        <w:jc w:val="both"/>
-        <w:rPr>
-          <w:rFonts w:ascii="Times New Roman" w:hAnsi="Times New Roman" w:cs="Times New Roman"/>
-          <w:bCs/>
-        </w:rPr>
-      </w:pPr>
-      <w:r>
-        <w:rPr>
-          <w:rFonts w:ascii="Times New Roman" w:hAnsi="Times New Roman" w:cs="Times New Roman"/>
-          <w:b/>
-        </w:rPr>
-        <w:t>Describe how each algorithm identified in part I3 is different from the algorithm used in the solution</w:t>
-      </w:r>
-    </w:p>
-    <w:p>
-      <w:pPr>
-        <w:pStyle w:val="ListParagraph"/>
-        <w:ind w:left="1440"/>
-        <w:jc w:val="both"/>
-        <w:rPr>
-          <w:rFonts w:ascii="Times New Roman" w:hAnsi="Times New Roman" w:cs="Times New Roman"/>
-          <w:bCs/>
-        </w:rPr>
-      </w:pPr>
-      <w:r>
-        <w:rPr>
-          <w:rFonts w:ascii="Times New Roman" w:hAnsi="Times New Roman" w:cs="Times New Roman"/>
-          <w:bCs/>
-        </w:rPr>
-        <w:t>The Dijkstra’s Shortest Path algorithm provides the shortest possible path from one destination to another, instead of provided the closest location that has not been visited. You must know both your current destination and the desired destination</w:t>
-      </w:r>
-    </w:p>
-    <w:p>
-      <w:pPr>
-        <w:pStyle w:val="ListParagraph"/>
-        <w:ind w:left="1440"/>
-        <w:jc w:val="both"/>
-        <w:rPr>
-          <w:rFonts w:ascii="Times New Roman" w:hAnsi="Times New Roman" w:cs="Times New Roman"/>
-          <w:bCs/>
-        </w:rPr>
-      </w:pPr>
-    </w:p>
-    <w:p>
-      <w:pPr>
-        <w:pStyle w:val="ListParagraph"/>
-        <w:ind w:left="1440"/>
-        <w:jc w:val="both"/>
-        <w:rPr>
-          <w:rFonts w:ascii="Times New Roman" w:hAnsi="Times New Roman" w:cs="Times New Roman"/>
-          <w:bCs/>
-        </w:rPr>
-      </w:pPr>
-      <w:r>
-        <w:rPr>
-          <w:rFonts w:ascii="Times New Roman" w:hAnsi="Times New Roman" w:cs="Times New Roman"/>
-          <w:bCs/>
-        </w:rPr>
-        <w:t>The Floyd Warshall Algorithm provides the closest route from the start destination to all destinations available. If the graph required directed edges, this may have been the algorithm I used to combine the nearest neighbor and Dijkstra’s Shortest Path to handle directed edges better.</w:t>
-      </w:r>
-    </w:p>
-    <w:p>
-      <w:pPr>
-        <w:jc w:val="both"/>
-        <w:rPr>
-          <w:rFonts w:ascii="Times New Roman" w:hAnsi="Times New Roman" w:cs="Times New Roman"/>
-          <w:bCs/>
-        </w:rPr>
-      </w:pPr>
-    </w:p>
-    <w:p>
-      <w:pPr>
-        <w:jc w:val="both"/>
-        <w:rPr>
-          <w:rFonts w:ascii="Times New Roman" w:hAnsi="Times New Roman" w:cs="Times New Roman"/>
-          <w:b/>
-          <w:u w:val="single"/>
-        </w:rPr>
-      </w:pPr>
-      <w:r>
-        <w:rPr>
-          <w:rFonts w:ascii="Times New Roman" w:hAnsi="Times New Roman" w:cs="Times New Roman"/>
-          <w:b/>
-          <w:u w:val="single"/>
-        </w:rPr>
-        <w:t>K. Justify the data structure you identified in part D by doing the following:</w:t>
-      </w:r>
-    </w:p>
-    <w:p>
-      <w:pPr>
-        <w:ind w:left="720"/>
-        <w:jc w:val="both"/>
-        <w:rPr>
-          <w:rFonts w:ascii="Times New Roman" w:hAnsi="Times New Roman" w:cs="Times New Roman"/>
-          <w:b/>
-        </w:rPr>
-      </w:pPr>
-      <w:r>
-        <w:rPr>
-          <w:rFonts w:ascii="Times New Roman" w:hAnsi="Times New Roman" w:cs="Times New Roman"/>
-          <w:b/>
-        </w:rPr>
-        <w:t>1b. Explain how the data structure space usage is affected by changes in the number of packages to be delivered</w:t>
-      </w:r>
-    </w:p>
-    <w:p>
-      <w:pPr>
-        <w:ind w:left="1440"/>
-        <w:jc w:val="both"/>
-        <w:rPr>
-          <w:rFonts w:ascii="Times New Roman" w:hAnsi="Times New Roman" w:cs="Times New Roman"/>
-          <w:bCs/>
-        </w:rPr>
-      </w:pPr>
-      <w:r>
-        <w:rPr>
-          <w:rFonts w:ascii="Times New Roman" w:hAnsi="Times New Roman" w:cs="Times New Roman"/>
-          <w:bCs/>
-        </w:rPr>
-        <w:t>The hashmap space-complexity increases linearly O(n) with the number of packages to be delivered.</w:t>
-      </w:r>
-    </w:p>
-    <w:p>
-      <w:pPr>
-        <w:ind w:left="720"/>
-        <w:jc w:val="both"/>
-        <w:rPr>
-          <w:rFonts w:ascii="Times New Roman" w:hAnsi="Times New Roman" w:cs="Times New Roman"/>
-          <w:b/>
-        </w:rPr>
-      </w:pPr>
-      <w:r>
-        <w:rPr>
-          <w:rFonts w:ascii="Times New Roman" w:hAnsi="Times New Roman" w:cs="Times New Roman"/>
-          <w:b/>
-        </w:rPr>
-        <w:t>1c. Describe how changes to the number of trucks or the number of cities would affect the look-up time and the space usage of the data structure</w:t>
-      </w:r>
-    </w:p>
-    <w:p>
-      <w:pPr>
-        <w:ind w:left="1440"/>
-        <w:jc w:val="both"/>
-        <w:rPr>
-          <w:rFonts w:ascii="Times New Roman" w:hAnsi="Times New Roman" w:cs="Times New Roman"/>
-          <w:bCs/>
-        </w:rPr>
-      </w:pPr>
-      <w:r>
-        <w:rPr>
-          <w:rFonts w:ascii="Times New Roman" w:hAnsi="Times New Roman" w:cs="Times New Roman"/>
-          <w:bCs/>
-        </w:rPr>
-        <w:t>The space usage of the data structure would increase linearly O(n). The lookup time would increase at a rate of O(logN) due to the key,value pairs being separated into buckets. Look-ups only search a set of keys in the bucket</w:t>
+        <w:spacing w:line="256" w:lineRule="auto"/>
+        <w:jc w:val="both"/>
+        <w:rPr>
+          <w:rFonts w:ascii="Times New Roman" w:hAnsi="Times New Roman" w:cs="Times New Roman"/>
+          <w:b/>
+        </w:rPr>
+      </w:pPr>
+      <w:r>
+        <w:rPr>
+          <w:rFonts w:ascii="Times New Roman" w:hAnsi="Times New Roman" w:cs="Times New Roman"/>
+          <w:b/>
+        </w:rPr>
+        <w:t>Linked List</w:t>
       </w:r>
     </w:p>
     <w:p>
       <w:pPr>
         <w:pStyle w:val="ListParagraph"/>
         <w:numPr>
-          <w:ilvl w:val="0"/>
-          <w:numId w:val="5"/>
+          <w:ilvl w:val="2"/>
+          <w:numId w:val="8"/>
         </w:numPr>
-        <w:jc w:val="both"/>
-        <w:rPr>
-          <w:rFonts w:ascii="Times New Roman" w:hAnsi="Times New Roman" w:cs="Times New Roman"/>
-          <w:b/>
-        </w:rPr>
-      </w:pPr>
-      <w:r>
-        <w:rPr>
-          <w:rFonts w:ascii="Times New Roman" w:hAnsi="Times New Roman" w:cs="Times New Roman"/>
-          <w:b/>
-        </w:rPr>
-        <w:t>Identify two other data structures that could meet the same requirements in the scenario.</w:t>
+        <w:spacing w:line="256" w:lineRule="auto"/>
+        <w:jc w:val="both"/>
+        <w:rPr>
+          <w:rFonts w:ascii="Times New Roman" w:hAnsi="Times New Roman" w:cs="Times New Roman"/>
+          <w:b/>
+        </w:rPr>
+      </w:pPr>
+      <w:r>
+        <w:rPr>
+          <w:rFonts w:ascii="Times New Roman" w:hAnsi="Times New Roman" w:cs="Times New Roman"/>
+          <w:bCs/>
+        </w:rPr>
+        <w:t>This data structure differs from the Hashmap as a list of connected nodes. The insertion, search, and removal would all be space-time complexity O(n)</w:t>
       </w:r>
     </w:p>
     <w:p>
@@ -2199,20 +2652,21 @@
         <w:pStyle w:val="ListParagraph"/>
         <w:numPr>
           <w:ilvl w:val="1"/>
-          <w:numId w:val="5"/>
+          <w:numId w:val="8"/>
         </w:numPr>
-        <w:jc w:val="both"/>
-        <w:rPr>
-          <w:rFonts w:ascii="Times New Roman" w:hAnsi="Times New Roman" w:cs="Times New Roman"/>
-          <w:b/>
-        </w:rPr>
-      </w:pPr>
-      <w:r>
-        <w:rPr>
-          <w:rFonts w:ascii="Times New Roman" w:hAnsi="Times New Roman" w:cs="Times New Roman"/>
-          <w:b/>
-        </w:rPr>
-        <w:t>Linked List</w:t>
+        <w:spacing w:line="256" w:lineRule="auto"/>
+        <w:jc w:val="both"/>
+        <w:rPr>
+          <w:rFonts w:ascii="Times New Roman" w:hAnsi="Times New Roman" w:cs="Times New Roman"/>
+          <w:b/>
+        </w:rPr>
+      </w:pPr>
+      <w:r>
+        <w:rPr>
+          <w:rFonts w:ascii="Times New Roman" w:hAnsi="Times New Roman" w:cs="Times New Roman"/>
+          <w:b/>
+        </w:rPr>
+        <w:t>Binary Search Tree</w:t>
       </w:r>
     </w:p>
     <w:p>
@@ -2220,50 +2674,9 @@
         <w:pStyle w:val="ListParagraph"/>
         <w:numPr>
           <w:ilvl w:val="2"/>
-          <w:numId w:val="5"/>
+          <w:numId w:val="8"/>
         </w:numPr>
-        <w:jc w:val="both"/>
-        <w:rPr>
-          <w:rFonts w:ascii="Times New Roman" w:hAnsi="Times New Roman" w:cs="Times New Roman"/>
-          <w:b/>
-        </w:rPr>
-      </w:pPr>
-      <w:r>
-        <w:rPr>
-          <w:rFonts w:ascii="Times New Roman" w:hAnsi="Times New Roman" w:cs="Times New Roman"/>
-          <w:bCs/>
-        </w:rPr>
-        <w:t>This data structure differs from the Hashmap as a list of connected nodes. The insertion, search, and removal would all be space-time complexity O(n)</w:t>
-      </w:r>
-    </w:p>
-    <w:p>
-      <w:pPr>
-        <w:pStyle w:val="ListParagraph"/>
-        <w:numPr>
-          <w:ilvl w:val="1"/>
-          <w:numId w:val="5"/>
-        </w:numPr>
-        <w:jc w:val="both"/>
-        <w:rPr>
-          <w:rFonts w:ascii="Times New Roman" w:hAnsi="Times New Roman" w:cs="Times New Roman"/>
-          <w:b/>
-        </w:rPr>
-      </w:pPr>
-      <w:r>
-        <w:rPr>
-          <w:rFonts w:ascii="Times New Roman" w:hAnsi="Times New Roman" w:cs="Times New Roman"/>
-          <w:b/>
-        </w:rPr>
-        <w:t>Binary Search Tree</w:t>
-      </w:r>
-    </w:p>
-    <w:p>
-      <w:pPr>
-        <w:pStyle w:val="ListParagraph"/>
-        <w:numPr>
-          <w:ilvl w:val="2"/>
-          <w:numId w:val="5"/>
-        </w:numPr>
+        <w:spacing w:line="256" w:lineRule="auto"/>
         <w:jc w:val="both"/>
         <w:rPr>
           <w:rFonts w:ascii="Times New Roman" w:hAnsi="Times New Roman" w:cs="Times New Roman"/>
@@ -2306,8 +2719,9 @@
         <w:tab/>
       </w:r>
     </w:p>
+    <w:p/>
     <w:sectPr>
-      <w:headerReference w:type="default" r:id="rId9"/>
+      <w:headerReference w:type="default" r:id="rId12"/>
       <w:pgSz w:w="12240" w:h="15840"/>
       <w:pgMar w:top="1440" w:right="1440" w:bottom="1440" w:left="1440" w:header="720" w:footer="720" w:gutter="0"/>
       <w:cols w:space="720"/>
@@ -2471,7 +2885,7 @@
   <w:abstractNum w:abstractNumId="1" w15:restartNumberingAfterBreak="0">
     <w:nsid w:val="19BD20F6"/>
     <w:multiLevelType w:val="hybridMultilevel"/>
-    <w:tmpl w:val="7E1EB5CE"/>
+    <w:tmpl w:val="CD18A430"/>
     <w:lvl w:ilvl="0" w:tplc="04090001">
       <w:start w:val="1"/>
       <w:numFmt w:val="bullet"/>
@@ -2859,6 +3273,69 @@
   </w:num>
   <w:num w:numId="5">
     <w:abstractNumId w:val="2"/>
+  </w:num>
+  <w:num w:numId="6">
+    <w:abstractNumId w:val="3"/>
+    <w:lvlOverride w:ilvl="0">
+      <w:startOverride w:val="1"/>
+    </w:lvlOverride>
+    <w:lvlOverride w:ilvl="1">
+      <w:startOverride w:val="1"/>
+    </w:lvlOverride>
+    <w:lvlOverride w:ilvl="2">
+      <w:startOverride w:val="1"/>
+    </w:lvlOverride>
+    <w:lvlOverride w:ilvl="3">
+      <w:startOverride w:val="1"/>
+    </w:lvlOverride>
+    <w:lvlOverride w:ilvl="4">
+      <w:startOverride w:val="1"/>
+    </w:lvlOverride>
+    <w:lvlOverride w:ilvl="5">
+      <w:startOverride w:val="1"/>
+    </w:lvlOverride>
+    <w:lvlOverride w:ilvl="6">
+      <w:startOverride w:val="1"/>
+    </w:lvlOverride>
+    <w:lvlOverride w:ilvl="7">
+      <w:startOverride w:val="1"/>
+    </w:lvlOverride>
+    <w:lvlOverride w:ilvl="8">
+      <w:startOverride w:val="1"/>
+    </w:lvlOverride>
+  </w:num>
+  <w:num w:numId="7">
+    <w:abstractNumId w:val="1"/>
+  </w:num>
+  <w:num w:numId="8">
+    <w:abstractNumId w:val="2"/>
+    <w:lvlOverride w:ilvl="0">
+      <w:startOverride w:val="1"/>
+    </w:lvlOverride>
+    <w:lvlOverride w:ilvl="1">
+      <w:startOverride w:val="1"/>
+    </w:lvlOverride>
+    <w:lvlOverride w:ilvl="2">
+      <w:startOverride w:val="1"/>
+    </w:lvlOverride>
+    <w:lvlOverride w:ilvl="3">
+      <w:startOverride w:val="1"/>
+    </w:lvlOverride>
+    <w:lvlOverride w:ilvl="4">
+      <w:startOverride w:val="1"/>
+    </w:lvlOverride>
+    <w:lvlOverride w:ilvl="5">
+      <w:startOverride w:val="1"/>
+    </w:lvlOverride>
+    <w:lvlOverride w:ilvl="6">
+      <w:startOverride w:val="1"/>
+    </w:lvlOverride>
+    <w:lvlOverride w:ilvl="7">
+      <w:startOverride w:val="1"/>
+    </w:lvlOverride>
+    <w:lvlOverride w:ilvl="8">
+      <w:startOverride w:val="1"/>
+    </w:lvlOverride>
   </w:num>
 </w:numbering>
 </file>
@@ -3261,6 +3738,10 @@
   <w:style w:type="paragraph" w:default="1" w:styleId="Normal">
     <w:name w:val="Normal"/>
     <w:qFormat/>
+    <w:rsid w:val="00D8567A"/>
+    <w:pPr>
+      <w:spacing w:line="256" w:lineRule="auto"/>
+    </w:pPr>
   </w:style>
   <w:style w:type="character" w:default="1" w:styleId="DefaultParagraphFont">
     <w:name w:val="Default Paragraph Font"/>
@@ -3340,6 +3821,7 @@
     <w:qFormat/>
     <w:rsid w:val="00181832"/>
     <w:pPr>
+      <w:spacing w:line="259" w:lineRule="auto"/>
       <w:ind w:left="720"/>
       <w:contextualSpacing/>
     </w:pPr>

</xml_diff>